<commit_message>
changes in solution architecture document
</commit_message>
<xml_diff>
--- a/Diagrams/Solution architecture.docx
+++ b/Diagrams/Solution architecture.docx
@@ -1,6 +1,6 @@
 
 <file path=word/document.xml><?xml version="1.0" encoding="utf-8"?>
-<w:document xmlns:wpc="http://schemas.microsoft.com/office/word/2010/wordprocessingCanvas" xmlns:cx="http://schemas.microsoft.com/office/drawing/2014/chartex" xmlns:cx1="http://schemas.microsoft.com/office/drawing/2015/9/8/chartex" xmlns:cx2="http://schemas.microsoft.com/office/drawing/2015/10/21/chartex" xmlns:mc="http://schemas.openxmlformats.org/markup-compatibility/2006" xmlns:o="urn:schemas-microsoft-com:office:office" xmlns:r="http://schemas.openxmlformats.org/officeDocument/2006/relationships" xmlns:m="http://schemas.openxmlformats.org/officeDocument/2006/math" xmlns:v="urn:schemas-microsoft-com:vml" xmlns:wp14="http://schemas.microsoft.com/office/word/2010/wordprocessingDrawing" xmlns:wp="http://schemas.openxmlformats.org/drawingml/2006/wordprocessingDrawing" xmlns:w10="urn:schemas-microsoft-com:office:word" xmlns:w="http://schemas.openxmlformats.org/wordprocessingml/2006/main" xmlns:w14="http://schemas.microsoft.com/office/word/2010/wordml" xmlns:w15="http://schemas.microsoft.com/office/word/2012/wordml" xmlns:w16se="http://schemas.microsoft.com/office/word/2015/wordml/symex" xmlns:wpg="http://schemas.microsoft.com/office/word/2010/wordprocessingGroup" xmlns:wpi="http://schemas.microsoft.com/office/word/2010/wordprocessingInk" xmlns:wne="http://schemas.microsoft.com/office/word/2006/wordml" xmlns:wps="http://schemas.microsoft.com/office/word/2010/wordprocessingShape" mc:Ignorable="w14 w15 w16se wp14">
+<w:document xmlns:wpc="http://schemas.microsoft.com/office/word/2010/wordprocessingCanvas" xmlns:cx="http://schemas.microsoft.com/office/drawing/2014/chartex" xmlns:cx1="http://schemas.microsoft.com/office/drawing/2015/9/8/chartex" xmlns:cx2="http://schemas.microsoft.com/office/drawing/2015/10/21/chartex" xmlns:cx3="http://schemas.microsoft.com/office/drawing/2016/5/9/chartex" xmlns:cx4="http://schemas.microsoft.com/office/drawing/2016/5/10/chartex" xmlns:cx5="http://schemas.microsoft.com/office/drawing/2016/5/11/chartex" xmlns:mc="http://schemas.openxmlformats.org/markup-compatibility/2006" xmlns:o="urn:schemas-microsoft-com:office:office" xmlns:r="http://schemas.openxmlformats.org/officeDocument/2006/relationships" xmlns:m="http://schemas.openxmlformats.org/officeDocument/2006/math" xmlns:v="urn:schemas-microsoft-com:vml" xmlns:wp14="http://schemas.microsoft.com/office/word/2010/wordprocessingDrawing" xmlns:wp="http://schemas.openxmlformats.org/drawingml/2006/wordprocessingDrawing" xmlns:w10="urn:schemas-microsoft-com:office:word" xmlns:w="http://schemas.openxmlformats.org/wordprocessingml/2006/main" xmlns:w14="http://schemas.microsoft.com/office/word/2010/wordml" xmlns:w15="http://schemas.microsoft.com/office/word/2012/wordml" xmlns:w16se="http://schemas.microsoft.com/office/word/2015/wordml/symex" xmlns:wpg="http://schemas.microsoft.com/office/word/2010/wordprocessingGroup" xmlns:wpi="http://schemas.microsoft.com/office/word/2010/wordprocessingInk" xmlns:wne="http://schemas.microsoft.com/office/word/2006/wordml" xmlns:wps="http://schemas.microsoft.com/office/word/2010/wordprocessingShape" mc:Ignorable="w14 w15 w16se wp14">
   <w:body>
     <w:p>
       <w:pPr>
@@ -388,12 +388,10 @@
         </w:numPr>
       </w:pPr>
       <w:proofErr w:type="spellStart"/>
-      <w:proofErr w:type="gramStart"/>
       <w:r>
         <w:t>keypad</w:t>
       </w:r>
       <w:proofErr w:type="spellEnd"/>
-      <w:proofErr w:type="gramEnd"/>
       <w:r>
         <w:tab/>
       </w:r>
@@ -449,13 +447,8 @@
         </w:numPr>
       </w:pPr>
       <w:proofErr w:type="spellStart"/>
-      <w:proofErr w:type="gramStart"/>
-      <w:r>
-        <w:t>fire</w:t>
-      </w:r>
-      <w:proofErr w:type="gramEnd"/>
-      <w:r>
-        <w:t>_button</w:t>
+      <w:r>
+        <w:t>fire_button</w:t>
       </w:r>
       <w:proofErr w:type="spellEnd"/>
       <w:r>
@@ -475,13 +468,8 @@
         </w:numPr>
       </w:pPr>
       <w:proofErr w:type="spellStart"/>
-      <w:proofErr w:type="gramStart"/>
-      <w:r>
-        <w:t>system</w:t>
-      </w:r>
-      <w:proofErr w:type="gramEnd"/>
-      <w:r>
-        <w:t>_time</w:t>
+      <w:r>
+        <w:t>system_time</w:t>
       </w:r>
       <w:proofErr w:type="spellEnd"/>
       <w:r>
@@ -1053,13 +1041,8 @@
       </w:r>
       <w:r>
         <w:tab/>
-        <w:t xml:space="preserve">Stuurt score naar </w:t>
-      </w:r>
-      <w:proofErr w:type="gramStart"/>
-      <w:r>
-        <w:t>LCD</w:t>
-      </w:r>
-      <w:proofErr w:type="gramEnd"/>
+        <w:t>Stuurt score naar LCD</w:t>
+      </w:r>
     </w:p>
     <w:p>
       <w:r>
@@ -1075,27 +1058,39 @@
       </w:r>
       <w:proofErr w:type="spellEnd"/>
       <w:r>
+        <w:t xml:space="preserve"> naar LCD</w:t>
+      </w:r>
+    </w:p>
+    <w:p>
+      <w:r>
+        <w:tab/>
+      </w:r>
+      <w:r>
+        <w:tab/>
+        <w:t>Stuurt 'je bent geraakt' naar LCD</w:t>
+      </w:r>
+    </w:p>
+    <w:p>
+      <w:r>
+        <w:tab/>
+      </w:r>
+      <w:r>
+        <w:tab/>
+        <w:t xml:space="preserve">Stuurt </w:t>
+      </w:r>
+      <w:proofErr w:type="spellStart"/>
+      <w:r>
+        <w:t>start_sein</w:t>
+      </w:r>
+      <w:proofErr w:type="spellEnd"/>
+      <w:r>
         <w:t xml:space="preserve"> naar </w:t>
       </w:r>
-      <w:proofErr w:type="gramStart"/>
-      <w:r>
-        <w:t>LCD</w:t>
-      </w:r>
-      <w:proofErr w:type="gramEnd"/>
-    </w:p>
-    <w:p>
-      <w:r>
-        <w:tab/>
-      </w:r>
-      <w:r>
-        <w:tab/>
-        <w:t xml:space="preserve">Stuurt 'je bent geraakt' naar </w:t>
-      </w:r>
-      <w:proofErr w:type="gramStart"/>
-      <w:r>
-        <w:t>LCD</w:t>
-      </w:r>
-      <w:proofErr w:type="gramEnd"/>
+      <w:proofErr w:type="spellStart"/>
+      <w:r>
+        <w:t>game_time</w:t>
+      </w:r>
+      <w:proofErr w:type="spellEnd"/>
     </w:p>
     <w:p>
       <w:r>
@@ -1107,7 +1102,7 @@
       </w:r>
       <w:proofErr w:type="spellStart"/>
       <w:r>
-        <w:t>start_sein</w:t>
+        <w:t>schiet_signaal</w:t>
       </w:r>
       <w:proofErr w:type="spellEnd"/>
       <w:r>
@@ -1115,6 +1110,124 @@
       </w:r>
       <w:proofErr w:type="spellStart"/>
       <w:r>
+        <w:t>play_sound</w:t>
+      </w:r>
+      <w:proofErr w:type="spellEnd"/>
+    </w:p>
+    <w:p>
+      <w:r>
+        <w:tab/>
+      </w:r>
+      <w:r>
+        <w:tab/>
+        <w:t xml:space="preserve">Stuurt </w:t>
+      </w:r>
+      <w:proofErr w:type="spellStart"/>
+      <w:r>
+        <w:t>schiet_signaal</w:t>
+      </w:r>
+      <w:proofErr w:type="spellEnd"/>
+      <w:r>
+        <w:t xml:space="preserve"> naar </w:t>
+      </w:r>
+      <w:proofErr w:type="spellStart"/>
+      <w:r>
+        <w:t>send_IR_message</w:t>
+      </w:r>
+      <w:proofErr w:type="spellEnd"/>
+    </w:p>
+    <w:p>
+      <w:pPr>
+        <w:rPr>
+          <w:lang w:val="en-US"/>
+        </w:rPr>
+      </w:pPr>
+      <w:r>
+        <w:tab/>
+      </w:r>
+      <w:r>
+        <w:tab/>
+      </w:r>
+      <w:proofErr w:type="spellStart"/>
+      <w:r>
+        <w:rPr>
+          <w:lang w:val="en-US"/>
+        </w:rPr>
+        <w:t>Stuurt</w:t>
+      </w:r>
+      <w:proofErr w:type="spellEnd"/>
+      <w:r>
+        <w:rPr>
+          <w:lang w:val="en-US"/>
+        </w:rPr>
+        <w:t xml:space="preserve"> </w:t>
+      </w:r>
+      <w:proofErr w:type="spellStart"/>
+      <w:r>
+        <w:rPr>
+          <w:lang w:val="en-US"/>
+        </w:rPr>
+        <w:t>hit_signaal</w:t>
+      </w:r>
+      <w:proofErr w:type="spellEnd"/>
+      <w:r>
+        <w:rPr>
+          <w:lang w:val="en-US"/>
+        </w:rPr>
+        <w:t xml:space="preserve"> </w:t>
+      </w:r>
+      <w:proofErr w:type="spellStart"/>
+      <w:r>
+        <w:rPr>
+          <w:lang w:val="en-US"/>
+        </w:rPr>
+        <w:t>naar</w:t>
+      </w:r>
+      <w:proofErr w:type="spellEnd"/>
+      <w:r>
+        <w:rPr>
+          <w:lang w:val="en-US"/>
+        </w:rPr>
+        <w:t xml:space="preserve"> </w:t>
+      </w:r>
+      <w:proofErr w:type="spellStart"/>
+      <w:r>
+        <w:rPr>
+          <w:lang w:val="en-US"/>
+        </w:rPr>
+        <w:t>play_sound</w:t>
+      </w:r>
+      <w:proofErr w:type="spellEnd"/>
+    </w:p>
+    <w:p>
+      <w:r>
+        <w:rPr>
+          <w:lang w:val="en-US"/>
+        </w:rPr>
+        <w:tab/>
+      </w:r>
+      <w:r>
+        <w:t>Ontvangen:</w:t>
+      </w:r>
+    </w:p>
+    <w:p>
+      <w:r>
+        <w:tab/>
+      </w:r>
+      <w:r>
+        <w:tab/>
+        <w:t xml:space="preserve">Ontvangt </w:t>
+      </w:r>
+      <w:proofErr w:type="spellStart"/>
+      <w:r>
+        <w:t>systeem_tijd</w:t>
+      </w:r>
+      <w:proofErr w:type="spellEnd"/>
+      <w:r>
+        <w:t xml:space="preserve"> van </w:t>
+      </w:r>
+      <w:proofErr w:type="spellStart"/>
+      <w:r>
         <w:t>game_time</w:t>
       </w:r>
       <w:proofErr w:type="spellEnd"/>
@@ -1125,947 +1238,799 @@
       </w:r>
       <w:r>
         <w:tab/>
+        <w:t xml:space="preserve">Ontvangt score van </w:t>
+      </w:r>
+      <w:proofErr w:type="spellStart"/>
+      <w:r>
+        <w:t>register_game_parameters</w:t>
+      </w:r>
+      <w:proofErr w:type="spellEnd"/>
+    </w:p>
+    <w:p>
+      <w:r>
+        <w:tab/>
+      </w:r>
+      <w:r>
+        <w:tab/>
+        <w:t xml:space="preserve">Ontvangt </w:t>
+      </w:r>
+      <w:proofErr w:type="spellStart"/>
+      <w:r>
+        <w:t>schiet_signaal</w:t>
+      </w:r>
+      <w:proofErr w:type="spellEnd"/>
+      <w:r>
+        <w:t xml:space="preserve"> van </w:t>
+      </w:r>
+      <w:proofErr w:type="spellStart"/>
+      <w:r>
+        <w:t>fire_button</w:t>
+      </w:r>
+      <w:proofErr w:type="spellEnd"/>
+    </w:p>
+    <w:p>
+      <w:r>
+        <w:tab/>
+      </w:r>
+      <w:r>
+        <w:tab/>
+        <w:t xml:space="preserve">Ontvangt hit van </w:t>
+      </w:r>
+      <w:proofErr w:type="spellStart"/>
+      <w:r>
+        <w:t>received_information</w:t>
+      </w:r>
+      <w:proofErr w:type="spellEnd"/>
+    </w:p>
+    <w:p>
+      <w:pPr>
+        <w:rPr>
+          <w:b/>
+        </w:rPr>
+      </w:pPr>
+      <w:proofErr w:type="spellStart"/>
+      <w:r>
+        <w:rPr>
+          <w:b/>
+        </w:rPr>
+        <w:t>Init_game</w:t>
+      </w:r>
+      <w:proofErr w:type="spellEnd"/>
+      <w:r>
+        <w:rPr>
+          <w:b/>
+        </w:rPr>
+        <w:t>:</w:t>
+      </w:r>
+    </w:p>
+    <w:p>
+      <w:r>
+        <w:rPr>
+          <w:b/>
+        </w:rPr>
+        <w:tab/>
+      </w:r>
+      <w:r>
+        <w:t>Sturen:</w:t>
+      </w:r>
+    </w:p>
+    <w:p>
+      <w:r>
+        <w:tab/>
+      </w:r>
+      <w:r>
+        <w:tab/>
+        <w:t>Stuurt</w:t>
+      </w:r>
+      <w:r>
+        <w:t xml:space="preserve"> </w:t>
+      </w:r>
+      <w:proofErr w:type="spellStart"/>
+      <w:r>
+        <w:t>command</w:t>
+      </w:r>
+      <w:proofErr w:type="spellEnd"/>
+      <w:r>
+        <w:t xml:space="preserve"> naar </w:t>
+      </w:r>
+      <w:proofErr w:type="spellStart"/>
+      <w:r>
+        <w:t>send_IR_message</w:t>
+      </w:r>
+      <w:proofErr w:type="spellEnd"/>
+    </w:p>
+    <w:p>
+      <w:r>
+        <w:tab/>
+        <w:t>Ontvangen:</w:t>
+      </w:r>
+    </w:p>
+    <w:p>
+      <w:r>
+        <w:tab/>
+      </w:r>
+      <w:r>
+        <w:tab/>
+        <w:t xml:space="preserve">Ontvangt </w:t>
+      </w:r>
+      <w:r>
+        <w:t xml:space="preserve">toetsen van </w:t>
+      </w:r>
+      <w:proofErr w:type="spellStart"/>
+      <w:r>
+        <w:t>keypad</w:t>
+      </w:r>
+      <w:proofErr w:type="spellEnd"/>
+    </w:p>
+    <w:p>
+      <w:pPr>
+        <w:rPr>
+          <w:b/>
+        </w:rPr>
+      </w:pPr>
+      <w:proofErr w:type="spellStart"/>
+      <w:r>
+        <w:rPr>
+          <w:b/>
+        </w:rPr>
+        <w:t>Receive_IR_message</w:t>
+      </w:r>
+      <w:proofErr w:type="spellEnd"/>
+      <w:r>
+        <w:rPr>
+          <w:b/>
+        </w:rPr>
+        <w:t>:</w:t>
+      </w:r>
+    </w:p>
+    <w:p>
+      <w:r>
+        <w:rPr>
+          <w:b/>
+        </w:rPr>
+        <w:tab/>
+      </w:r>
+      <w:r>
+        <w:t>Sturen:</w:t>
+      </w:r>
+    </w:p>
+    <w:p>
+      <w:r>
+        <w:tab/>
+      </w:r>
+      <w:r>
+        <w:tab/>
         <w:t xml:space="preserve">Stuurt </w:t>
       </w:r>
       <w:proofErr w:type="spellStart"/>
       <w:r>
+        <w:t>id</w:t>
+      </w:r>
+      <w:proofErr w:type="spellEnd"/>
+      <w:r>
+        <w:t xml:space="preserve"> en </w:t>
+      </w:r>
+      <w:proofErr w:type="spellStart"/>
+      <w:r>
+        <w:t>weapon</w:t>
+      </w:r>
+      <w:proofErr w:type="spellEnd"/>
+      <w:r>
+        <w:t xml:space="preserve"> naar </w:t>
+      </w:r>
+      <w:proofErr w:type="spellStart"/>
+      <w:r>
+        <w:t>received_information</w:t>
+      </w:r>
+      <w:proofErr w:type="spellEnd"/>
+    </w:p>
+    <w:p>
+      <w:r>
+        <w:tab/>
+      </w:r>
+      <w:r>
+        <w:tab/>
+        <w:t xml:space="preserve">Stuurt </w:t>
+      </w:r>
+      <w:proofErr w:type="spellStart"/>
+      <w:r>
+        <w:t>command</w:t>
+      </w:r>
+      <w:proofErr w:type="spellEnd"/>
+      <w:r>
+        <w:t xml:space="preserve"> naar </w:t>
+      </w:r>
+      <w:proofErr w:type="spellStart"/>
+      <w:r>
+        <w:t>register_game_parameters</w:t>
+      </w:r>
+      <w:proofErr w:type="spellEnd"/>
+    </w:p>
+    <w:p>
+      <w:r>
+        <w:tab/>
+        <w:t>Ontvangen</w:t>
+      </w:r>
+    </w:p>
+    <w:p>
+      <w:r>
+        <w:tab/>
+      </w:r>
+      <w:r>
+        <w:tab/>
+        <w:t xml:space="preserve">Ontvangt bit van </w:t>
+      </w:r>
+      <w:proofErr w:type="spellStart"/>
+      <w:r>
+        <w:t>IR_receiver</w:t>
+      </w:r>
+      <w:proofErr w:type="spellEnd"/>
+    </w:p>
+    <w:p>
+      <w:pPr>
+        <w:rPr>
+          <w:b/>
+        </w:rPr>
+      </w:pPr>
+      <w:proofErr w:type="spellStart"/>
+      <w:r>
+        <w:rPr>
+          <w:b/>
+        </w:rPr>
+        <w:t>Send_IR_message</w:t>
+      </w:r>
+      <w:proofErr w:type="spellEnd"/>
+      <w:r>
+        <w:rPr>
+          <w:b/>
+        </w:rPr>
+        <w:t>:</w:t>
+      </w:r>
+    </w:p>
+    <w:p>
+      <w:r>
+        <w:rPr>
+          <w:b/>
+        </w:rPr>
+        <w:tab/>
+      </w:r>
+      <w:r>
+        <w:t>Sturen:</w:t>
+      </w:r>
+    </w:p>
+    <w:p>
+      <w:r>
+        <w:tab/>
+      </w:r>
+      <w:r>
+        <w:tab/>
+        <w:t xml:space="preserve">Stuurt bit naar </w:t>
+      </w:r>
+      <w:proofErr w:type="spellStart"/>
+      <w:r>
+        <w:t>IR_sender</w:t>
+      </w:r>
+      <w:proofErr w:type="spellEnd"/>
+      <w:r>
+        <w:t xml:space="preserve"> </w:t>
+      </w:r>
+    </w:p>
+    <w:p>
+      <w:r>
+        <w:tab/>
+        <w:t>Ontvangen:</w:t>
+      </w:r>
+    </w:p>
+    <w:p>
+      <w:pPr>
+        <w:rPr>
+          <w:lang w:val="en-US"/>
+        </w:rPr>
+      </w:pPr>
+      <w:r>
+        <w:tab/>
+      </w:r>
+      <w:r>
+        <w:tab/>
+      </w:r>
+      <w:proofErr w:type="spellStart"/>
+      <w:r>
+        <w:rPr>
+          <w:lang w:val="en-US"/>
+        </w:rPr>
+        <w:t>Ontvangt</w:t>
+      </w:r>
+      <w:proofErr w:type="spellEnd"/>
+      <w:r>
+        <w:rPr>
+          <w:lang w:val="en-US"/>
+        </w:rPr>
+        <w:t xml:space="preserve"> id </w:t>
+      </w:r>
+      <w:proofErr w:type="spellStart"/>
+      <w:r>
+        <w:rPr>
+          <w:lang w:val="en-US"/>
+        </w:rPr>
+        <w:t>en</w:t>
+      </w:r>
+      <w:proofErr w:type="spellEnd"/>
+      <w:r>
+        <w:rPr>
+          <w:lang w:val="en-US"/>
+        </w:rPr>
+        <w:t xml:space="preserve"> weapon van </w:t>
+      </w:r>
+      <w:proofErr w:type="spellStart"/>
+      <w:r>
+        <w:rPr>
+          <w:lang w:val="en-US"/>
+        </w:rPr>
+        <w:t>my_player_information</w:t>
+      </w:r>
+      <w:proofErr w:type="spellEnd"/>
+    </w:p>
+    <w:p>
+      <w:pPr>
+        <w:rPr>
+          <w:b/>
+          <w:lang w:val="en-US"/>
+        </w:rPr>
+      </w:pPr>
+      <w:proofErr w:type="spellStart"/>
+      <w:r>
+        <w:rPr>
+          <w:b/>
+          <w:lang w:val="en-US"/>
+        </w:rPr>
+        <w:t>Register_game_parameters</w:t>
+      </w:r>
+      <w:proofErr w:type="spellEnd"/>
+      <w:r>
+        <w:rPr>
+          <w:b/>
+          <w:lang w:val="en-US"/>
+        </w:rPr>
+        <w:t>:</w:t>
+      </w:r>
+    </w:p>
+    <w:p>
+      <w:pPr>
+        <w:rPr>
+          <w:lang w:val="en-US"/>
+        </w:rPr>
+      </w:pPr>
+      <w:r>
+        <w:rPr>
+          <w:lang w:val="en-US"/>
+        </w:rPr>
+        <w:tab/>
+      </w:r>
+      <w:proofErr w:type="spellStart"/>
+      <w:r>
+        <w:rPr>
+          <w:lang w:val="en-US"/>
+        </w:rPr>
+        <w:t>Sturen</w:t>
+      </w:r>
+      <w:proofErr w:type="spellEnd"/>
+      <w:r>
+        <w:rPr>
+          <w:lang w:val="en-US"/>
+        </w:rPr>
+        <w:t>:</w:t>
+      </w:r>
+    </w:p>
+    <w:p>
+      <w:pPr>
+        <w:rPr>
+          <w:lang w:val="en-US"/>
+        </w:rPr>
+      </w:pPr>
+      <w:r>
+        <w:rPr>
+          <w:lang w:val="en-US"/>
+        </w:rPr>
+        <w:tab/>
+      </w:r>
+      <w:r>
+        <w:rPr>
+          <w:lang w:val="en-US"/>
+        </w:rPr>
+        <w:tab/>
+      </w:r>
+      <w:proofErr w:type="spellStart"/>
+      <w:r>
+        <w:rPr>
+          <w:lang w:val="en-US"/>
+        </w:rPr>
+        <w:t>Stuurt</w:t>
+      </w:r>
+      <w:proofErr w:type="spellEnd"/>
+      <w:r>
+        <w:rPr>
+          <w:lang w:val="en-US"/>
+        </w:rPr>
+        <w:t xml:space="preserve"> </w:t>
+      </w:r>
+      <w:proofErr w:type="spellStart"/>
+      <w:r>
+        <w:rPr>
+          <w:lang w:val="en-US"/>
+        </w:rPr>
+        <w:t>player_number</w:t>
+      </w:r>
+      <w:proofErr w:type="spellEnd"/>
+      <w:r>
+        <w:rPr>
+          <w:lang w:val="en-US"/>
+        </w:rPr>
+        <w:t xml:space="preserve"> </w:t>
+      </w:r>
+      <w:proofErr w:type="spellStart"/>
+      <w:r>
+        <w:rPr>
+          <w:lang w:val="en-US"/>
+        </w:rPr>
+        <w:t>en</w:t>
+      </w:r>
+      <w:proofErr w:type="spellEnd"/>
+      <w:r>
+        <w:rPr>
+          <w:lang w:val="en-US"/>
+        </w:rPr>
+        <w:t xml:space="preserve"> weapon </w:t>
+      </w:r>
+      <w:proofErr w:type="spellStart"/>
+      <w:r>
+        <w:rPr>
+          <w:lang w:val="en-US"/>
+        </w:rPr>
+        <w:t>naar</w:t>
+      </w:r>
+      <w:proofErr w:type="spellEnd"/>
+      <w:r>
+        <w:rPr>
+          <w:lang w:val="en-US"/>
+        </w:rPr>
+        <w:t xml:space="preserve"> </w:t>
+      </w:r>
+      <w:proofErr w:type="spellStart"/>
+      <w:r>
+        <w:rPr>
+          <w:lang w:val="en-US"/>
+        </w:rPr>
+        <w:t>my_player_information</w:t>
+      </w:r>
+      <w:proofErr w:type="spellEnd"/>
+    </w:p>
+    <w:p>
+      <w:r>
+        <w:rPr>
+          <w:lang w:val="en-US"/>
+        </w:rPr>
+        <w:tab/>
+      </w:r>
+      <w:r>
+        <w:rPr>
+          <w:lang w:val="en-US"/>
+        </w:rPr>
+        <w:tab/>
+      </w:r>
+      <w:r>
+        <w:t xml:space="preserve">Stuurt </w:t>
+      </w:r>
+      <w:proofErr w:type="spellStart"/>
+      <w:r>
+        <w:t>playtime</w:t>
+      </w:r>
+      <w:proofErr w:type="spellEnd"/>
+      <w:r>
+        <w:t xml:space="preserve"> en start naar </w:t>
+      </w:r>
+      <w:proofErr w:type="spellStart"/>
+      <w:r>
+        <w:t>init_information</w:t>
+      </w:r>
+      <w:proofErr w:type="spellEnd"/>
+    </w:p>
+    <w:p>
+      <w:r>
+        <w:tab/>
+        <w:t xml:space="preserve">Ontvangen: </w:t>
+      </w:r>
+    </w:p>
+    <w:p>
+      <w:r>
+        <w:tab/>
+      </w:r>
+      <w:r>
+        <w:tab/>
+        <w:t xml:space="preserve">Ontvangt </w:t>
+      </w:r>
+      <w:proofErr w:type="spellStart"/>
+      <w:r>
+        <w:t>player_number</w:t>
+      </w:r>
+      <w:proofErr w:type="spellEnd"/>
+      <w:r>
+        <w:t xml:space="preserve"> van </w:t>
+      </w:r>
+      <w:proofErr w:type="spellStart"/>
+      <w:r>
+        <w:t>keypad</w:t>
+      </w:r>
+      <w:proofErr w:type="spellEnd"/>
+    </w:p>
+    <w:p>
+      <w:pPr>
+        <w:rPr>
+          <w:lang w:val="en-US"/>
+        </w:rPr>
+      </w:pPr>
+      <w:r>
+        <w:tab/>
+      </w:r>
+      <w:r>
+        <w:tab/>
+      </w:r>
+      <w:proofErr w:type="spellStart"/>
+      <w:r>
+        <w:rPr>
+          <w:lang w:val="en-US"/>
+        </w:rPr>
+        <w:t>Ontvangt</w:t>
+      </w:r>
+      <w:proofErr w:type="spellEnd"/>
+      <w:r>
+        <w:rPr>
+          <w:lang w:val="en-US"/>
+        </w:rPr>
+        <w:t xml:space="preserve"> weapon van keypad</w:t>
+      </w:r>
+    </w:p>
+    <w:p>
+      <w:pPr>
+        <w:rPr>
+          <w:lang w:val="en-US"/>
+        </w:rPr>
+      </w:pPr>
+      <w:r>
+        <w:rPr>
+          <w:lang w:val="en-US"/>
+        </w:rPr>
+        <w:tab/>
+      </w:r>
+      <w:r>
+        <w:rPr>
+          <w:lang w:val="en-US"/>
+        </w:rPr>
+        <w:tab/>
+      </w:r>
+      <w:proofErr w:type="spellStart"/>
+      <w:r>
+        <w:rPr>
+          <w:lang w:val="en-US"/>
+        </w:rPr>
+        <w:t>Ontvangt</w:t>
+      </w:r>
+      <w:proofErr w:type="spellEnd"/>
+      <w:r>
+        <w:rPr>
+          <w:lang w:val="en-US"/>
+        </w:rPr>
+        <w:t xml:space="preserve"> </w:t>
+      </w:r>
+      <w:r>
+        <w:rPr>
+          <w:lang w:val="en-US"/>
+        </w:rPr>
+        <w:t xml:space="preserve">command van </w:t>
+      </w:r>
+      <w:proofErr w:type="spellStart"/>
+      <w:r>
+        <w:rPr>
+          <w:lang w:val="en-US"/>
+        </w:rPr>
+        <w:t>receive_IR_message</w:t>
+      </w:r>
+      <w:proofErr w:type="spellEnd"/>
+      <w:r>
+        <w:rPr>
+          <w:lang w:val="en-US"/>
+        </w:rPr>
+        <w:t xml:space="preserve"> </w:t>
+      </w:r>
+      <w:r>
+        <w:rPr>
+          <w:lang w:val="en-US"/>
+        </w:rPr>
+        <w:tab/>
+      </w:r>
+    </w:p>
+    <w:p>
+      <w:pPr>
+        <w:rPr>
+          <w:lang w:val="en-US"/>
+        </w:rPr>
+      </w:pPr>
+      <w:proofErr w:type="spellStart"/>
+      <w:r>
+        <w:rPr>
+          <w:b/>
+          <w:lang w:val="en-US"/>
+        </w:rPr>
+        <w:t>Play_sound</w:t>
+      </w:r>
+      <w:proofErr w:type="spellEnd"/>
+      <w:r>
+        <w:rPr>
+          <w:b/>
+          <w:lang w:val="en-US"/>
+        </w:rPr>
+        <w:t>:</w:t>
+      </w:r>
+    </w:p>
+    <w:p>
+      <w:r>
+        <w:rPr>
+          <w:lang w:val="en-US"/>
+        </w:rPr>
+        <w:tab/>
+      </w:r>
+      <w:r>
+        <w:t>Sturen:</w:t>
+      </w:r>
+    </w:p>
+    <w:p>
+      <w:r>
+        <w:tab/>
+      </w:r>
+      <w:r>
+        <w:tab/>
+        <w:t xml:space="preserve">Stuurt </w:t>
+      </w:r>
+      <w:proofErr w:type="spellStart"/>
+      <w:r>
+        <w:t>decoded_sound_schiet</w:t>
+      </w:r>
+      <w:proofErr w:type="spellEnd"/>
+      <w:r>
+        <w:t xml:space="preserve"> naar speaker</w:t>
+      </w:r>
+    </w:p>
+    <w:p>
+      <w:pPr>
+        <w:rPr>
+          <w:lang w:val="en-US"/>
+        </w:rPr>
+      </w:pPr>
+      <w:r>
+        <w:tab/>
+      </w:r>
+      <w:r>
+        <w:tab/>
+      </w:r>
+      <w:proofErr w:type="spellStart"/>
+      <w:r>
+        <w:rPr>
+          <w:lang w:val="en-US"/>
+        </w:rPr>
+        <w:t>Stuurt</w:t>
+      </w:r>
+      <w:proofErr w:type="spellEnd"/>
+      <w:r>
+        <w:rPr>
+          <w:lang w:val="en-US"/>
+        </w:rPr>
+        <w:t xml:space="preserve"> </w:t>
+      </w:r>
+      <w:proofErr w:type="spellStart"/>
+      <w:r>
+        <w:rPr>
+          <w:lang w:val="en-US"/>
+        </w:rPr>
+        <w:t>decoded_sound_hit</w:t>
+      </w:r>
+      <w:proofErr w:type="spellEnd"/>
+      <w:r>
+        <w:rPr>
+          <w:lang w:val="en-US"/>
+        </w:rPr>
+        <w:t xml:space="preserve"> </w:t>
+      </w:r>
+      <w:proofErr w:type="spellStart"/>
+      <w:r>
+        <w:rPr>
+          <w:lang w:val="en-US"/>
+        </w:rPr>
+        <w:t>naar</w:t>
+      </w:r>
+      <w:proofErr w:type="spellEnd"/>
+      <w:r>
+        <w:rPr>
+          <w:lang w:val="en-US"/>
+        </w:rPr>
+        <w:t xml:space="preserve"> speaker</w:t>
+      </w:r>
+    </w:p>
+    <w:p>
+      <w:r>
+        <w:rPr>
+          <w:lang w:val="en-US"/>
+        </w:rPr>
+        <w:tab/>
+      </w:r>
+      <w:r>
+        <w:t>Ontvangen:</w:t>
+      </w:r>
+    </w:p>
+    <w:p>
+      <w:r>
+        <w:tab/>
+      </w:r>
+      <w:r>
+        <w:tab/>
+        <w:t xml:space="preserve">Ontvangt </w:t>
+      </w:r>
+      <w:proofErr w:type="spellStart"/>
+      <w:r>
         <w:t>schiet_signaal</w:t>
       </w:r>
       <w:proofErr w:type="spellEnd"/>
       <w:r>
-        <w:t xml:space="preserve"> naar </w:t>
-      </w:r>
-      <w:proofErr w:type="spellStart"/>
-      <w:r>
-        <w:t>play_sound</w:t>
-      </w:r>
-      <w:proofErr w:type="spellEnd"/>
-    </w:p>
-    <w:p>
-      <w:r>
-        <w:tab/>
-      </w:r>
-      <w:r>
-        <w:tab/>
-        <w:t xml:space="preserve">Stuurt </w:t>
-      </w:r>
-      <w:proofErr w:type="spellStart"/>
-      <w:r>
-        <w:t>schiet_signaal</w:t>
-      </w:r>
-      <w:proofErr w:type="spellEnd"/>
-      <w:r>
-        <w:t xml:space="preserve"> naar </w:t>
-      </w:r>
-      <w:proofErr w:type="spellStart"/>
-      <w:r>
-        <w:t>send_IR_message</w:t>
-      </w:r>
-      <w:proofErr w:type="spellEnd"/>
-    </w:p>
-    <w:p>
-      <w:pPr>
-        <w:rPr>
-          <w:lang w:val="en-US"/>
-        </w:rPr>
-      </w:pPr>
-      <w:r>
-        <w:tab/>
-      </w:r>
-      <w:r>
-        <w:tab/>
-      </w:r>
-      <w:proofErr w:type="spellStart"/>
-      <w:r>
-        <w:rPr>
-          <w:lang w:val="en-US"/>
-        </w:rPr>
-        <w:t>Stuurt</w:t>
-      </w:r>
-      <w:proofErr w:type="spellEnd"/>
-      <w:r>
-        <w:rPr>
-          <w:lang w:val="en-US"/>
-        </w:rPr>
+        <w:t xml:space="preserve"> van </w:t>
+      </w:r>
+      <w:proofErr w:type="spellStart"/>
+      <w:r>
+        <w:t>run_game</w:t>
+      </w:r>
+      <w:proofErr w:type="spellEnd"/>
+    </w:p>
+    <w:p>
+      <w:r>
+        <w:tab/>
+      </w:r>
+      <w:r>
+        <w:tab/>
+        <w:t xml:space="preserve">Ontvangt </w:t>
+      </w:r>
+      <w:proofErr w:type="spellStart"/>
+      <w:r>
+        <w:t>hit_signaal</w:t>
+      </w:r>
+      <w:proofErr w:type="spellEnd"/>
+      <w:r>
+        <w:t xml:space="preserve"> van </w:t>
+      </w:r>
+      <w:proofErr w:type="spellStart"/>
+      <w:r>
+        <w:t>run_game</w:t>
+      </w:r>
+      <w:proofErr w:type="spellEnd"/>
+      <w:r>
         <w:t xml:space="preserve"> </w:t>
       </w:r>
-      <w:proofErr w:type="spellStart"/>
-      <w:r>
-        <w:rPr>
-          <w:lang w:val="en-US"/>
-        </w:rPr>
-        <w:t>hit_signaal</w:t>
-      </w:r>
-      <w:proofErr w:type="spellEnd"/>
-      <w:r>
-        <w:rPr>
-          <w:lang w:val="en-US"/>
-        </w:rPr>
-        <w:t xml:space="preserve"> </w:t>
-      </w:r>
-      <w:proofErr w:type="spellStart"/>
-      <w:r>
-        <w:rPr>
-          <w:lang w:val="en-US"/>
-        </w:rPr>
-        <w:t>naar</w:t>
-      </w:r>
-      <w:proofErr w:type="spellEnd"/>
-      <w:r>
-        <w:rPr>
-          <w:lang w:val="en-US"/>
-        </w:rPr>
-        <w:t xml:space="preserve"> </w:t>
-      </w:r>
-      <w:proofErr w:type="spellStart"/>
-      <w:r>
-        <w:rPr>
-          <w:lang w:val="en-US"/>
-        </w:rPr>
-        <w:t>play_sound</w:t>
-      </w:r>
-      <w:proofErr w:type="spellEnd"/>
-    </w:p>
-    <w:p>
-      <w:r>
-        <w:rPr>
-          <w:lang w:val="en-US"/>
-        </w:rPr>
-        <w:tab/>
-      </w:r>
-      <w:r>
-        <w:t>Ontvangen:</w:t>
-      </w:r>
-    </w:p>
-    <w:p>
-      <w:r>
-        <w:tab/>
-      </w:r>
-      <w:r>
-        <w:tab/>
-        <w:t xml:space="preserve">Ontvangt </w:t>
-      </w:r>
-      <w:proofErr w:type="spellStart"/>
-      <w:r>
-        <w:t>systeem_tijd</w:t>
-      </w:r>
-      <w:proofErr w:type="spellEnd"/>
-      <w:r>
-        <w:t xml:space="preserve"> van </w:t>
-      </w:r>
-      <w:proofErr w:type="spellStart"/>
-      <w:r>
-        <w:t>game_time</w:t>
-      </w:r>
-      <w:proofErr w:type="spellEnd"/>
-    </w:p>
-    <w:p>
-      <w:r>
-        <w:tab/>
-      </w:r>
-      <w:r>
-        <w:tab/>
-        <w:t xml:space="preserve">Ontvangt score van </w:t>
-      </w:r>
-      <w:proofErr w:type="spellStart"/>
-      <w:r>
-        <w:t>register_game_parameters</w:t>
-      </w:r>
-      <w:proofErr w:type="spellEnd"/>
-    </w:p>
-    <w:p>
-      <w:r>
-        <w:tab/>
-      </w:r>
-      <w:r>
-        <w:tab/>
-        <w:t xml:space="preserve">Ontvangt </w:t>
-      </w:r>
-      <w:proofErr w:type="spellStart"/>
-      <w:r>
-        <w:t>schiet_signaal</w:t>
-      </w:r>
-      <w:proofErr w:type="spellEnd"/>
-      <w:r>
-        <w:t xml:space="preserve"> van </w:t>
-      </w:r>
-      <w:proofErr w:type="spellStart"/>
-      <w:r>
-        <w:t>fire_button</w:t>
-      </w:r>
-      <w:proofErr w:type="spellEnd"/>
-    </w:p>
-    <w:p>
-      <w:r>
-        <w:tab/>
-      </w:r>
-      <w:r>
-        <w:tab/>
-        <w:t xml:space="preserve">Ontvangt hit van </w:t>
-      </w:r>
-      <w:proofErr w:type="spellStart"/>
-      <w:r>
-        <w:t>received_information</w:t>
-      </w:r>
-      <w:proofErr w:type="spellEnd"/>
-    </w:p>
-    <w:p>
-      <w:pPr>
-        <w:rPr>
-          <w:b/>
-        </w:rPr>
-      </w:pPr>
-      <w:proofErr w:type="spellStart"/>
-      <w:r>
-        <w:rPr>
-          <w:b/>
-        </w:rPr>
-        <w:t>Init_game</w:t>
-      </w:r>
-      <w:proofErr w:type="spellEnd"/>
-      <w:r>
-        <w:rPr>
-          <w:b/>
-        </w:rPr>
-        <w:t>:</w:t>
-      </w:r>
-    </w:p>
-    <w:p>
-      <w:r>
-        <w:rPr>
-          <w:b/>
-        </w:rPr>
-        <w:tab/>
-      </w:r>
-      <w:r>
-        <w:t>Sturen:</w:t>
-      </w:r>
-    </w:p>
-    <w:p>
-      <w:r>
-        <w:tab/>
-      </w:r>
-      <w:r>
-        <w:tab/>
-        <w:t>Stuurt</w:t>
-      </w:r>
-      <w:r>
-        <w:t xml:space="preserve"> </w:t>
-      </w:r>
-      <w:proofErr w:type="spellStart"/>
-      <w:r>
-        <w:t>command</w:t>
-      </w:r>
-      <w:proofErr w:type="spellEnd"/>
-      <w:r>
-        <w:t xml:space="preserve"> naar </w:t>
-      </w:r>
-      <w:proofErr w:type="spellStart"/>
-      <w:r>
-        <w:t>send_IR_message</w:t>
-      </w:r>
-      <w:proofErr w:type="spellEnd"/>
-    </w:p>
-    <w:p>
-      <w:r>
-        <w:tab/>
-        <w:t>Ontvangen:</w:t>
-      </w:r>
-    </w:p>
-    <w:p>
-      <w:r>
-        <w:tab/>
-      </w:r>
-      <w:r>
-        <w:tab/>
-        <w:t xml:space="preserve">Ontvangt </w:t>
-      </w:r>
-      <w:r>
-        <w:t xml:space="preserve">toetsen van </w:t>
-      </w:r>
-      <w:proofErr w:type="spellStart"/>
-      <w:r>
-        <w:t>keypad</w:t>
-      </w:r>
-      <w:proofErr w:type="spellEnd"/>
-    </w:p>
-    <w:p>
-      <w:pPr>
-        <w:rPr>
-          <w:b/>
-        </w:rPr>
-      </w:pPr>
-      <w:proofErr w:type="spellStart"/>
-      <w:r>
-        <w:rPr>
-          <w:b/>
-        </w:rPr>
-        <w:t>Receive_IR_message</w:t>
-      </w:r>
-      <w:proofErr w:type="spellEnd"/>
-      <w:r>
-        <w:rPr>
-          <w:b/>
-        </w:rPr>
-        <w:t>:</w:t>
-      </w:r>
-    </w:p>
-    <w:p>
-      <w:r>
-        <w:rPr>
-          <w:b/>
-        </w:rPr>
-        <w:tab/>
-      </w:r>
-      <w:r>
-        <w:t>Sturen:</w:t>
-      </w:r>
-    </w:p>
-    <w:p>
-      <w:r>
-        <w:tab/>
-      </w:r>
-      <w:r>
-        <w:tab/>
-        <w:t xml:space="preserve">Stuurt </w:t>
-      </w:r>
-      <w:proofErr w:type="spellStart"/>
-      <w:r>
-        <w:t>id</w:t>
-      </w:r>
-      <w:proofErr w:type="spellEnd"/>
-      <w:r>
-        <w:t xml:space="preserve"> en </w:t>
-      </w:r>
-      <w:proofErr w:type="spellStart"/>
-      <w:r>
-        <w:t>weapon</w:t>
-      </w:r>
-      <w:proofErr w:type="spellEnd"/>
-      <w:r>
-        <w:t xml:space="preserve"> naar </w:t>
-      </w:r>
-      <w:proofErr w:type="spellStart"/>
-      <w:r>
-        <w:t>received_information</w:t>
-      </w:r>
-      <w:proofErr w:type="spellEnd"/>
-    </w:p>
-    <w:p>
-      <w:r>
-        <w:tab/>
-      </w:r>
-      <w:r>
-        <w:tab/>
-        <w:t xml:space="preserve">Stuurt </w:t>
-      </w:r>
-      <w:proofErr w:type="spellStart"/>
-      <w:r>
-        <w:t>command</w:t>
-      </w:r>
-      <w:proofErr w:type="spellEnd"/>
-      <w:r>
-        <w:t xml:space="preserve"> naar </w:t>
-      </w:r>
-      <w:proofErr w:type="spellStart"/>
-      <w:r>
-        <w:t>register_game_parameters</w:t>
-      </w:r>
-      <w:proofErr w:type="spellEnd"/>
-    </w:p>
-    <w:p>
-      <w:r>
-        <w:tab/>
-        <w:t>Ontvangen</w:t>
-      </w:r>
-    </w:p>
-    <w:p>
-      <w:r>
-        <w:tab/>
-      </w:r>
-      <w:r>
-        <w:tab/>
-        <w:t xml:space="preserve">Ontvangt bit van </w:t>
-      </w:r>
-      <w:proofErr w:type="spellStart"/>
-      <w:r>
-        <w:t>IR_receiver</w:t>
-      </w:r>
-      <w:proofErr w:type="spellEnd"/>
-    </w:p>
-    <w:p>
-      <w:pPr>
-        <w:rPr>
-          <w:b/>
-        </w:rPr>
-      </w:pPr>
-      <w:proofErr w:type="spellStart"/>
-      <w:r>
-        <w:rPr>
-          <w:b/>
-        </w:rPr>
-        <w:t>Send_IR_message</w:t>
-      </w:r>
-      <w:proofErr w:type="spellEnd"/>
-      <w:r>
-        <w:rPr>
-          <w:b/>
-        </w:rPr>
-        <w:t>:</w:t>
-      </w:r>
-    </w:p>
-    <w:p>
-      <w:r>
-        <w:rPr>
-          <w:b/>
-        </w:rPr>
-        <w:tab/>
-      </w:r>
-      <w:r>
-        <w:t>Sturen:</w:t>
-      </w:r>
-    </w:p>
-    <w:p>
-      <w:r>
-        <w:tab/>
-      </w:r>
-      <w:r>
-        <w:tab/>
-        <w:t xml:space="preserve">Stuurt bit naar </w:t>
-      </w:r>
-      <w:proofErr w:type="spellStart"/>
-      <w:r>
-        <w:t>IR_sender</w:t>
-      </w:r>
-      <w:proofErr w:type="spellEnd"/>
-      <w:r>
-        <w:t xml:space="preserve"> </w:t>
-      </w:r>
-    </w:p>
-    <w:p>
-      <w:r>
-        <w:tab/>
-        <w:t>Ontvangen:</w:t>
-      </w:r>
-    </w:p>
-    <w:p>
-      <w:pPr>
-        <w:rPr>
-          <w:lang w:val="en-US"/>
-        </w:rPr>
-      </w:pPr>
-      <w:r>
-        <w:tab/>
-      </w:r>
-      <w:r>
-        <w:tab/>
-      </w:r>
-      <w:proofErr w:type="spellStart"/>
-      <w:r>
-        <w:rPr>
-          <w:lang w:val="en-US"/>
-        </w:rPr>
-        <w:t>Ontvangt</w:t>
-      </w:r>
-      <w:proofErr w:type="spellEnd"/>
-      <w:r>
-        <w:rPr>
-          <w:lang w:val="en-US"/>
-        </w:rPr>
-        <w:t xml:space="preserve"> id </w:t>
-      </w:r>
-      <w:proofErr w:type="spellStart"/>
-      <w:r>
-        <w:rPr>
-          <w:lang w:val="en-US"/>
-        </w:rPr>
-        <w:t>en</w:t>
-      </w:r>
-      <w:proofErr w:type="spellEnd"/>
-      <w:r>
-        <w:rPr>
-          <w:lang w:val="en-US"/>
-        </w:rPr>
-        <w:t xml:space="preserve"> weapon van </w:t>
-      </w:r>
-      <w:proofErr w:type="spellStart"/>
-      <w:r>
-        <w:rPr>
-          <w:lang w:val="en-US"/>
-        </w:rPr>
-        <w:t>my_player_information</w:t>
-      </w:r>
-      <w:proofErr w:type="spellEnd"/>
-    </w:p>
-    <w:p>
-      <w:pPr>
-        <w:rPr>
-          <w:b/>
-          <w:lang w:val="en-US"/>
-        </w:rPr>
-      </w:pPr>
-      <w:proofErr w:type="spellStart"/>
-      <w:r>
-        <w:rPr>
-          <w:b/>
-          <w:lang w:val="en-US"/>
-        </w:rPr>
-        <w:t>Register_game_parameters</w:t>
-      </w:r>
-      <w:proofErr w:type="spellEnd"/>
-      <w:r>
-        <w:rPr>
-          <w:b/>
-          <w:lang w:val="en-US"/>
-        </w:rPr>
-        <w:t>:</w:t>
-      </w:r>
-    </w:p>
-    <w:p>
-      <w:pPr>
-        <w:rPr>
-          <w:lang w:val="en-US"/>
-        </w:rPr>
-      </w:pPr>
-      <w:r>
-        <w:rPr>
-          <w:lang w:val="en-US"/>
-        </w:rPr>
-        <w:tab/>
-      </w:r>
-      <w:proofErr w:type="spellStart"/>
-      <w:r>
-        <w:rPr>
-          <w:lang w:val="en-US"/>
-        </w:rPr>
-        <w:t>Sturen</w:t>
-      </w:r>
-      <w:proofErr w:type="spellEnd"/>
-      <w:r>
-        <w:rPr>
-          <w:lang w:val="en-US"/>
-        </w:rPr>
-        <w:t>:</w:t>
-      </w:r>
-    </w:p>
-    <w:p>
-      <w:pPr>
-        <w:rPr>
-          <w:lang w:val="en-US"/>
-        </w:rPr>
-      </w:pPr>
-      <w:r>
-        <w:rPr>
-          <w:lang w:val="en-US"/>
-        </w:rPr>
-        <w:tab/>
-      </w:r>
-      <w:r>
-        <w:rPr>
-          <w:lang w:val="en-US"/>
-        </w:rPr>
-        <w:tab/>
-      </w:r>
-      <w:proofErr w:type="spellStart"/>
-      <w:r>
-        <w:rPr>
-          <w:lang w:val="en-US"/>
-        </w:rPr>
-        <w:t>Stuurt</w:t>
-      </w:r>
-      <w:proofErr w:type="spellEnd"/>
-      <w:r>
-        <w:rPr>
-          <w:lang w:val="en-US"/>
-        </w:rPr>
-        <w:t xml:space="preserve"> </w:t>
-      </w:r>
-      <w:proofErr w:type="spellStart"/>
-      <w:r>
-        <w:rPr>
-          <w:lang w:val="en-US"/>
-        </w:rPr>
-        <w:t>player_number</w:t>
-      </w:r>
-      <w:proofErr w:type="spellEnd"/>
-      <w:r>
-        <w:rPr>
-          <w:lang w:val="en-US"/>
-        </w:rPr>
-        <w:t xml:space="preserve"> </w:t>
-      </w:r>
-      <w:proofErr w:type="spellStart"/>
-      <w:r>
-        <w:rPr>
-          <w:lang w:val="en-US"/>
-        </w:rPr>
-        <w:t>en</w:t>
-      </w:r>
-      <w:proofErr w:type="spellEnd"/>
-      <w:r>
-        <w:rPr>
-          <w:lang w:val="en-US"/>
-        </w:rPr>
-        <w:t xml:space="preserve"> weapon </w:t>
-      </w:r>
-      <w:proofErr w:type="spellStart"/>
-      <w:r>
-        <w:rPr>
-          <w:lang w:val="en-US"/>
-        </w:rPr>
-        <w:t>naar</w:t>
-      </w:r>
-      <w:proofErr w:type="spellEnd"/>
-      <w:r>
-        <w:rPr>
-          <w:lang w:val="en-US"/>
-        </w:rPr>
-        <w:t xml:space="preserve"> </w:t>
-      </w:r>
-      <w:proofErr w:type="spellStart"/>
-      <w:r>
-        <w:rPr>
-          <w:lang w:val="en-US"/>
-        </w:rPr>
-        <w:t>my_player_information</w:t>
-      </w:r>
-      <w:proofErr w:type="spellEnd"/>
-    </w:p>
-    <w:p>
-      <w:r>
-        <w:rPr>
-          <w:lang w:val="en-US"/>
-        </w:rPr>
-        <w:tab/>
-      </w:r>
-      <w:r>
-        <w:rPr>
-          <w:lang w:val="en-US"/>
-        </w:rPr>
-        <w:tab/>
-      </w:r>
-      <w:r>
-        <w:t xml:space="preserve">Stuurt </w:t>
-      </w:r>
-      <w:proofErr w:type="spellStart"/>
-      <w:r>
-        <w:t>playtime</w:t>
-      </w:r>
-      <w:proofErr w:type="spellEnd"/>
-      <w:r>
-        <w:t xml:space="preserve"> en start naar </w:t>
-      </w:r>
-      <w:proofErr w:type="spellStart"/>
-      <w:r>
-        <w:t>init_information</w:t>
-      </w:r>
-      <w:proofErr w:type="spellEnd"/>
-    </w:p>
-    <w:p>
-      <w:r>
-        <w:tab/>
-        <w:t xml:space="preserve">Ontvangen: </w:t>
-      </w:r>
-    </w:p>
-    <w:p>
-      <w:r>
-        <w:tab/>
-      </w:r>
-      <w:r>
-        <w:tab/>
-        <w:t xml:space="preserve">Ontvangt </w:t>
-      </w:r>
-      <w:proofErr w:type="spellStart"/>
-      <w:r>
-        <w:t>player_number</w:t>
-      </w:r>
-      <w:proofErr w:type="spellEnd"/>
-      <w:r>
-        <w:t xml:space="preserve"> van </w:t>
-      </w:r>
-      <w:proofErr w:type="spellStart"/>
-      <w:r>
-        <w:t>keypad</w:t>
-      </w:r>
-      <w:proofErr w:type="spellEnd"/>
-    </w:p>
-    <w:p>
-      <w:pPr>
-        <w:rPr>
-          <w:lang w:val="en-US"/>
-        </w:rPr>
-      </w:pPr>
-      <w:r>
-        <w:tab/>
-      </w:r>
-      <w:r>
-        <w:tab/>
-      </w:r>
-      <w:proofErr w:type="spellStart"/>
-      <w:r>
-        <w:rPr>
-          <w:lang w:val="en-US"/>
-        </w:rPr>
-        <w:t>Ontvangt</w:t>
-      </w:r>
-      <w:proofErr w:type="spellEnd"/>
-      <w:r>
-        <w:rPr>
-          <w:lang w:val="en-US"/>
-        </w:rPr>
-        <w:t xml:space="preserve"> weapon van keypad</w:t>
-      </w:r>
-    </w:p>
-    <w:p>
-      <w:pPr>
-        <w:rPr>
-          <w:lang w:val="en-US"/>
-        </w:rPr>
-      </w:pPr>
-      <w:r>
-        <w:rPr>
-          <w:lang w:val="en-US"/>
-        </w:rPr>
-        <w:tab/>
-      </w:r>
-      <w:r>
-        <w:rPr>
-          <w:lang w:val="en-US"/>
-        </w:rPr>
-        <w:tab/>
-      </w:r>
-      <w:proofErr w:type="spellStart"/>
-      <w:r>
-        <w:rPr>
-          <w:lang w:val="en-US"/>
-        </w:rPr>
-        <w:t>Ontvangt</w:t>
-      </w:r>
-      <w:proofErr w:type="spellEnd"/>
-      <w:r>
-        <w:rPr>
-          <w:lang w:val="en-US"/>
-        </w:rPr>
-        <w:t xml:space="preserve"> </w:t>
-      </w:r>
-      <w:r>
-        <w:rPr>
-          <w:lang w:val="en-US"/>
-        </w:rPr>
-        <w:t xml:space="preserve">command van </w:t>
-      </w:r>
-      <w:proofErr w:type="spellStart"/>
-      <w:r>
-        <w:rPr>
-          <w:lang w:val="en-US"/>
-        </w:rPr>
-        <w:t>receive_IR_message</w:t>
-      </w:r>
-      <w:proofErr w:type="spellEnd"/>
-      <w:r>
-        <w:rPr>
-          <w:lang w:val="en-US"/>
-        </w:rPr>
-        <w:t xml:space="preserve"> </w:t>
-      </w:r>
-      <w:r>
-        <w:rPr>
-          <w:lang w:val="en-US"/>
-        </w:rPr>
-        <w:tab/>
-      </w:r>
-    </w:p>
-    <w:p>
-      <w:pPr>
-        <w:rPr>
-          <w:lang w:val="en-US"/>
-        </w:rPr>
-      </w:pPr>
-      <w:proofErr w:type="spellStart"/>
-      <w:r>
-        <w:rPr>
-          <w:b/>
-          <w:lang w:val="en-US"/>
-        </w:rPr>
-        <w:t>Play_sound</w:t>
-      </w:r>
-      <w:proofErr w:type="spellEnd"/>
-      <w:r>
-        <w:rPr>
-          <w:b/>
-          <w:lang w:val="en-US"/>
-        </w:rPr>
-        <w:t>:</w:t>
-      </w:r>
-    </w:p>
-    <w:p>
-      <w:r>
-        <w:rPr>
-          <w:lang w:val="en-US"/>
-        </w:rPr>
-        <w:tab/>
-      </w:r>
-      <w:r>
-        <w:t>Sturen:</w:t>
-      </w:r>
-    </w:p>
-    <w:p>
-      <w:r>
-        <w:tab/>
-      </w:r>
-      <w:r>
-        <w:tab/>
-        <w:t xml:space="preserve">Stuurt </w:t>
-      </w:r>
-      <w:proofErr w:type="spellStart"/>
-      <w:r>
-        <w:t>decoded_sound_schiet</w:t>
-      </w:r>
-      <w:proofErr w:type="spellEnd"/>
-      <w:r>
-        <w:t xml:space="preserve"> naar speaker</w:t>
-      </w:r>
-    </w:p>
-    <w:p>
-      <w:pPr>
-        <w:rPr>
-          <w:lang w:val="en-US"/>
-        </w:rPr>
-      </w:pPr>
-      <w:r>
-        <w:tab/>
-      </w:r>
-      <w:r>
-        <w:tab/>
-      </w:r>
-      <w:proofErr w:type="spellStart"/>
-      <w:r>
-        <w:rPr>
-          <w:lang w:val="en-US"/>
-        </w:rPr>
-        <w:t>Stuurt</w:t>
-      </w:r>
-      <w:proofErr w:type="spellEnd"/>
-      <w:r>
-        <w:rPr>
-          <w:lang w:val="en-US"/>
-        </w:rPr>
-        <w:t xml:space="preserve"> </w:t>
-      </w:r>
-      <w:proofErr w:type="spellStart"/>
-      <w:r>
-        <w:rPr>
-          <w:lang w:val="en-US"/>
-        </w:rPr>
-        <w:t>decoded_sound_hit</w:t>
-      </w:r>
-      <w:proofErr w:type="spellEnd"/>
-      <w:r>
-        <w:rPr>
-          <w:lang w:val="en-US"/>
-        </w:rPr>
-        <w:t xml:space="preserve"> </w:t>
-      </w:r>
-      <w:proofErr w:type="spellStart"/>
-      <w:r>
-        <w:rPr>
-          <w:lang w:val="en-US"/>
-        </w:rPr>
-        <w:t>naar</w:t>
-      </w:r>
-      <w:proofErr w:type="spellEnd"/>
-      <w:r>
-        <w:rPr>
-          <w:lang w:val="en-US"/>
-        </w:rPr>
-        <w:t xml:space="preserve"> speaker</w:t>
-      </w:r>
-    </w:p>
-    <w:p>
-      <w:r>
-        <w:rPr>
-          <w:lang w:val="en-US"/>
-        </w:rPr>
-        <w:tab/>
-      </w:r>
-      <w:r>
-        <w:t>Ontvangen:</w:t>
-      </w:r>
-    </w:p>
-    <w:p>
-      <w:r>
-        <w:tab/>
-      </w:r>
-      <w:r>
-        <w:tab/>
-        <w:t xml:space="preserve">Ontvangt </w:t>
-      </w:r>
-      <w:proofErr w:type="spellStart"/>
-      <w:r>
-        <w:t>schiet_signaal</w:t>
-      </w:r>
-      <w:proofErr w:type="spellEnd"/>
-      <w:r>
-        <w:t xml:space="preserve"> van </w:t>
-      </w:r>
-      <w:proofErr w:type="spellStart"/>
-      <w:r>
-        <w:t>run_game</w:t>
-      </w:r>
-      <w:proofErr w:type="spellEnd"/>
-    </w:p>
-    <w:p>
-      <w:r>
-        <w:tab/>
-      </w:r>
-      <w:r>
-        <w:tab/>
-        <w:t xml:space="preserve">Ontvangt </w:t>
-      </w:r>
-      <w:proofErr w:type="spellStart"/>
-      <w:r>
-        <w:t>hit_signaal</w:t>
-      </w:r>
-      <w:proofErr w:type="spellEnd"/>
-      <w:r>
-        <w:t xml:space="preserve"> van </w:t>
-      </w:r>
-      <w:proofErr w:type="spellStart"/>
-      <w:r>
-        <w:t>run_game</w:t>
-      </w:r>
-      <w:proofErr w:type="spellEnd"/>
-      <w:r>
-        <w:t xml:space="preserve"> </w:t>
-      </w:r>
-    </w:p>
-    <w:p>
-      <w:pPr>
-        <w:rPr>
-          <w:b/>
-        </w:rPr>
-      </w:pPr>
-    </w:p>
-    <w:p>
-      <w:pPr>
-        <w:rPr>
-          <w:b/>
-        </w:rPr>
-      </w:pPr>
-      <w:proofErr w:type="spellStart"/>
-      <w:proofErr w:type="gramStart"/>
-      <w:r>
-        <w:rPr>
-          <w:b/>
-        </w:rPr>
-        <w:t>LCD</w:t>
-      </w:r>
-      <w:proofErr w:type="gramEnd"/>
-      <w:r>
-        <w:rPr>
-          <w:b/>
-        </w:rPr>
-        <w:t>_letters</w:t>
+    </w:p>
+    <w:p>
+      <w:pPr>
+        <w:rPr>
+          <w:b/>
+        </w:rPr>
+      </w:pPr>
+    </w:p>
+    <w:p>
+      <w:pPr>
+        <w:rPr>
+          <w:b/>
+        </w:rPr>
+      </w:pPr>
+      <w:proofErr w:type="spellStart"/>
+      <w:r>
+        <w:rPr>
+          <w:b/>
+        </w:rPr>
+        <w:t>LCD_letters</w:t>
       </w:r>
       <w:proofErr w:type="spellEnd"/>
       <w:r>
@@ -2419,15 +2384,7 @@
     </w:p>
     <w:p>
       <w:r>
-        <w:t xml:space="preserve">Hieronder vind je ons eerste </w:t>
-      </w:r>
-      <w:proofErr w:type="gramStart"/>
-      <w:r>
-        <w:t>takenlijst(</w:t>
-      </w:r>
-      <w:proofErr w:type="gramEnd"/>
-      <w:r>
-        <w:t>hierbij hebben de taken nog dezelfde :</w:t>
+        <w:t>Hieronder vind je ons eerste takenlijst(hierbij hebben de taken nog dezelfde :</w:t>
       </w:r>
     </w:p>
     <w:p/>
@@ -2557,13 +2514,8 @@
           </w:tcPr>
           <w:p>
             <w:proofErr w:type="spellStart"/>
-            <w:proofErr w:type="gramStart"/>
-            <w:r>
-              <w:t>receive</w:t>
-            </w:r>
-            <w:proofErr w:type="gramEnd"/>
-            <w:r>
-              <w:t>_IR_message</w:t>
+            <w:r>
+              <w:t>receive_IR_message</w:t>
             </w:r>
             <w:proofErr w:type="spellEnd"/>
           </w:p>
@@ -2616,13 +2568,8 @@
           </w:tcPr>
           <w:p>
             <w:proofErr w:type="spellStart"/>
-            <w:proofErr w:type="gramStart"/>
-            <w:r>
-              <w:t>fire</w:t>
-            </w:r>
-            <w:proofErr w:type="gramEnd"/>
-            <w:r>
-              <w:t>_button</w:t>
+            <w:r>
+              <w:t>fire_button</w:t>
             </w:r>
             <w:proofErr w:type="spellEnd"/>
           </w:p>
@@ -2652,6 +2599,9 @@
             <w:tcW w:w="1410" w:type="dxa"/>
           </w:tcPr>
           <w:p>
+            <w:r>
+              <w:t>0.</w:t>
+            </w:r>
             <w:r>
               <w:t xml:space="preserve">2 ms </w:t>
             </w:r>
@@ -2707,7 +2657,10 @@
           </w:tcPr>
           <w:p>
             <w:r>
-              <w:t>0.1 ms</w:t>
+              <w:t>0.2</w:t>
+            </w:r>
+            <w:r>
+              <w:t xml:space="preserve"> ms</w:t>
             </w:r>
           </w:p>
         </w:tc>
@@ -2717,7 +2670,7 @@
           </w:tcPr>
           <w:p>
             <w:r>
-              <w:t>0</w:t>
+              <w:t>1</w:t>
             </w:r>
           </w:p>
         </w:tc>
@@ -2729,13 +2682,8 @@
           </w:tcPr>
           <w:p>
             <w:proofErr w:type="spellStart"/>
-            <w:proofErr w:type="gramStart"/>
-            <w:r>
-              <w:t>send</w:t>
-            </w:r>
-            <w:proofErr w:type="gramEnd"/>
-            <w:r>
-              <w:t>_IR_message</w:t>
+            <w:r>
+              <w:t>send_IR_message</w:t>
             </w:r>
             <w:proofErr w:type="spellEnd"/>
           </w:p>
@@ -2766,7 +2714,10 @@
           </w:tcPr>
           <w:p>
             <w:r>
-              <w:t xml:space="preserve">5 ms </w:t>
+              <w:t>0.2</w:t>
+            </w:r>
+            <w:r>
+              <w:t xml:space="preserve"> ms </w:t>
             </w:r>
           </w:p>
         </w:tc>
@@ -2776,7 +2727,7 @@
           </w:tcPr>
           <w:p>
             <w:r>
-              <w:t>2</w:t>
+              <w:t>1</w:t>
             </w:r>
           </w:p>
         </w:tc>
@@ -2788,13 +2739,8 @@
           </w:tcPr>
           <w:p>
             <w:proofErr w:type="spellStart"/>
-            <w:proofErr w:type="gramStart"/>
-            <w:r>
-              <w:t>run</w:t>
-            </w:r>
-            <w:proofErr w:type="gramEnd"/>
-            <w:r>
-              <w:t>_game</w:t>
+            <w:r>
+              <w:t>run_game</w:t>
             </w:r>
             <w:proofErr w:type="spellEnd"/>
           </w:p>
@@ -2847,13 +2793,8 @@
           </w:tcPr>
           <w:p>
             <w:proofErr w:type="spellStart"/>
-            <w:proofErr w:type="gramStart"/>
-            <w:r>
-              <w:t>system</w:t>
-            </w:r>
-            <w:proofErr w:type="gramEnd"/>
-            <w:r>
-              <w:t>_time</w:t>
+            <w:r>
+              <w:t>system_time</w:t>
             </w:r>
             <w:proofErr w:type="spellEnd"/>
           </w:p>
@@ -2906,13 +2847,8 @@
           </w:tcPr>
           <w:p>
             <w:proofErr w:type="spellStart"/>
-            <w:proofErr w:type="gramStart"/>
-            <w:r>
-              <w:t>game</w:t>
-            </w:r>
-            <w:proofErr w:type="gramEnd"/>
-            <w:r>
-              <w:t>_time</w:t>
+            <w:r>
+              <w:t>game_time</w:t>
             </w:r>
             <w:proofErr w:type="spellEnd"/>
           </w:p>
@@ -2964,11 +2900,9 @@
             <w:tcW w:w="2565" w:type="dxa"/>
           </w:tcPr>
           <w:p>
-            <w:proofErr w:type="gramStart"/>
             <w:r>
               <w:t>LCD</w:t>
             </w:r>
-            <w:proofErr w:type="gramEnd"/>
           </w:p>
         </w:tc>
         <w:tc>
@@ -3022,13 +2956,8 @@
           </w:tcPr>
           <w:p>
             <w:proofErr w:type="spellStart"/>
-            <w:proofErr w:type="gramStart"/>
-            <w:r>
-              <w:t>LCD</w:t>
-            </w:r>
-            <w:proofErr w:type="gramEnd"/>
-            <w:r>
-              <w:t>_char</w:t>
+            <w:r>
+              <w:t>LCD_char</w:t>
             </w:r>
             <w:proofErr w:type="spellEnd"/>
           </w:p>
@@ -3081,13 +3010,8 @@
           </w:tcPr>
           <w:p>
             <w:proofErr w:type="spellStart"/>
-            <w:proofErr w:type="gramStart"/>
-            <w:r>
-              <w:t>play</w:t>
-            </w:r>
-            <w:proofErr w:type="gramEnd"/>
-            <w:r>
-              <w:t>_sound</w:t>
+            <w:r>
+              <w:t>play_sound</w:t>
             </w:r>
             <w:proofErr w:type="spellEnd"/>
             <w:r>
@@ -3142,11 +3066,9 @@
             <w:tcW w:w="2565" w:type="dxa"/>
           </w:tcPr>
           <w:p>
-            <w:proofErr w:type="gramStart"/>
             <w:r>
               <w:t>speaker</w:t>
             </w:r>
-            <w:proofErr w:type="gramEnd"/>
           </w:p>
         </w:tc>
         <w:tc>
@@ -3197,12 +3119,10 @@
           </w:tcPr>
           <w:p>
             <w:proofErr w:type="spellStart"/>
-            <w:proofErr w:type="gramStart"/>
             <w:r>
               <w:t>keypad</w:t>
             </w:r>
             <w:proofErr w:type="spellEnd"/>
-            <w:proofErr w:type="gramEnd"/>
           </w:p>
         </w:tc>
         <w:tc>
@@ -3307,13 +3227,8 @@
           </w:tcPr>
           <w:p>
             <w:proofErr w:type="spellStart"/>
-            <w:proofErr w:type="gramStart"/>
-            <w:r>
-              <w:t>register</w:t>
-            </w:r>
-            <w:proofErr w:type="gramEnd"/>
-            <w:r>
-              <w:t>_game_parameter</w:t>
+            <w:r>
+              <w:t>register_game_parameter</w:t>
             </w:r>
             <w:proofErr w:type="spellEnd"/>
             <w:r>
@@ -3506,11 +3421,820 @@
     </w:p>
     <w:p>
       <w:r>
-        <w:t xml:space="preserve">Hierna zijn we met cohesie gaan werken om het aantal taken te verminderen. </w:t>
-      </w:r>
-      <w:bookmarkStart w:id="0" w:name="_GoBack"/>
-      <w:bookmarkEnd w:id="0"/>
-    </w:p>
+        <w:t>Hierna zijn we met cohesie gaan werken om het a</w:t>
+      </w:r>
+      <w:r>
+        <w:t xml:space="preserve">antal taken te verminderen. </w:t>
+      </w:r>
+    </w:p>
+    <w:p/>
+    <w:p>
+      <w:r>
+        <w:t>Na samenvoeging:</w:t>
+      </w:r>
+    </w:p>
+    <w:p>
+      <w:proofErr w:type="spellStart"/>
+      <w:r>
+        <w:t>IR_receiver_task</w:t>
+      </w:r>
+      <w:proofErr w:type="spellEnd"/>
+      <w:r>
+        <w:t xml:space="preserve"> = </w:t>
+      </w:r>
+      <w:proofErr w:type="spellStart"/>
+      <w:r>
+        <w:t>IR_receiver</w:t>
+      </w:r>
+      <w:proofErr w:type="spellEnd"/>
+      <w:r>
+        <w:t xml:space="preserve"> – </w:t>
+      </w:r>
+      <w:proofErr w:type="spellStart"/>
+      <w:r>
+        <w:t>receive_</w:t>
+      </w:r>
+      <w:r>
+        <w:t>IR_message</w:t>
+      </w:r>
+      <w:proofErr w:type="spellEnd"/>
+      <w:r>
+        <w:t xml:space="preserve"> </w:t>
+      </w:r>
+    </w:p>
+    <w:p>
+      <w:r>
+        <w:t xml:space="preserve">IR </w:t>
+      </w:r>
+      <w:proofErr w:type="spellStart"/>
+      <w:r>
+        <w:t>sender</w:t>
+      </w:r>
+      <w:proofErr w:type="spellEnd"/>
+      <w:r>
+        <w:t xml:space="preserve"> </w:t>
+      </w:r>
+      <w:proofErr w:type="spellStart"/>
+      <w:r>
+        <w:t>task</w:t>
+      </w:r>
+      <w:proofErr w:type="spellEnd"/>
+      <w:r>
+        <w:t xml:space="preserve"> = </w:t>
+      </w:r>
+      <w:proofErr w:type="spellStart"/>
+      <w:r>
+        <w:t>fire</w:t>
+      </w:r>
+      <w:proofErr w:type="spellEnd"/>
+      <w:r>
+        <w:t xml:space="preserve"> button – </w:t>
+      </w:r>
+      <w:proofErr w:type="spellStart"/>
+      <w:r>
+        <w:t>IR_sender</w:t>
+      </w:r>
+      <w:proofErr w:type="spellEnd"/>
+      <w:r>
+        <w:t xml:space="preserve"> – </w:t>
+      </w:r>
+      <w:proofErr w:type="spellStart"/>
+      <w:r>
+        <w:t>send</w:t>
+      </w:r>
+      <w:proofErr w:type="spellEnd"/>
+      <w:r>
+        <w:t xml:space="preserve"> IR </w:t>
+      </w:r>
+      <w:proofErr w:type="spellStart"/>
+      <w:r>
+        <w:t>message</w:t>
+      </w:r>
+      <w:proofErr w:type="spellEnd"/>
+    </w:p>
+    <w:p>
+      <w:r>
+        <w:t xml:space="preserve">LCD </w:t>
+      </w:r>
+      <w:proofErr w:type="spellStart"/>
+      <w:r>
+        <w:t>task</w:t>
+      </w:r>
+      <w:proofErr w:type="spellEnd"/>
+      <w:r>
+        <w:t xml:space="preserve"> = LCD – </w:t>
+      </w:r>
+      <w:proofErr w:type="spellStart"/>
+      <w:r>
+        <w:t>LCD_char</w:t>
+      </w:r>
+      <w:proofErr w:type="spellEnd"/>
+    </w:p>
+    <w:p>
+      <w:proofErr w:type="spellStart"/>
+      <w:r>
+        <w:t>Sound_task</w:t>
+      </w:r>
+      <w:proofErr w:type="spellEnd"/>
+      <w:r>
+        <w:t xml:space="preserve"> = speaker – </w:t>
+      </w:r>
+      <w:proofErr w:type="spellStart"/>
+      <w:r>
+        <w:t>play</w:t>
+      </w:r>
+      <w:proofErr w:type="spellEnd"/>
+      <w:r>
+        <w:t>-sound</w:t>
+      </w:r>
+    </w:p>
+    <w:p>
+      <w:r>
+        <w:t xml:space="preserve">Led </w:t>
+      </w:r>
+      <w:proofErr w:type="spellStart"/>
+      <w:r>
+        <w:t>task</w:t>
+      </w:r>
+      <w:proofErr w:type="spellEnd"/>
+      <w:r>
+        <w:t xml:space="preserve"> = led -</w:t>
+      </w:r>
+      <w:proofErr w:type="spellStart"/>
+      <w:r>
+        <w:t>rgb_task</w:t>
+      </w:r>
+      <w:proofErr w:type="spellEnd"/>
+    </w:p>
+    <w:p>
+      <w:r>
+        <w:t xml:space="preserve">Time </w:t>
+      </w:r>
+      <w:proofErr w:type="spellStart"/>
+      <w:r>
+        <w:t>task</w:t>
+      </w:r>
+      <w:proofErr w:type="spellEnd"/>
+      <w:r>
+        <w:t xml:space="preserve"> = </w:t>
+      </w:r>
+      <w:proofErr w:type="spellStart"/>
+      <w:r>
+        <w:t>game_time</w:t>
+      </w:r>
+      <w:proofErr w:type="spellEnd"/>
+    </w:p>
+    <w:p/>
+    <w:p/>
+    <w:p/>
+    <w:p/>
+    <w:p/>
+    <w:p/>
+    <w:p/>
+    <w:p/>
+    <w:p/>
+    <w:p/>
+    <w:p/>
+    <w:p/>
+    <w:p/>
+    <w:p/>
+    <w:p/>
+    <w:tbl>
+      <w:tblPr>
+        <w:tblStyle w:val="Tabelraster"/>
+        <w:tblW w:w="0" w:type="auto"/>
+        <w:tblLook w:val="04A0" w:firstRow="1" w:lastRow="0" w:firstColumn="1" w:lastColumn="0" w:noHBand="0" w:noVBand="1"/>
+      </w:tblPr>
+      <w:tblGrid>
+        <w:gridCol w:w="2565"/>
+        <w:gridCol w:w="1797"/>
+        <w:gridCol w:w="1621"/>
+        <w:gridCol w:w="1410"/>
+        <w:gridCol w:w="1008"/>
+      </w:tblGrid>
+      <w:tr>
+        <w:tc>
+          <w:tcPr>
+            <w:tcW w:w="2565" w:type="dxa"/>
+          </w:tcPr>
+          <w:p>
+            <w:r>
+              <w:lastRenderedPageBreak/>
+              <w:t>Taakbeschrijving</w:t>
+            </w:r>
+          </w:p>
+        </w:tc>
+        <w:tc>
+          <w:tcPr>
+            <w:tcW w:w="1797" w:type="dxa"/>
+          </w:tcPr>
+          <w:p>
+            <w:r>
+              <w:t>Soort taak</w:t>
+            </w:r>
+          </w:p>
+        </w:tc>
+        <w:tc>
+          <w:tcPr>
+            <w:tcW w:w="1621" w:type="dxa"/>
+          </w:tcPr>
+          <w:p>
+            <w:r>
+              <w:t>Periode</w:t>
+            </w:r>
+          </w:p>
+        </w:tc>
+        <w:tc>
+          <w:tcPr>
+            <w:tcW w:w="1410" w:type="dxa"/>
+          </w:tcPr>
+          <w:p>
+            <w:r>
+              <w:t>Deadline</w:t>
+            </w:r>
+          </w:p>
+        </w:tc>
+        <w:tc>
+          <w:tcPr>
+            <w:tcW w:w="1008" w:type="dxa"/>
+          </w:tcPr>
+          <w:p>
+            <w:r>
+              <w:t>Prioriteit</w:t>
+            </w:r>
+          </w:p>
+        </w:tc>
+      </w:tr>
+      <w:tr>
+        <w:tc>
+          <w:tcPr>
+            <w:tcW w:w="2565" w:type="dxa"/>
+          </w:tcPr>
+          <w:p>
+            <w:proofErr w:type="spellStart"/>
+            <w:r>
+              <w:t>IR_receiver</w:t>
+            </w:r>
+            <w:proofErr w:type="spellEnd"/>
+            <w:r>
+              <w:t xml:space="preserve"> </w:t>
+            </w:r>
+            <w:proofErr w:type="spellStart"/>
+            <w:r>
+              <w:t>task</w:t>
+            </w:r>
+            <w:proofErr w:type="spellEnd"/>
+          </w:p>
+        </w:tc>
+        <w:tc>
+          <w:tcPr>
+            <w:tcW w:w="1797" w:type="dxa"/>
+          </w:tcPr>
+          <w:p>
+            <w:r>
+              <w:t xml:space="preserve">Asynchroon </w:t>
+            </w:r>
+          </w:p>
+        </w:tc>
+        <w:tc>
+          <w:tcPr>
+            <w:tcW w:w="1621" w:type="dxa"/>
+          </w:tcPr>
+          <w:p>
+            <w:r>
+              <w:t>-</w:t>
+            </w:r>
+          </w:p>
+        </w:tc>
+        <w:tc>
+          <w:tcPr>
+            <w:tcW w:w="1410" w:type="dxa"/>
+          </w:tcPr>
+          <w:p>
+            <w:r>
+              <w:t>0.1 ms</w:t>
+            </w:r>
+          </w:p>
+        </w:tc>
+        <w:tc>
+          <w:tcPr>
+            <w:tcW w:w="1008" w:type="dxa"/>
+          </w:tcPr>
+          <w:p>
+            <w:r>
+              <w:t>0</w:t>
+            </w:r>
+          </w:p>
+        </w:tc>
+      </w:tr>
+      <w:tr>
+        <w:tc>
+          <w:tcPr>
+            <w:tcW w:w="2565" w:type="dxa"/>
+          </w:tcPr>
+          <w:p>
+            <w:proofErr w:type="spellStart"/>
+            <w:r>
+              <w:t>IR_sender_task</w:t>
+            </w:r>
+            <w:proofErr w:type="spellEnd"/>
+          </w:p>
+        </w:tc>
+        <w:tc>
+          <w:tcPr>
+            <w:tcW w:w="1797" w:type="dxa"/>
+          </w:tcPr>
+          <w:p>
+            <w:r>
+              <w:t>Periodiek I/O</w:t>
+            </w:r>
+            <w:r>
+              <w:t xml:space="preserve"> /Asynchroon</w:t>
+            </w:r>
+          </w:p>
+        </w:tc>
+        <w:tc>
+          <w:tcPr>
+            <w:tcW w:w="1621" w:type="dxa"/>
+          </w:tcPr>
+          <w:p>
+            <w:r>
+              <w:t>50 ms</w:t>
+            </w:r>
+          </w:p>
+        </w:tc>
+        <w:tc>
+          <w:tcPr>
+            <w:tcW w:w="1410" w:type="dxa"/>
+          </w:tcPr>
+          <w:p>
+            <w:r>
+              <w:t>0.2</w:t>
+            </w:r>
+            <w:r>
+              <w:t xml:space="preserve">ms </w:t>
+            </w:r>
+          </w:p>
+        </w:tc>
+        <w:tc>
+          <w:tcPr>
+            <w:tcW w:w="1008" w:type="dxa"/>
+          </w:tcPr>
+          <w:p>
+            <w:r>
+              <w:t>1</w:t>
+            </w:r>
+          </w:p>
+        </w:tc>
+      </w:tr>
+      <w:tr>
+        <w:tc>
+          <w:tcPr>
+            <w:tcW w:w="2565" w:type="dxa"/>
+          </w:tcPr>
+          <w:p>
+            <w:proofErr w:type="spellStart"/>
+            <w:r>
+              <w:t>run_game</w:t>
+            </w:r>
+            <w:proofErr w:type="spellEnd"/>
+          </w:p>
+        </w:tc>
+        <w:tc>
+          <w:tcPr>
+            <w:tcW w:w="1797" w:type="dxa"/>
+          </w:tcPr>
+          <w:p>
+            <w:r>
+              <w:t>Asynchroon</w:t>
+            </w:r>
+          </w:p>
+        </w:tc>
+        <w:tc>
+          <w:tcPr>
+            <w:tcW w:w="1621" w:type="dxa"/>
+          </w:tcPr>
+          <w:p>
+            <w:r>
+              <w:t>-</w:t>
+            </w:r>
+          </w:p>
+        </w:tc>
+        <w:tc>
+          <w:tcPr>
+            <w:tcW w:w="1410" w:type="dxa"/>
+          </w:tcPr>
+          <w:p>
+            <w:r>
+              <w:t>10 ms</w:t>
+            </w:r>
+          </w:p>
+        </w:tc>
+        <w:tc>
+          <w:tcPr>
+            <w:tcW w:w="1008" w:type="dxa"/>
+          </w:tcPr>
+          <w:p>
+            <w:r>
+              <w:t>3</w:t>
+            </w:r>
+          </w:p>
+        </w:tc>
+      </w:tr>
+      <w:tr>
+        <w:tc>
+          <w:tcPr>
+            <w:tcW w:w="2565" w:type="dxa"/>
+          </w:tcPr>
+          <w:p>
+            <w:proofErr w:type="spellStart"/>
+            <w:r>
+              <w:t>Time_task</w:t>
+            </w:r>
+            <w:proofErr w:type="spellEnd"/>
+          </w:p>
+        </w:tc>
+        <w:tc>
+          <w:tcPr>
+            <w:tcW w:w="1797" w:type="dxa"/>
+          </w:tcPr>
+          <w:p>
+            <w:r>
+              <w:t>Periodiek I/O</w:t>
+            </w:r>
+          </w:p>
+        </w:tc>
+        <w:tc>
+          <w:tcPr>
+            <w:tcW w:w="1621" w:type="dxa"/>
+          </w:tcPr>
+          <w:p>
+            <w:r>
+              <w:t>800 ms</w:t>
+            </w:r>
+          </w:p>
+        </w:tc>
+        <w:tc>
+          <w:tcPr>
+            <w:tcW w:w="1410" w:type="dxa"/>
+          </w:tcPr>
+          <w:p>
+            <w:r>
+              <w:t>200 ms</w:t>
+            </w:r>
+          </w:p>
+        </w:tc>
+        <w:tc>
+          <w:tcPr>
+            <w:tcW w:w="1008" w:type="dxa"/>
+          </w:tcPr>
+          <w:p>
+            <w:r>
+              <w:t>6</w:t>
+            </w:r>
+          </w:p>
+        </w:tc>
+      </w:tr>
+      <w:tr>
+        <w:tc>
+          <w:tcPr>
+            <w:tcW w:w="2565" w:type="dxa"/>
+          </w:tcPr>
+          <w:p>
+            <w:proofErr w:type="spellStart"/>
+            <w:r>
+              <w:t>LCD</w:t>
+            </w:r>
+            <w:r>
+              <w:t>_task</w:t>
+            </w:r>
+            <w:proofErr w:type="spellEnd"/>
+          </w:p>
+        </w:tc>
+        <w:tc>
+          <w:tcPr>
+            <w:tcW w:w="1797" w:type="dxa"/>
+          </w:tcPr>
+          <w:p>
+            <w:r>
+              <w:t>Passief I/O</w:t>
+            </w:r>
+          </w:p>
+        </w:tc>
+        <w:tc>
+          <w:tcPr>
+            <w:tcW w:w="1621" w:type="dxa"/>
+          </w:tcPr>
+          <w:p>
+            <w:r>
+              <w:t>-</w:t>
+            </w:r>
+          </w:p>
+        </w:tc>
+        <w:tc>
+          <w:tcPr>
+            <w:tcW w:w="1410" w:type="dxa"/>
+          </w:tcPr>
+          <w:p>
+            <w:r>
+              <w:t>50 ms</w:t>
+            </w:r>
+          </w:p>
+        </w:tc>
+        <w:tc>
+          <w:tcPr>
+            <w:tcW w:w="1008" w:type="dxa"/>
+          </w:tcPr>
+          <w:p>
+            <w:r>
+              <w:t>5</w:t>
+            </w:r>
+          </w:p>
+        </w:tc>
+      </w:tr>
+      <w:tr>
+        <w:tc>
+          <w:tcPr>
+            <w:tcW w:w="2565" w:type="dxa"/>
+          </w:tcPr>
+          <w:p>
+            <w:proofErr w:type="spellStart"/>
+            <w:r>
+              <w:t>Sound_task</w:t>
+            </w:r>
+            <w:proofErr w:type="spellEnd"/>
+          </w:p>
+        </w:tc>
+        <w:tc>
+          <w:tcPr>
+            <w:tcW w:w="1797" w:type="dxa"/>
+          </w:tcPr>
+          <w:p>
+            <w:r>
+              <w:t>Passief I/O</w:t>
+            </w:r>
+          </w:p>
+        </w:tc>
+        <w:tc>
+          <w:tcPr>
+            <w:tcW w:w="1621" w:type="dxa"/>
+          </w:tcPr>
+          <w:p>
+            <w:r>
+              <w:t>-</w:t>
+            </w:r>
+          </w:p>
+        </w:tc>
+        <w:tc>
+          <w:tcPr>
+            <w:tcW w:w="1410" w:type="dxa"/>
+          </w:tcPr>
+          <w:p>
+            <w:r>
+              <w:t>200 ms</w:t>
+            </w:r>
+          </w:p>
+        </w:tc>
+        <w:tc>
+          <w:tcPr>
+            <w:tcW w:w="1008" w:type="dxa"/>
+          </w:tcPr>
+          <w:p>
+            <w:r>
+              <w:t>6</w:t>
+            </w:r>
+          </w:p>
+        </w:tc>
+      </w:tr>
+      <w:tr>
+        <w:tc>
+          <w:tcPr>
+            <w:tcW w:w="2565" w:type="dxa"/>
+          </w:tcPr>
+          <w:p>
+            <w:proofErr w:type="spellStart"/>
+            <w:r>
+              <w:t>keypad</w:t>
+            </w:r>
+            <w:proofErr w:type="spellEnd"/>
+          </w:p>
+        </w:tc>
+        <w:tc>
+          <w:tcPr>
+            <w:tcW w:w="1797" w:type="dxa"/>
+          </w:tcPr>
+          <w:p>
+            <w:r>
+              <w:t>Periodiek I/O</w:t>
+            </w:r>
+          </w:p>
+        </w:tc>
+        <w:tc>
+          <w:tcPr>
+            <w:tcW w:w="1621" w:type="dxa"/>
+          </w:tcPr>
+          <w:p>
+            <w:r>
+              <w:t>50 ms</w:t>
+            </w:r>
+          </w:p>
+        </w:tc>
+        <w:tc>
+          <w:tcPr>
+            <w:tcW w:w="1410" w:type="dxa"/>
+          </w:tcPr>
+          <w:p>
+            <w:r>
+              <w:t>5 ms</w:t>
+            </w:r>
+          </w:p>
+        </w:tc>
+        <w:tc>
+          <w:tcPr>
+            <w:tcW w:w="1008" w:type="dxa"/>
+          </w:tcPr>
+          <w:p>
+            <w:r>
+              <w:t>2</w:t>
+            </w:r>
+          </w:p>
+        </w:tc>
+      </w:tr>
+      <w:tr>
+        <w:tc>
+          <w:tcPr>
+            <w:tcW w:w="2565" w:type="dxa"/>
+          </w:tcPr>
+          <w:p>
+            <w:proofErr w:type="spellStart"/>
+            <w:r>
+              <w:t>Init_game</w:t>
+            </w:r>
+            <w:proofErr w:type="spellEnd"/>
+          </w:p>
+        </w:tc>
+        <w:tc>
+          <w:tcPr>
+            <w:tcW w:w="1797" w:type="dxa"/>
+          </w:tcPr>
+          <w:p>
+            <w:r>
+              <w:t>Asynchroon</w:t>
+            </w:r>
+          </w:p>
+        </w:tc>
+        <w:tc>
+          <w:tcPr>
+            <w:tcW w:w="1621" w:type="dxa"/>
+          </w:tcPr>
+          <w:p>
+            <w:r>
+              <w:t>-</w:t>
+            </w:r>
+          </w:p>
+        </w:tc>
+        <w:tc>
+          <w:tcPr>
+            <w:tcW w:w="1410" w:type="dxa"/>
+          </w:tcPr>
+          <w:p>
+            <w:r>
+              <w:t>30 ms</w:t>
+            </w:r>
+          </w:p>
+        </w:tc>
+        <w:tc>
+          <w:tcPr>
+            <w:tcW w:w="1008" w:type="dxa"/>
+          </w:tcPr>
+          <w:p>
+            <w:r>
+              <w:t>4</w:t>
+            </w:r>
+          </w:p>
+        </w:tc>
+      </w:tr>
+      <w:tr>
+        <w:tc>
+          <w:tcPr>
+            <w:tcW w:w="2565" w:type="dxa"/>
+          </w:tcPr>
+          <w:p>
+            <w:proofErr w:type="spellStart"/>
+            <w:r>
+              <w:t>register_game_parameter</w:t>
+            </w:r>
+            <w:proofErr w:type="spellEnd"/>
+            <w:r>
+              <w:t xml:space="preserve"> </w:t>
+            </w:r>
+          </w:p>
+        </w:tc>
+        <w:tc>
+          <w:tcPr>
+            <w:tcW w:w="1797" w:type="dxa"/>
+          </w:tcPr>
+          <w:p>
+            <w:r>
+              <w:t>Asynchroon</w:t>
+            </w:r>
+          </w:p>
+        </w:tc>
+        <w:tc>
+          <w:tcPr>
+            <w:tcW w:w="1621" w:type="dxa"/>
+          </w:tcPr>
+          <w:p>
+            <w:r>
+              <w:t>-</w:t>
+            </w:r>
+          </w:p>
+        </w:tc>
+        <w:tc>
+          <w:tcPr>
+            <w:tcW w:w="1410" w:type="dxa"/>
+          </w:tcPr>
+          <w:p>
+            <w:r>
+              <w:t>30 ms</w:t>
+            </w:r>
+          </w:p>
+        </w:tc>
+        <w:tc>
+          <w:tcPr>
+            <w:tcW w:w="1008" w:type="dxa"/>
+          </w:tcPr>
+          <w:p>
+            <w:r>
+              <w:t>4</w:t>
+            </w:r>
+          </w:p>
+        </w:tc>
+      </w:tr>
+      <w:tr>
+        <w:tc>
+          <w:tcPr>
+            <w:tcW w:w="2565" w:type="dxa"/>
+          </w:tcPr>
+          <w:p>
+            <w:proofErr w:type="spellStart"/>
+            <w:r>
+              <w:t>Led</w:t>
+            </w:r>
+            <w:r>
+              <w:t>_task</w:t>
+            </w:r>
+            <w:proofErr w:type="spellEnd"/>
+          </w:p>
+        </w:tc>
+        <w:tc>
+          <w:tcPr>
+            <w:tcW w:w="1797" w:type="dxa"/>
+          </w:tcPr>
+          <w:p>
+            <w:r>
+              <w:t>Passief</w:t>
+            </w:r>
+          </w:p>
+        </w:tc>
+        <w:tc>
+          <w:tcPr>
+            <w:tcW w:w="1621" w:type="dxa"/>
+          </w:tcPr>
+          <w:p>
+            <w:r>
+              <w:t>-</w:t>
+            </w:r>
+          </w:p>
+        </w:tc>
+        <w:tc>
+          <w:tcPr>
+            <w:tcW w:w="1410" w:type="dxa"/>
+          </w:tcPr>
+          <w:p>
+            <w:r>
+              <w:t>200</w:t>
+            </w:r>
+            <w:r>
+              <w:t xml:space="preserve"> ms</w:t>
+            </w:r>
+          </w:p>
+        </w:tc>
+        <w:tc>
+          <w:tcPr>
+            <w:tcW w:w="1008" w:type="dxa"/>
+          </w:tcPr>
+          <w:p>
+            <w:r>
+              <w:t>6</w:t>
+            </w:r>
+            <w:bookmarkStart w:id="0" w:name="_GoBack"/>
+            <w:bookmarkEnd w:id="0"/>
+          </w:p>
+        </w:tc>
+      </w:tr>
+    </w:tbl>
+    <w:p/>
     <w:sectPr>
       <w:pgSz w:w="11906" w:h="16838"/>
       <w:pgMar w:top="1417" w:right="1417" w:bottom="1417" w:left="1417" w:header="708" w:footer="708" w:gutter="0"/>
@@ -3522,7 +4246,7 @@
 </file>
 
 <file path=word/numbering.xml><?xml version="1.0" encoding="utf-8"?>
-<w:numbering xmlns:wpc="http://schemas.microsoft.com/office/word/2010/wordprocessingCanvas" xmlns:cx="http://schemas.microsoft.com/office/drawing/2014/chartex" xmlns:cx1="http://schemas.microsoft.com/office/drawing/2015/9/8/chartex" xmlns:cx2="http://schemas.microsoft.com/office/drawing/2015/10/21/chartex" xmlns:mc="http://schemas.openxmlformats.org/markup-compatibility/2006" xmlns:o="urn:schemas-microsoft-com:office:office" xmlns:r="http://schemas.openxmlformats.org/officeDocument/2006/relationships" xmlns:m="http://schemas.openxmlformats.org/officeDocument/2006/math" xmlns:v="urn:schemas-microsoft-com:vml" xmlns:wp14="http://schemas.microsoft.com/office/word/2010/wordprocessingDrawing" xmlns:wp="http://schemas.openxmlformats.org/drawingml/2006/wordprocessingDrawing" xmlns:w10="urn:schemas-microsoft-com:office:word" xmlns:w="http://schemas.openxmlformats.org/wordprocessingml/2006/main" xmlns:w14="http://schemas.microsoft.com/office/word/2010/wordml" xmlns:w15="http://schemas.microsoft.com/office/word/2012/wordml" xmlns:w16se="http://schemas.microsoft.com/office/word/2015/wordml/symex" xmlns:wpg="http://schemas.microsoft.com/office/word/2010/wordprocessingGroup" xmlns:wpi="http://schemas.microsoft.com/office/word/2010/wordprocessingInk" xmlns:wne="http://schemas.microsoft.com/office/word/2006/wordml" xmlns:wps="http://schemas.microsoft.com/office/word/2010/wordprocessingShape" mc:Ignorable="w14 w15 w16se wp14">
+<w:numbering xmlns:wpc="http://schemas.microsoft.com/office/word/2010/wordprocessingCanvas" xmlns:cx="http://schemas.microsoft.com/office/drawing/2014/chartex" xmlns:cx1="http://schemas.microsoft.com/office/drawing/2015/9/8/chartex" xmlns:cx2="http://schemas.microsoft.com/office/drawing/2015/10/21/chartex" xmlns:cx3="http://schemas.microsoft.com/office/drawing/2016/5/9/chartex" xmlns:cx4="http://schemas.microsoft.com/office/drawing/2016/5/10/chartex" xmlns:cx5="http://schemas.microsoft.com/office/drawing/2016/5/11/chartex" xmlns:mc="http://schemas.openxmlformats.org/markup-compatibility/2006" xmlns:o="urn:schemas-microsoft-com:office:office" xmlns:r="http://schemas.openxmlformats.org/officeDocument/2006/relationships" xmlns:m="http://schemas.openxmlformats.org/officeDocument/2006/math" xmlns:v="urn:schemas-microsoft-com:vml" xmlns:wp14="http://schemas.microsoft.com/office/word/2010/wordprocessingDrawing" xmlns:wp="http://schemas.openxmlformats.org/drawingml/2006/wordprocessingDrawing" xmlns:w10="urn:schemas-microsoft-com:office:word" xmlns:w="http://schemas.openxmlformats.org/wordprocessingml/2006/main" xmlns:w14="http://schemas.microsoft.com/office/word/2010/wordml" xmlns:w15="http://schemas.microsoft.com/office/word/2012/wordml" xmlns:w16se="http://schemas.microsoft.com/office/word/2015/wordml/symex" xmlns:wpg="http://schemas.microsoft.com/office/word/2010/wordprocessingGroup" xmlns:wpi="http://schemas.microsoft.com/office/word/2010/wordprocessingInk" xmlns:wne="http://schemas.microsoft.com/office/word/2006/wordml" xmlns:wps="http://schemas.microsoft.com/office/word/2010/wordprocessingShape" mc:Ignorable="w14 w15 w16se wp14">
   <w:abstractNum w:abstractNumId="0" w15:restartNumberingAfterBreak="0">
     <w:nsid w:val="54A45C2E"/>
     <w:multiLevelType w:val="hybridMultilevel"/>
@@ -3658,7 +4382,7 @@
       </w:pPr>
     </w:pPrDefault>
   </w:docDefaults>
-  <w:latentStyles w:defLockedState="0" w:defUIPriority="99" w:defSemiHidden="0" w:defUnhideWhenUsed="0" w:defQFormat="0" w:count="372">
+  <w:latentStyles w:defLockedState="0" w:defUIPriority="99" w:defSemiHidden="0" w:defUnhideWhenUsed="0" w:defQFormat="0" w:count="374">
     <w:lsdException w:name="Normal" w:uiPriority="0" w:qFormat="1"/>
     <w:lsdException w:name="heading 1" w:uiPriority="9" w:qFormat="1"/>
     <w:lsdException w:name="heading 2" w:semiHidden="1" w:uiPriority="9" w:unhideWhenUsed="1" w:qFormat="1"/>
@@ -3809,7 +4533,7 @@
     <w:lsdException w:name="Table Subtle 1" w:semiHidden="1" w:unhideWhenUsed="1"/>
     <w:lsdException w:name="Table Subtle 2" w:semiHidden="1" w:unhideWhenUsed="1"/>
     <w:lsdException w:name="Table Web 1" w:semiHidden="1" w:unhideWhenUsed="1"/>
-    <w:lsdException w:name="Table Web 2" w:semiHidden="1" w:unhideWhenUsed="1"/>
+    <w:lsdException w:name="Table Web 3" w:semiHidden="1" w:unhideWhenUsed="1"/>
     <w:lsdException w:name="Balloon Text" w:semiHidden="1" w:unhideWhenUsed="1"/>
     <w:lsdException w:name="Table Grid" w:uiPriority="39"/>
     <w:lsdException w:name="Placeholder Text" w:semiHidden="1"/>
@@ -4028,6 +4752,8 @@
     <w:lsdException w:name="List Table 6 Colorful Accent 6" w:uiPriority="51"/>
     <w:lsdException w:name="List Table 7 Colorful Accent 6" w:uiPriority="52"/>
     <w:lsdException w:name="Mention" w:semiHidden="1" w:unhideWhenUsed="1"/>
+    <w:lsdException w:name="Smart Hyperlink" w:semiHidden="1" w:unhideWhenUsed="1"/>
+    <w:lsdException w:name="Hashtag" w:semiHidden="1" w:unhideWhenUsed="1"/>
   </w:latentStyles>
   <w:style w:type="paragraph" w:default="1" w:styleId="Standaard">
     <w:name w:val="Normal"/>

</xml_diff>

<commit_message>
Some little mistakes corrected in solution architecture
</commit_message>
<xml_diff>
--- a/Diagrams/Solution architecture.docx
+++ b/Diagrams/Solution architecture.docx
@@ -1,6 +1,6 @@
 
 <file path=word/document.xml><?xml version="1.0" encoding="utf-8"?>
-<w:document xmlns:wpc="http://schemas.microsoft.com/office/word/2010/wordprocessingCanvas" xmlns:cx="http://schemas.microsoft.com/office/drawing/2014/chartex" xmlns:cx1="http://schemas.microsoft.com/office/drawing/2015/9/8/chartex" xmlns:cx2="http://schemas.microsoft.com/office/drawing/2015/10/21/chartex" xmlns:cx3="http://schemas.microsoft.com/office/drawing/2016/5/9/chartex" xmlns:cx4="http://schemas.microsoft.com/office/drawing/2016/5/10/chartex" xmlns:cx5="http://schemas.microsoft.com/office/drawing/2016/5/11/chartex" xmlns:mc="http://schemas.openxmlformats.org/markup-compatibility/2006" xmlns:o="urn:schemas-microsoft-com:office:office" xmlns:r="http://schemas.openxmlformats.org/officeDocument/2006/relationships" xmlns:m="http://schemas.openxmlformats.org/officeDocument/2006/math" xmlns:v="urn:schemas-microsoft-com:vml" xmlns:wp14="http://schemas.microsoft.com/office/word/2010/wordprocessingDrawing" xmlns:wp="http://schemas.openxmlformats.org/drawingml/2006/wordprocessingDrawing" xmlns:w10="urn:schemas-microsoft-com:office:word" xmlns:w="http://schemas.openxmlformats.org/wordprocessingml/2006/main" xmlns:w14="http://schemas.microsoft.com/office/word/2010/wordml" xmlns:w15="http://schemas.microsoft.com/office/word/2012/wordml" xmlns:w16se="http://schemas.microsoft.com/office/word/2015/wordml/symex" xmlns:wpg="http://schemas.microsoft.com/office/word/2010/wordprocessingGroup" xmlns:wpi="http://schemas.microsoft.com/office/word/2010/wordprocessingInk" xmlns:wne="http://schemas.microsoft.com/office/word/2006/wordml" xmlns:wps="http://schemas.microsoft.com/office/word/2010/wordprocessingShape" mc:Ignorable="w14 w15 w16se wp14">
+<w:document xmlns:wpc="http://schemas.microsoft.com/office/word/2010/wordprocessingCanvas" xmlns:cx="http://schemas.microsoft.com/office/drawing/2014/chartex" xmlns:cx1="http://schemas.microsoft.com/office/drawing/2015/9/8/chartex" xmlns:cx2="http://schemas.microsoft.com/office/drawing/2015/10/21/chartex" xmlns:mc="http://schemas.openxmlformats.org/markup-compatibility/2006" xmlns:o="urn:schemas-microsoft-com:office:office" xmlns:r="http://schemas.openxmlformats.org/officeDocument/2006/relationships" xmlns:m="http://schemas.openxmlformats.org/officeDocument/2006/math" xmlns:v="urn:schemas-microsoft-com:vml" xmlns:wp14="http://schemas.microsoft.com/office/word/2010/wordprocessingDrawing" xmlns:wp="http://schemas.openxmlformats.org/drawingml/2006/wordprocessingDrawing" xmlns:w10="urn:schemas-microsoft-com:office:word" xmlns:w="http://schemas.openxmlformats.org/wordprocessingml/2006/main" xmlns:w14="http://schemas.microsoft.com/office/word/2010/wordml" xmlns:w15="http://schemas.microsoft.com/office/word/2012/wordml" xmlns:w16se="http://schemas.microsoft.com/office/word/2015/wordml/symex" xmlns:wpg="http://schemas.microsoft.com/office/word/2010/wordprocessingGroup" xmlns:wpi="http://schemas.microsoft.com/office/word/2010/wordprocessingInk" xmlns:wne="http://schemas.microsoft.com/office/word/2006/wordml" xmlns:wps="http://schemas.microsoft.com/office/word/2010/wordprocessingShape" mc:Ignorable="w14 w15 w16se wp14">
   <w:body>
     <w:p>
       <w:pPr>
@@ -229,15 +229,7 @@
         <w:t xml:space="preserve">Voor de objectenlijst hebben we alle use-cases een object gegeven. Daarnaast hebben we geprobeerd </w:t>
       </w:r>
       <w:r>
-        <w:t xml:space="preserve">alle actoren een </w:t>
-      </w:r>
-      <w:proofErr w:type="spellStart"/>
-      <w:r>
-        <w:t>boundary</w:t>
-      </w:r>
-      <w:proofErr w:type="spellEnd"/>
-      <w:r>
-        <w:t xml:space="preserve"> object te geven.</w:t>
+        <w:t>alle actoren een boundary object te geven.</w:t>
       </w:r>
     </w:p>
     <w:p>
@@ -312,7 +304,7 @@
               </wp:anchor>
             </w:drawing>
           </mc:Choice>
-          <mc:Fallback>
+          <mc:Fallback xmlns:cx5="http://schemas.microsoft.com/office/drawing/2016/5/11/chartex" xmlns:cx4="http://schemas.microsoft.com/office/drawing/2016/5/10/chartex" xmlns:cx3="http://schemas.microsoft.com/office/drawing/2016/5/9/chartex">
             <w:pict>
               <v:rect w14:anchorId="55CC05DD" id="Rechthoek 2" o:spid="_x0000_s1026" style="position:absolute;margin-left:-6.65pt;margin-top:10.3pt;width:477pt;height:282pt;z-index:251659264;visibility:visible;mso-wrap-style:square;mso-wrap-distance-left:9pt;mso-wrap-distance-top:0;mso-wrap-distance-right:9pt;mso-wrap-distance-bottom:0;mso-position-horizontal:absolute;mso-position-horizontal-relative:text;mso-position-vertical:absolute;mso-position-vertical-relative:text;v-text-anchor:middle" o:gfxdata="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" filled="f" strokecolor="black [3213]" strokeweight="1pt"/>
             </w:pict>
@@ -326,19 +318,11 @@
           <w:i/>
         </w:rPr>
       </w:pPr>
-      <w:proofErr w:type="spellStart"/>
       <w:r>
         <w:rPr>
           <w:i/>
         </w:rPr>
-        <w:t>Boundary</w:t>
-      </w:r>
-      <w:proofErr w:type="spellEnd"/>
-      <w:r>
-        <w:rPr>
-          <w:i/>
-        </w:rPr>
-        <w:t xml:space="preserve"> objecten:</w:t>
+        <w:t>Boundary objecten:</w:t>
       </w:r>
     </w:p>
     <w:p>
@@ -387,11 +371,9 @@
           <w:numId w:val="1"/>
         </w:numPr>
       </w:pPr>
-      <w:proofErr w:type="spellStart"/>
       <w:r>
         <w:t>keypad</w:t>
       </w:r>
-      <w:proofErr w:type="spellEnd"/>
       <w:r>
         <w:tab/>
       </w:r>
@@ -420,23 +402,16 @@
           <w:numId w:val="1"/>
         </w:numPr>
       </w:pPr>
-      <w:proofErr w:type="spellStart"/>
       <w:r>
         <w:t>IR_receiver</w:t>
       </w:r>
-      <w:proofErr w:type="spellEnd"/>
-      <w:r>
-        <w:tab/>
-      </w:r>
-      <w:r>
-        <w:tab/>
-        <w:t xml:space="preserve">- </w:t>
-      </w:r>
-      <w:proofErr w:type="spellStart"/>
-      <w:r>
-        <w:t>IR_sender</w:t>
-      </w:r>
-      <w:proofErr w:type="spellEnd"/>
+      <w:r>
+        <w:tab/>
+      </w:r>
+      <w:r>
+        <w:tab/>
+        <w:t>- IR_sender</w:t>
+      </w:r>
     </w:p>
     <w:p>
       <w:pPr>
@@ -446,11 +421,9 @@
           <w:numId w:val="1"/>
         </w:numPr>
       </w:pPr>
-      <w:proofErr w:type="spellStart"/>
       <w:r>
         <w:t>fire_button</w:t>
       </w:r>
-      <w:proofErr w:type="spellEnd"/>
       <w:r>
         <w:tab/>
       </w:r>
@@ -467,26 +440,16 @@
           <w:numId w:val="1"/>
         </w:numPr>
       </w:pPr>
-      <w:proofErr w:type="spellStart"/>
-      <w:r>
-        <w:t>system_time</w:t>
-      </w:r>
-      <w:proofErr w:type="spellEnd"/>
-      <w:r>
-        <w:t xml:space="preserve"> </w:t>
-      </w:r>
-      <w:r>
-        <w:tab/>
-      </w:r>
-      <w:r>
-        <w:tab/>
-        <w:t xml:space="preserve">- </w:t>
-      </w:r>
-      <w:proofErr w:type="spellStart"/>
-      <w:r>
-        <w:t>rgd_led</w:t>
-      </w:r>
-      <w:proofErr w:type="spellEnd"/>
+      <w:r>
+        <w:t xml:space="preserve">system_time </w:t>
+      </w:r>
+      <w:r>
+        <w:tab/>
+      </w:r>
+      <w:r>
+        <w:tab/>
+        <w:t>- rgd_led</w:t>
+      </w:r>
     </w:p>
     <w:p>
       <w:pPr>
@@ -557,62 +520,44 @@
           <w:lang w:val="en-US"/>
         </w:rPr>
       </w:pPr>
-      <w:proofErr w:type="spellStart"/>
       <w:r>
         <w:rPr>
           <w:lang w:val="en-US"/>
         </w:rPr>
         <w:t>Run_game</w:t>
       </w:r>
-      <w:proofErr w:type="spellEnd"/>
-      <w:r>
-        <w:rPr>
-          <w:lang w:val="en-US"/>
-        </w:rPr>
-        <w:tab/>
-      </w:r>
-      <w:r>
-        <w:rPr>
-          <w:lang w:val="en-US"/>
-        </w:rPr>
-        <w:tab/>
-        <w:t xml:space="preserve">- </w:t>
-      </w:r>
-      <w:proofErr w:type="spellStart"/>
-      <w:r>
-        <w:rPr>
-          <w:lang w:val="en-US"/>
-        </w:rPr>
-        <w:t>Init_game</w:t>
-      </w:r>
-      <w:proofErr w:type="spellEnd"/>
-      <w:r>
-        <w:rPr>
-          <w:lang w:val="en-US"/>
-        </w:rPr>
-        <w:tab/>
-      </w:r>
-      <w:r>
-        <w:rPr>
-          <w:lang w:val="en-US"/>
-        </w:rPr>
-        <w:tab/>
-      </w:r>
-      <w:r>
-        <w:rPr>
-          <w:lang w:val="en-US"/>
-        </w:rPr>
-        <w:tab/>
-        <w:t xml:space="preserve">- </w:t>
-      </w:r>
-      <w:proofErr w:type="spellStart"/>
-      <w:r>
-        <w:rPr>
-          <w:lang w:val="en-US"/>
-        </w:rPr>
-        <w:t>game_time</w:t>
-      </w:r>
-      <w:proofErr w:type="spellEnd"/>
+      <w:r>
+        <w:rPr>
+          <w:lang w:val="en-US"/>
+        </w:rPr>
+        <w:tab/>
+      </w:r>
+      <w:r>
+        <w:rPr>
+          <w:lang w:val="en-US"/>
+        </w:rPr>
+        <w:tab/>
+        <w:t>- Init_game</w:t>
+      </w:r>
+      <w:r>
+        <w:rPr>
+          <w:lang w:val="en-US"/>
+        </w:rPr>
+        <w:tab/>
+      </w:r>
+      <w:r>
+        <w:rPr>
+          <w:lang w:val="en-US"/>
+        </w:rPr>
+        <w:tab/>
+      </w:r>
+      <w:r>
+        <w:rPr>
+          <w:lang w:val="en-US"/>
+        </w:rPr>
+        <w:tab/>
+        <w:t>- game_time</w:t>
+      </w:r>
     </w:p>
     <w:p>
       <w:pPr>
@@ -626,46 +571,79 @@
           <w:lang w:val="en-US"/>
         </w:rPr>
       </w:pPr>
-      <w:proofErr w:type="spellStart"/>
       <w:r>
         <w:rPr>
           <w:lang w:val="en-US"/>
         </w:rPr>
         <w:t>Transfer_hits</w:t>
       </w:r>
-      <w:proofErr w:type="spellEnd"/>
-      <w:r>
-        <w:rPr>
-          <w:lang w:val="en-US"/>
-        </w:rPr>
-        <w:tab/>
-      </w:r>
-      <w:r>
-        <w:rPr>
+      <w:r>
+        <w:rPr>
+          <w:lang w:val="en-US"/>
+        </w:rPr>
+        <w:tab/>
+      </w:r>
+      <w:r>
+        <w:rPr>
+          <w:lang w:val="en-US"/>
+        </w:rPr>
+        <w:tab/>
+        <w:t>- Receive_IR_message</w:t>
+      </w:r>
+      <w:r>
+        <w:rPr>
+          <w:lang w:val="en-US"/>
+        </w:rPr>
+        <w:tab/>
+      </w:r>
+      <w:r>
+        <w:rPr>
+          <w:lang w:val="en-US"/>
+        </w:rPr>
+        <w:tab/>
+      </w:r>
+    </w:p>
+    <w:p>
+      <w:pPr>
+        <w:ind w:left="360"/>
+        <w:rPr>
+          <w:lang w:val="en-US"/>
+        </w:rPr>
+      </w:pPr>
+      <w:r>
+        <w:rPr>
+          <w:b/>
+          <w:lang w:val="en-US"/>
+        </w:rPr>
+        <w:tab/>
+      </w:r>
+      <w:r>
+        <w:rPr>
+          <w:b/>
+          <w:lang w:val="en-US"/>
+        </w:rPr>
+        <w:tab/>
+      </w:r>
+      <w:r>
+        <w:rPr>
+          <w:b/>
+          <w:lang w:val="en-US"/>
+        </w:rPr>
+        <w:tab/>
+      </w:r>
+      <w:r>
+        <w:rPr>
+          <w:b/>
           <w:lang w:val="en-US"/>
         </w:rPr>
         <w:tab/>
         <w:t xml:space="preserve">- </w:t>
       </w:r>
-      <w:proofErr w:type="spellStart"/>
-      <w:r>
-        <w:rPr>
-          <w:lang w:val="en-US"/>
-        </w:rPr>
-        <w:t>Receive_IR_message</w:t>
-      </w:r>
-      <w:proofErr w:type="spellEnd"/>
-      <w:r>
-        <w:rPr>
-          <w:lang w:val="en-US"/>
-        </w:rPr>
-        <w:tab/>
-      </w:r>
-      <w:r>
-        <w:rPr>
-          <w:lang w:val="en-US"/>
-        </w:rPr>
-        <w:tab/>
+      <w:r>
+        <w:rPr>
+          <w:lang w:val="en-US"/>
+        </w:rPr>
+        <w:t>Send_IR_message</w:t>
       </w:r>
     </w:p>
     <w:p>
@@ -704,14 +682,12 @@
         <w:tab/>
         <w:t xml:space="preserve">- </w:t>
       </w:r>
-      <w:proofErr w:type="spellStart"/>
-      <w:r>
-        <w:rPr>
-          <w:lang w:val="en-US"/>
-        </w:rPr>
-        <w:t>Send_IR_message</w:t>
-      </w:r>
-      <w:proofErr w:type="spellEnd"/>
+      <w:r>
+        <w:rPr>
+          <w:lang w:val="en-US"/>
+        </w:rPr>
+        <w:t>Register_game_parameters</w:t>
+      </w:r>
     </w:p>
     <w:p>
       <w:pPr>
@@ -749,14 +725,12 @@
         <w:tab/>
         <w:t xml:space="preserve">- </w:t>
       </w:r>
-      <w:proofErr w:type="spellStart"/>
-      <w:r>
-        <w:rPr>
-          <w:lang w:val="en-US"/>
-        </w:rPr>
-        <w:t>Register_game_parameters</w:t>
-      </w:r>
-      <w:proofErr w:type="spellEnd"/>
+      <w:r>
+        <w:rPr>
+          <w:lang w:val="en-US"/>
+        </w:rPr>
+        <w:t>play_sound</w:t>
+      </w:r>
     </w:p>
     <w:p>
       <w:pPr>
@@ -794,14 +768,12 @@
         <w:tab/>
         <w:t xml:space="preserve">- </w:t>
       </w:r>
-      <w:proofErr w:type="spellStart"/>
-      <w:r>
-        <w:rPr>
-          <w:lang w:val="en-US"/>
-        </w:rPr>
-        <w:t>play_sound</w:t>
-      </w:r>
-      <w:proofErr w:type="spellEnd"/>
+      <w:r>
+        <w:rPr>
+          <w:lang w:val="en-US"/>
+        </w:rPr>
+        <w:t>LCD-chars</w:t>
+      </w:r>
     </w:p>
     <w:p>
       <w:pPr>
@@ -843,49 +815,6 @@
         <w:rPr>
           <w:lang w:val="en-US"/>
         </w:rPr>
-        <w:t>LCD-chars</w:t>
-      </w:r>
-    </w:p>
-    <w:p>
-      <w:pPr>
-        <w:ind w:left="360"/>
-        <w:rPr>
-          <w:lang w:val="en-US"/>
-        </w:rPr>
-      </w:pPr>
-      <w:r>
-        <w:rPr>
-          <w:b/>
-          <w:lang w:val="en-US"/>
-        </w:rPr>
-        <w:tab/>
-      </w:r>
-      <w:r>
-        <w:rPr>
-          <w:b/>
-          <w:lang w:val="en-US"/>
-        </w:rPr>
-        <w:tab/>
-      </w:r>
-      <w:r>
-        <w:rPr>
-          <w:b/>
-          <w:lang w:val="en-US"/>
-        </w:rPr>
-        <w:tab/>
-      </w:r>
-      <w:r>
-        <w:rPr>
-          <w:b/>
-          <w:lang w:val="en-US"/>
-        </w:rPr>
-        <w:tab/>
-        <w:t xml:space="preserve">- </w:t>
-      </w:r>
-      <w:r>
-        <w:rPr>
-          <w:lang w:val="en-US"/>
-        </w:rPr>
         <w:t>led</w:t>
       </w:r>
     </w:p>
@@ -901,23 +830,7 @@
           <w:i/>
           <w:lang w:val="en-US"/>
         </w:rPr>
-        <w:t xml:space="preserve">Entity </w:t>
-      </w:r>
-      <w:proofErr w:type="spellStart"/>
-      <w:r>
-        <w:rPr>
-          <w:i/>
-          <w:lang w:val="en-US"/>
-        </w:rPr>
-        <w:t>objecten</w:t>
-      </w:r>
-      <w:proofErr w:type="spellEnd"/>
-      <w:r>
-        <w:rPr>
-          <w:i/>
-          <w:lang w:val="en-US"/>
-        </w:rPr>
-        <w:t>:</w:t>
+        <w:t>Entity objecten:</w:t>
       </w:r>
     </w:p>
     <w:p>
@@ -932,14 +845,12 @@
           <w:lang w:val="en-US"/>
         </w:rPr>
       </w:pPr>
-      <w:proofErr w:type="spellStart"/>
       <w:r>
         <w:rPr>
           <w:lang w:val="en-US"/>
         </w:rPr>
         <w:t>my_player_information</w:t>
       </w:r>
-      <w:proofErr w:type="spellEnd"/>
     </w:p>
     <w:p>
       <w:pPr>
@@ -953,14 +864,12 @@
           <w:lang w:val="en-US"/>
         </w:rPr>
       </w:pPr>
-      <w:proofErr w:type="spellStart"/>
       <w:r>
         <w:rPr>
           <w:lang w:val="en-US"/>
         </w:rPr>
         <w:t>received_information</w:t>
       </w:r>
-      <w:proofErr w:type="spellEnd"/>
     </w:p>
     <w:p>
       <w:pPr>
@@ -1012,19 +921,11 @@
           <w:b/>
         </w:rPr>
       </w:pPr>
-      <w:proofErr w:type="spellStart"/>
-      <w:r>
-        <w:rPr>
-          <w:b/>
-        </w:rPr>
-        <w:t>Run_game</w:t>
-      </w:r>
-      <w:proofErr w:type="spellEnd"/>
-      <w:r>
-        <w:rPr>
-          <w:b/>
-        </w:rPr>
-        <w:t>:</w:t>
+      <w:r>
+        <w:rPr>
+          <w:b/>
+        </w:rPr>
+        <w:t>Run_game:</w:t>
       </w:r>
     </w:p>
     <w:p>
@@ -1053,15 +954,7 @@
       </w:r>
       <w:r>
         <w:tab/>
-        <w:t xml:space="preserve">Stuurt </w:t>
-      </w:r>
-      <w:proofErr w:type="spellStart"/>
-      <w:r>
-        <w:t>game_time</w:t>
-      </w:r>
-      <w:proofErr w:type="spellEnd"/>
-      <w:r>
-        <w:t xml:space="preserve"> naar LCD</w:t>
+        <w:t>Stuurt game_time naar LCD</w:t>
       </w:r>
     </w:p>
     <w:p>
@@ -1079,137 +972,132 @@
       </w:r>
       <w:r>
         <w:tab/>
-        <w:t xml:space="preserve">Stuurt </w:t>
-      </w:r>
-      <w:proofErr w:type="spellStart"/>
-      <w:r>
-        <w:t>start_sein</w:t>
-      </w:r>
-      <w:proofErr w:type="spellEnd"/>
-      <w:r>
-        <w:t xml:space="preserve"> naar </w:t>
-      </w:r>
-      <w:proofErr w:type="spellStart"/>
-      <w:r>
-        <w:t>game_time</w:t>
-      </w:r>
-      <w:proofErr w:type="spellEnd"/>
-    </w:p>
-    <w:p>
-      <w:r>
-        <w:tab/>
-      </w:r>
-      <w:r>
-        <w:tab/>
-        <w:t xml:space="preserve">Stuurt </w:t>
-      </w:r>
-      <w:proofErr w:type="spellStart"/>
-      <w:r>
-        <w:t>schiet_signaal</w:t>
-      </w:r>
-      <w:proofErr w:type="spellEnd"/>
-      <w:r>
-        <w:t xml:space="preserve"> naar </w:t>
-      </w:r>
-      <w:proofErr w:type="spellStart"/>
-      <w:r>
-        <w:t>play_sound</w:t>
-      </w:r>
-      <w:proofErr w:type="spellEnd"/>
-    </w:p>
-    <w:p>
-      <w:r>
-        <w:tab/>
-      </w:r>
-      <w:r>
-        <w:tab/>
-        <w:t xml:space="preserve">Stuurt </w:t>
-      </w:r>
-      <w:proofErr w:type="spellStart"/>
-      <w:r>
-        <w:t>schiet_signaal</w:t>
-      </w:r>
-      <w:proofErr w:type="spellEnd"/>
-      <w:r>
-        <w:t xml:space="preserve"> naar </w:t>
-      </w:r>
-      <w:proofErr w:type="spellStart"/>
-      <w:r>
-        <w:t>send_IR_message</w:t>
-      </w:r>
-      <w:proofErr w:type="spellEnd"/>
-    </w:p>
-    <w:p>
-      <w:pPr>
-        <w:rPr>
-          <w:lang w:val="en-US"/>
-        </w:rPr>
-      </w:pPr>
-      <w:r>
-        <w:tab/>
-      </w:r>
-      <w:r>
-        <w:tab/>
-      </w:r>
-      <w:proofErr w:type="spellStart"/>
-      <w:r>
-        <w:rPr>
-          <w:lang w:val="en-US"/>
-        </w:rPr>
+        <w:t>Stuurt start_sein naar game_time</w:t>
+      </w:r>
+    </w:p>
+    <w:p>
+      <w:r>
+        <w:tab/>
+      </w:r>
+      <w:r>
+        <w:tab/>
+        <w:t>Stuurt schiet_signaal naar play_sound</w:t>
+      </w:r>
+    </w:p>
+    <w:p>
+      <w:r>
+        <w:tab/>
+      </w:r>
+      <w:r>
+        <w:tab/>
+        <w:t>Stuurt schiet_signaal naar send_IR_message</w:t>
+      </w:r>
+    </w:p>
+    <w:p>
+      <w:pPr>
+        <w:rPr>
+          <w:lang w:val="en-US"/>
+        </w:rPr>
+      </w:pPr>
+      <w:r>
+        <w:tab/>
+      </w:r>
+      <w:r>
+        <w:tab/>
+      </w:r>
+      <w:r>
+        <w:rPr>
+          <w:lang w:val="en-US"/>
+        </w:rPr>
+        <w:t>Stuurt hit_signaal naar play_sound</w:t>
+      </w:r>
+    </w:p>
+    <w:p>
+      <w:r>
+        <w:rPr>
+          <w:lang w:val="en-US"/>
+        </w:rPr>
+        <w:tab/>
+      </w:r>
+      <w:r>
+        <w:t>Ontvangen:</w:t>
+      </w:r>
+    </w:p>
+    <w:p>
+      <w:r>
+        <w:tab/>
+      </w:r>
+      <w:r>
+        <w:tab/>
+        <w:t>Ontvangt systeem_tijd van game_time</w:t>
+      </w:r>
+    </w:p>
+    <w:p>
+      <w:r>
+        <w:tab/>
+      </w:r>
+      <w:r>
+        <w:tab/>
+        <w:t>Ontvangt score van register_game_parameters</w:t>
+      </w:r>
+    </w:p>
+    <w:p>
+      <w:r>
+        <w:tab/>
+      </w:r>
+      <w:r>
+        <w:tab/>
+        <w:t>Ontvangt schiet_signaal van fire_button</w:t>
+      </w:r>
+    </w:p>
+    <w:p>
+      <w:r>
+        <w:tab/>
+      </w:r>
+      <w:r>
+        <w:tab/>
+        <w:t>Ontvangt hit van received_information</w:t>
+      </w:r>
+    </w:p>
+    <w:p>
+      <w:pPr>
+        <w:rPr>
+          <w:b/>
+        </w:rPr>
+      </w:pPr>
+      <w:r>
+        <w:rPr>
+          <w:b/>
+        </w:rPr>
+        <w:t>Init_game:</w:t>
+      </w:r>
+    </w:p>
+    <w:p>
+      <w:r>
+        <w:rPr>
+          <w:b/>
+        </w:rPr>
+        <w:tab/>
+      </w:r>
+      <w:r>
+        <w:t>Sturen:</w:t>
+      </w:r>
+    </w:p>
+    <w:p>
+      <w:r>
+        <w:tab/>
+      </w:r>
+      <w:r>
+        <w:tab/>
         <w:t>Stuurt</w:t>
       </w:r>
-      <w:proofErr w:type="spellEnd"/>
-      <w:r>
-        <w:rPr>
-          <w:lang w:val="en-US"/>
-        </w:rPr>
-        <w:t xml:space="preserve"> </w:t>
-      </w:r>
-      <w:proofErr w:type="spellStart"/>
-      <w:r>
-        <w:rPr>
-          <w:lang w:val="en-US"/>
-        </w:rPr>
-        <w:t>hit_signaal</w:t>
-      </w:r>
-      <w:proofErr w:type="spellEnd"/>
-      <w:r>
-        <w:rPr>
-          <w:lang w:val="en-US"/>
-        </w:rPr>
-        <w:t xml:space="preserve"> </w:t>
-      </w:r>
-      <w:proofErr w:type="spellStart"/>
-      <w:r>
-        <w:rPr>
-          <w:lang w:val="en-US"/>
-        </w:rPr>
-        <w:t>naar</w:t>
-      </w:r>
-      <w:proofErr w:type="spellEnd"/>
-      <w:r>
-        <w:rPr>
-          <w:lang w:val="en-US"/>
-        </w:rPr>
-        <w:t xml:space="preserve"> </w:t>
-      </w:r>
-      <w:proofErr w:type="spellStart"/>
-      <w:r>
-        <w:rPr>
-          <w:lang w:val="en-US"/>
-        </w:rPr>
-        <w:t>play_sound</w:t>
-      </w:r>
-      <w:proofErr w:type="spellEnd"/>
-    </w:p>
-    <w:p>
-      <w:r>
-        <w:rPr>
-          <w:lang w:val="en-US"/>
-        </w:rPr>
-        <w:tab/>
-      </w:r>
-      <w:r>
+      <w:r>
+        <w:t xml:space="preserve"> command naar send_IR_message</w:t>
+      </w:r>
+    </w:p>
+    <w:p>
+      <w:r>
+        <w:tab/>
         <w:t>Ontvangen:</w:t>
       </w:r>
     </w:p>
@@ -1221,95 +1109,310 @@
         <w:tab/>
         <w:t xml:space="preserve">Ontvangt </w:t>
       </w:r>
-      <w:proofErr w:type="spellStart"/>
-      <w:r>
-        <w:t>systeem_tijd</w:t>
-      </w:r>
-      <w:proofErr w:type="spellEnd"/>
-      <w:r>
-        <w:t xml:space="preserve"> van </w:t>
-      </w:r>
-      <w:proofErr w:type="spellStart"/>
-      <w:r>
-        <w:t>game_time</w:t>
-      </w:r>
-      <w:proofErr w:type="spellEnd"/>
-    </w:p>
-    <w:p>
-      <w:r>
-        <w:tab/>
-      </w:r>
-      <w:r>
-        <w:tab/>
-        <w:t xml:space="preserve">Ontvangt score van </w:t>
-      </w:r>
-      <w:proofErr w:type="spellStart"/>
-      <w:r>
-        <w:t>register_game_parameters</w:t>
-      </w:r>
-      <w:proofErr w:type="spellEnd"/>
-    </w:p>
-    <w:p>
-      <w:r>
-        <w:tab/>
-      </w:r>
-      <w:r>
+      <w:r>
+        <w:t>toetsen van keypad</w:t>
+      </w:r>
+    </w:p>
+    <w:p>
+      <w:pPr>
+        <w:rPr>
+          <w:b/>
+          <w:lang w:val="en-US"/>
+        </w:rPr>
+      </w:pPr>
+      <w:r>
+        <w:rPr>
+          <w:b/>
+          <w:lang w:val="en-US"/>
+        </w:rPr>
+        <w:t>Receive_IR_message:</w:t>
+      </w:r>
+    </w:p>
+    <w:p>
+      <w:pPr>
+        <w:rPr>
+          <w:lang w:val="en-US"/>
+        </w:rPr>
+      </w:pPr>
+      <w:r>
+        <w:rPr>
+          <w:b/>
+          <w:lang w:val="en-US"/>
+        </w:rPr>
+        <w:tab/>
+      </w:r>
+      <w:r>
+        <w:rPr>
+          <w:lang w:val="en-US"/>
+        </w:rPr>
+        <w:t>Sturen:</w:t>
+      </w:r>
+    </w:p>
+    <w:p>
+      <w:pPr>
+        <w:rPr>
+          <w:lang w:val="en-US"/>
+        </w:rPr>
+      </w:pPr>
+      <w:r>
+        <w:rPr>
+          <w:lang w:val="en-US"/>
+        </w:rPr>
+        <w:tab/>
+      </w:r>
+      <w:r>
+        <w:rPr>
+          <w:lang w:val="en-US"/>
+        </w:rPr>
+        <w:tab/>
+        <w:t>Stuurt id en weapon naar received_information</w:t>
+      </w:r>
+    </w:p>
+    <w:p>
+      <w:r>
+        <w:rPr>
+          <w:lang w:val="en-US"/>
+        </w:rPr>
+        <w:tab/>
+      </w:r>
+      <w:r>
+        <w:rPr>
+          <w:lang w:val="en-US"/>
+        </w:rPr>
+        <w:tab/>
+      </w:r>
+      <w:r>
+        <w:t>Stuurt command naar register_game_parameters</w:t>
+      </w:r>
+    </w:p>
+    <w:p>
+      <w:r>
+        <w:tab/>
+        <w:t>Ontvangen</w:t>
+      </w:r>
+    </w:p>
+    <w:p>
+      <w:r>
+        <w:tab/>
+      </w:r>
+      <w:r>
+        <w:tab/>
+        <w:t>Ontvangt bit van IR_receiver</w:t>
+      </w:r>
+    </w:p>
+    <w:p>
+      <w:pPr>
+        <w:rPr>
+          <w:b/>
+        </w:rPr>
+      </w:pPr>
+      <w:r>
+        <w:rPr>
+          <w:b/>
+        </w:rPr>
+        <w:t>Send_IR_message:</w:t>
+      </w:r>
+    </w:p>
+    <w:p>
+      <w:r>
+        <w:rPr>
+          <w:b/>
+        </w:rPr>
+        <w:tab/>
+      </w:r>
+      <w:r>
+        <w:t>Sturen:</w:t>
+      </w:r>
+    </w:p>
+    <w:p>
+      <w:r>
+        <w:tab/>
+      </w:r>
+      <w:r>
+        <w:tab/>
+        <w:t xml:space="preserve">Stuurt bit naar IR_sender </w:t>
+      </w:r>
+    </w:p>
+    <w:p>
+      <w:r>
+        <w:tab/>
+        <w:t>Ontvangen:</w:t>
+      </w:r>
+    </w:p>
+    <w:p>
+      <w:pPr>
+        <w:rPr>
+          <w:lang w:val="en-US"/>
+        </w:rPr>
+      </w:pPr>
+      <w:r>
+        <w:tab/>
+      </w:r>
+      <w:r>
+        <w:tab/>
+      </w:r>
+      <w:r>
+        <w:rPr>
+          <w:lang w:val="en-US"/>
+        </w:rPr>
+        <w:t>Ontvangt id en weapon van my_player_information</w:t>
+      </w:r>
+    </w:p>
+    <w:p>
+      <w:pPr>
+        <w:rPr>
+          <w:b/>
+          <w:lang w:val="en-US"/>
+        </w:rPr>
+      </w:pPr>
+      <w:r>
+        <w:rPr>
+          <w:b/>
+          <w:lang w:val="en-US"/>
+        </w:rPr>
+        <w:t>Register_game_parameters:</w:t>
+      </w:r>
+    </w:p>
+    <w:p>
+      <w:pPr>
+        <w:rPr>
+          <w:lang w:val="en-US"/>
+        </w:rPr>
+      </w:pPr>
+      <w:r>
+        <w:rPr>
+          <w:lang w:val="en-US"/>
+        </w:rPr>
+        <w:tab/>
+      </w:r>
+      <w:r>
+        <w:rPr>
+          <w:lang w:val="en-US"/>
+        </w:rPr>
+        <w:t>Sturen:</w:t>
+      </w:r>
+    </w:p>
+    <w:p>
+      <w:pPr>
+        <w:rPr>
+          <w:lang w:val="en-US"/>
+        </w:rPr>
+      </w:pPr>
+      <w:r>
+        <w:rPr>
+          <w:lang w:val="en-US"/>
+        </w:rPr>
+        <w:tab/>
+      </w:r>
+      <w:r>
+        <w:rPr>
+          <w:lang w:val="en-US"/>
+        </w:rPr>
+        <w:tab/>
+        <w:t>Stuurt player_number en weapon naar my_player_information</w:t>
+      </w:r>
+    </w:p>
+    <w:p>
+      <w:r>
+        <w:rPr>
+          <w:lang w:val="en-US"/>
+        </w:rPr>
+        <w:tab/>
+      </w:r>
+      <w:r>
+        <w:rPr>
+          <w:lang w:val="en-US"/>
+        </w:rPr>
+        <w:tab/>
+      </w:r>
+      <w:r>
+        <w:t>Stuurt playtime en start naar init_information</w:t>
+      </w:r>
+    </w:p>
+    <w:p>
+      <w:r>
+        <w:tab/>
+        <w:t xml:space="preserve">Ontvangen: </w:t>
+      </w:r>
+    </w:p>
+    <w:p>
+      <w:r>
+        <w:tab/>
+      </w:r>
+      <w:r>
+        <w:tab/>
+        <w:t>Ontvangt player_number van keypad</w:t>
+      </w:r>
+    </w:p>
+    <w:p>
+      <w:pPr>
+        <w:rPr>
+          <w:lang w:val="en-US"/>
+        </w:rPr>
+      </w:pPr>
+      <w:r>
+        <w:tab/>
+      </w:r>
+      <w:r>
+        <w:tab/>
+      </w:r>
+      <w:r>
+        <w:rPr>
+          <w:lang w:val="en-US"/>
+        </w:rPr>
+        <w:t>Ontvangt weapon van keypad</w:t>
+      </w:r>
+    </w:p>
+    <w:p>
+      <w:pPr>
+        <w:rPr>
+          <w:lang w:val="en-US"/>
+        </w:rPr>
+      </w:pPr>
+      <w:r>
+        <w:rPr>
+          <w:lang w:val="en-US"/>
+        </w:rPr>
+        <w:tab/>
+      </w:r>
+      <w:r>
+        <w:rPr>
+          <w:lang w:val="en-US"/>
+        </w:rPr>
         <w:tab/>
         <w:t xml:space="preserve">Ontvangt </w:t>
       </w:r>
-      <w:proofErr w:type="spellStart"/>
-      <w:r>
-        <w:t>schiet_signaal</w:t>
-      </w:r>
-      <w:proofErr w:type="spellEnd"/>
-      <w:r>
-        <w:t xml:space="preserve"> van </w:t>
-      </w:r>
-      <w:proofErr w:type="spellStart"/>
-      <w:r>
-        <w:t>fire_button</w:t>
-      </w:r>
-      <w:proofErr w:type="spellEnd"/>
-    </w:p>
-    <w:p>
-      <w:r>
-        <w:tab/>
-      </w:r>
-      <w:r>
-        <w:tab/>
-        <w:t xml:space="preserve">Ontvangt hit van </w:t>
-      </w:r>
-      <w:proofErr w:type="spellStart"/>
-      <w:r>
-        <w:t>received_information</w:t>
-      </w:r>
-      <w:proofErr w:type="spellEnd"/>
-    </w:p>
-    <w:p>
-      <w:pPr>
-        <w:rPr>
-          <w:b/>
-        </w:rPr>
-      </w:pPr>
-      <w:proofErr w:type="spellStart"/>
-      <w:r>
-        <w:rPr>
-          <w:b/>
-        </w:rPr>
-        <w:t>Init_game</w:t>
-      </w:r>
-      <w:proofErr w:type="spellEnd"/>
-      <w:r>
-        <w:rPr>
-          <w:b/>
-        </w:rPr>
-        <w:t>:</w:t>
-      </w:r>
-    </w:p>
-    <w:p>
-      <w:r>
-        <w:rPr>
-          <w:b/>
+      <w:r>
+        <w:rPr>
+          <w:lang w:val="en-US"/>
+        </w:rPr>
+        <w:t xml:space="preserve">command van receive_IR_message </w:t>
+      </w:r>
+      <w:r>
+        <w:rPr>
+          <w:lang w:val="en-US"/>
+        </w:rPr>
+        <w:tab/>
+      </w:r>
+    </w:p>
+    <w:p>
+      <w:pPr>
+        <w:rPr>
+          <w:lang w:val="en-US"/>
+        </w:rPr>
+      </w:pPr>
+      <w:r>
+        <w:rPr>
+          <w:b/>
+          <w:lang w:val="en-US"/>
+        </w:rPr>
+        <w:t>Play_sound:</w:t>
+      </w:r>
+    </w:p>
+    <w:p>
+      <w:r>
+        <w:rPr>
+          <w:lang w:val="en-US"/>
         </w:rPr>
         <w:tab/>
       </w:r>
@@ -1323,28 +1426,36 @@
       </w:r>
       <w:r>
         <w:tab/>
-        <w:t>Stuurt</w:t>
-      </w:r>
-      <w:r>
-        <w:t xml:space="preserve"> </w:t>
-      </w:r>
-      <w:proofErr w:type="spellStart"/>
-      <w:r>
-        <w:t>command</w:t>
-      </w:r>
-      <w:proofErr w:type="spellEnd"/>
-      <w:r>
-        <w:t xml:space="preserve"> naar </w:t>
-      </w:r>
-      <w:proofErr w:type="spellStart"/>
-      <w:r>
-        <w:t>send_IR_message</w:t>
-      </w:r>
-      <w:proofErr w:type="spellEnd"/>
-    </w:p>
-    <w:p>
-      <w:r>
-        <w:tab/>
+        <w:t>Stuurt decoded_sound_schiet naar speaker</w:t>
+      </w:r>
+    </w:p>
+    <w:p>
+      <w:pPr>
+        <w:rPr>
+          <w:lang w:val="en-US"/>
+        </w:rPr>
+      </w:pPr>
+      <w:r>
+        <w:tab/>
+      </w:r>
+      <w:r>
+        <w:tab/>
+      </w:r>
+      <w:r>
+        <w:rPr>
+          <w:lang w:val="en-US"/>
+        </w:rPr>
+        <w:t>Stuurt decoded_sound_hit naar speaker</w:t>
+      </w:r>
+    </w:p>
+    <w:p>
+      <w:r>
+        <w:rPr>
+          <w:lang w:val="en-US"/>
+        </w:rPr>
+        <w:tab/>
+      </w:r>
+      <w:r>
         <w:t>Ontvangen:</w:t>
       </w:r>
     </w:p>
@@ -1354,207 +1465,139 @@
       </w:r>
       <w:r>
         <w:tab/>
+        <w:t>Ontvangt schiet_signaal van run_game</w:t>
+      </w:r>
+    </w:p>
+    <w:p>
+      <w:r>
+        <w:tab/>
+      </w:r>
+      <w:r>
+        <w:tab/>
+        <w:t xml:space="preserve">Ontvangt hit_signaal van run_game </w:t>
+      </w:r>
+    </w:p>
+    <w:p>
+      <w:pPr>
+        <w:rPr>
+          <w:b/>
+        </w:rPr>
+      </w:pPr>
+    </w:p>
+    <w:p>
+      <w:pPr>
+        <w:rPr>
+          <w:b/>
+        </w:rPr>
+      </w:pPr>
+      <w:r>
+        <w:rPr>
+          <w:b/>
+        </w:rPr>
+        <w:t>LCD_letters:</w:t>
+      </w:r>
+    </w:p>
+    <w:p>
+      <w:r>
+        <w:tab/>
+      </w:r>
+      <w:r>
+        <w:t>Sturen:</w:t>
+      </w:r>
+    </w:p>
+    <w:p>
+      <w:r>
+        <w:tab/>
+      </w:r>
+      <w:r>
+        <w:tab/>
+        <w:t>Stuurt pixels_char naar lcd</w:t>
+      </w:r>
+    </w:p>
+    <w:p>
+      <w:r>
+        <w:tab/>
+        <w:t>Ontvangen:</w:t>
+      </w:r>
+    </w:p>
+    <w:p>
+      <w:r>
+        <w:tab/>
+      </w:r>
+      <w:r>
+        <w:tab/>
+        <w:t>Ontvangt text van run_game</w:t>
+      </w:r>
+    </w:p>
+    <w:p>
+      <w:r>
+        <w:rPr>
+          <w:b/>
+        </w:rPr>
+        <w:t>Game_time:</w:t>
+      </w:r>
+    </w:p>
+    <w:p>
+      <w:r>
+        <w:rPr>
+          <w:b/>
+        </w:rPr>
+        <w:tab/>
+      </w:r>
+      <w:r>
+        <w:t>Sturen:</w:t>
+      </w:r>
+      <w:r>
+        <w:tab/>
+      </w:r>
+    </w:p>
+    <w:p>
+      <w:r>
+        <w:tab/>
+      </w:r>
+      <w:r>
+        <w:tab/>
+        <w:t xml:space="preserve">Stuurt overgebleven_tijd naar init_information. </w:t>
+      </w:r>
+    </w:p>
+    <w:p>
+      <w:r>
+        <w:tab/>
+        <w:t>Ontvangen:</w:t>
+      </w:r>
+    </w:p>
+    <w:p>
+      <w:r>
+        <w:tab/>
+      </w:r>
+      <w:r>
+        <w:tab/>
+        <w:t xml:space="preserve">Ontvangt systeem_tijd van system_time </w:t>
+      </w:r>
+    </w:p>
+    <w:p>
+      <w:r>
+        <w:tab/>
+      </w:r>
+      <w:r>
+        <w:tab/>
         <w:t xml:space="preserve">Ontvangt </w:t>
       </w:r>
       <w:r>
-        <w:t xml:space="preserve">toetsen van </w:t>
-      </w:r>
-      <w:proofErr w:type="spellStart"/>
-      <w:r>
-        <w:t>keypad</w:t>
-      </w:r>
-      <w:proofErr w:type="spellEnd"/>
-    </w:p>
-    <w:p>
-      <w:pPr>
-        <w:rPr>
-          <w:b/>
-          <w:lang w:val="en-US"/>
-        </w:rPr>
-      </w:pPr>
-      <w:proofErr w:type="spellStart"/>
-      <w:r>
-        <w:rPr>
-          <w:b/>
-          <w:lang w:val="en-US"/>
-        </w:rPr>
-        <w:t>Receive_IR_message</w:t>
-      </w:r>
-      <w:proofErr w:type="spellEnd"/>
-      <w:r>
-        <w:rPr>
-          <w:b/>
-          <w:lang w:val="en-US"/>
-        </w:rPr>
-        <w:t>:</w:t>
-      </w:r>
-    </w:p>
-    <w:p>
-      <w:pPr>
-        <w:rPr>
-          <w:lang w:val="en-US"/>
-        </w:rPr>
-      </w:pPr>
-      <w:r>
-        <w:rPr>
-          <w:b/>
-          <w:lang w:val="en-US"/>
-        </w:rPr>
-        <w:tab/>
-      </w:r>
-      <w:proofErr w:type="spellStart"/>
-      <w:r>
-        <w:rPr>
-          <w:lang w:val="en-US"/>
-        </w:rPr>
-        <w:t>Sturen</w:t>
-      </w:r>
-      <w:proofErr w:type="spellEnd"/>
-      <w:r>
-        <w:rPr>
-          <w:lang w:val="en-US"/>
-        </w:rPr>
-        <w:t>:</w:t>
-      </w:r>
-    </w:p>
-    <w:p>
-      <w:pPr>
-        <w:rPr>
-          <w:lang w:val="en-US"/>
-        </w:rPr>
-      </w:pPr>
-      <w:r>
-        <w:rPr>
-          <w:lang w:val="en-US"/>
-        </w:rPr>
-        <w:tab/>
-      </w:r>
-      <w:r>
-        <w:rPr>
-          <w:lang w:val="en-US"/>
-        </w:rPr>
-        <w:tab/>
-      </w:r>
-      <w:proofErr w:type="spellStart"/>
-      <w:r>
-        <w:rPr>
-          <w:lang w:val="en-US"/>
-        </w:rPr>
-        <w:t>Stuurt</w:t>
-      </w:r>
-      <w:proofErr w:type="spellEnd"/>
-      <w:r>
-        <w:rPr>
-          <w:lang w:val="en-US"/>
-        </w:rPr>
-        <w:t xml:space="preserve"> id </w:t>
-      </w:r>
-      <w:proofErr w:type="spellStart"/>
-      <w:r>
-        <w:rPr>
-          <w:lang w:val="en-US"/>
-        </w:rPr>
-        <w:t>en</w:t>
-      </w:r>
-      <w:proofErr w:type="spellEnd"/>
-      <w:r>
-        <w:rPr>
-          <w:lang w:val="en-US"/>
-        </w:rPr>
-        <w:t xml:space="preserve"> weapon </w:t>
-      </w:r>
-      <w:proofErr w:type="spellStart"/>
-      <w:r>
-        <w:rPr>
-          <w:lang w:val="en-US"/>
-        </w:rPr>
-        <w:t>naar</w:t>
-      </w:r>
-      <w:proofErr w:type="spellEnd"/>
-      <w:r>
-        <w:rPr>
-          <w:lang w:val="en-US"/>
-        </w:rPr>
-        <w:t xml:space="preserve"> </w:t>
-      </w:r>
-      <w:proofErr w:type="spellStart"/>
-      <w:r>
-        <w:rPr>
-          <w:lang w:val="en-US"/>
-        </w:rPr>
-        <w:t>received_information</w:t>
-      </w:r>
-      <w:proofErr w:type="spellEnd"/>
-    </w:p>
-    <w:p>
-      <w:r>
-        <w:rPr>
-          <w:lang w:val="en-US"/>
-        </w:rPr>
-        <w:tab/>
-      </w:r>
-      <w:r>
-        <w:rPr>
-          <w:lang w:val="en-US"/>
-        </w:rPr>
-        <w:tab/>
-      </w:r>
-      <w:r>
-        <w:t xml:space="preserve">Stuurt </w:t>
-      </w:r>
-      <w:proofErr w:type="spellStart"/>
-      <w:r>
-        <w:t>command</w:t>
-      </w:r>
-      <w:proofErr w:type="spellEnd"/>
-      <w:r>
-        <w:t xml:space="preserve"> naar </w:t>
-      </w:r>
-      <w:proofErr w:type="spellStart"/>
-      <w:r>
-        <w:t>register_game_parameters</w:t>
-      </w:r>
-      <w:proofErr w:type="spellEnd"/>
-    </w:p>
-    <w:p>
-      <w:r>
-        <w:tab/>
-        <w:t>Ontvangen</w:t>
-      </w:r>
-    </w:p>
-    <w:p>
-      <w:r>
-        <w:tab/>
-      </w:r>
-      <w:r>
-        <w:tab/>
-        <w:t xml:space="preserve">Ontvangt bit van </w:t>
-      </w:r>
-      <w:proofErr w:type="spellStart"/>
-      <w:r>
-        <w:t>IR_receiver</w:t>
-      </w:r>
-      <w:proofErr w:type="spellEnd"/>
-    </w:p>
-    <w:p>
-      <w:pPr>
-        <w:rPr>
-          <w:b/>
-        </w:rPr>
-      </w:pPr>
-      <w:proofErr w:type="spellStart"/>
-      <w:r>
-        <w:rPr>
-          <w:b/>
-        </w:rPr>
-        <w:t>Send_IR_message</w:t>
-      </w:r>
-      <w:proofErr w:type="spellEnd"/>
-      <w:r>
-        <w:rPr>
-          <w:b/>
-        </w:rPr>
-        <w:t>:</w:t>
+        <w:t>systeem_tijd_start van run_game</w:t>
+      </w:r>
+    </w:p>
+    <w:p>
+      <w:pPr>
+        <w:rPr>
+          <w:b/>
+        </w:rPr>
+      </w:pPr>
+      <w:r>
+        <w:rPr>
+          <w:b/>
+        </w:rPr>
+        <w:t>Transfer_hits:</w:t>
       </w:r>
     </w:p>
     <w:p>
@@ -1574,15 +1617,7 @@
       </w:r>
       <w:r>
         <w:tab/>
-        <w:t xml:space="preserve">Stuurt bit naar </w:t>
-      </w:r>
-      <w:proofErr w:type="spellStart"/>
-      <w:r>
-        <w:t>IR_sender</w:t>
-      </w:r>
-      <w:proofErr w:type="spellEnd"/>
-      <w:r>
-        <w:t xml:space="preserve"> </w:t>
+        <w:t>Stuurt score naar pc</w:t>
       </w:r>
     </w:p>
     <w:p>
@@ -1592,745 +1627,13 @@
       </w:r>
     </w:p>
     <w:p>
-      <w:pPr>
-        <w:rPr>
-          <w:lang w:val="en-US"/>
-        </w:rPr>
-      </w:pPr>
-      <w:r>
-        <w:tab/>
-      </w:r>
-      <w:r>
-        <w:tab/>
-      </w:r>
-      <w:proofErr w:type="spellStart"/>
-      <w:r>
-        <w:rPr>
-          <w:lang w:val="en-US"/>
-        </w:rPr>
-        <w:t>Ontvangt</w:t>
-      </w:r>
-      <w:proofErr w:type="spellEnd"/>
-      <w:r>
-        <w:rPr>
-          <w:lang w:val="en-US"/>
-        </w:rPr>
-        <w:t xml:space="preserve"> id </w:t>
-      </w:r>
-      <w:proofErr w:type="spellStart"/>
-      <w:r>
-        <w:rPr>
-          <w:lang w:val="en-US"/>
-        </w:rPr>
-        <w:t>en</w:t>
-      </w:r>
-      <w:proofErr w:type="spellEnd"/>
-      <w:r>
-        <w:rPr>
-          <w:lang w:val="en-US"/>
-        </w:rPr>
-        <w:t xml:space="preserve"> weapon van </w:t>
-      </w:r>
-      <w:proofErr w:type="spellStart"/>
-      <w:r>
-        <w:rPr>
-          <w:lang w:val="en-US"/>
-        </w:rPr>
-        <w:t>my_player_information</w:t>
-      </w:r>
-      <w:proofErr w:type="spellEnd"/>
-    </w:p>
-    <w:p>
-      <w:pPr>
-        <w:rPr>
-          <w:b/>
-          <w:lang w:val="en-US"/>
-        </w:rPr>
-      </w:pPr>
-      <w:proofErr w:type="spellStart"/>
-      <w:r>
-        <w:rPr>
-          <w:b/>
-          <w:lang w:val="en-US"/>
-        </w:rPr>
-        <w:t>Register_game_parameters</w:t>
-      </w:r>
-      <w:proofErr w:type="spellEnd"/>
-      <w:r>
-        <w:rPr>
-          <w:b/>
-          <w:lang w:val="en-US"/>
-        </w:rPr>
-        <w:t>:</w:t>
-      </w:r>
-    </w:p>
-    <w:p>
-      <w:pPr>
-        <w:rPr>
-          <w:lang w:val="en-US"/>
-        </w:rPr>
-      </w:pPr>
-      <w:r>
-        <w:rPr>
-          <w:lang w:val="en-US"/>
-        </w:rPr>
-        <w:tab/>
-      </w:r>
-      <w:proofErr w:type="spellStart"/>
-      <w:r>
-        <w:rPr>
-          <w:lang w:val="en-US"/>
-        </w:rPr>
-        <w:t>Sturen</w:t>
-      </w:r>
-      <w:proofErr w:type="spellEnd"/>
-      <w:r>
-        <w:rPr>
-          <w:lang w:val="en-US"/>
-        </w:rPr>
-        <w:t>:</w:t>
-      </w:r>
-    </w:p>
-    <w:p>
-      <w:pPr>
-        <w:rPr>
-          <w:lang w:val="en-US"/>
-        </w:rPr>
-      </w:pPr>
-      <w:r>
-        <w:rPr>
-          <w:lang w:val="en-US"/>
-        </w:rPr>
-        <w:tab/>
-      </w:r>
-      <w:r>
-        <w:rPr>
-          <w:lang w:val="en-US"/>
-        </w:rPr>
-        <w:tab/>
-      </w:r>
-      <w:proofErr w:type="spellStart"/>
-      <w:r>
-        <w:rPr>
-          <w:lang w:val="en-US"/>
-        </w:rPr>
-        <w:t>Stuurt</w:t>
-      </w:r>
-      <w:proofErr w:type="spellEnd"/>
-      <w:r>
-        <w:rPr>
-          <w:lang w:val="en-US"/>
-        </w:rPr>
-        <w:t xml:space="preserve"> </w:t>
-      </w:r>
-      <w:proofErr w:type="spellStart"/>
-      <w:r>
-        <w:rPr>
-          <w:lang w:val="en-US"/>
-        </w:rPr>
-        <w:t>player_number</w:t>
-      </w:r>
-      <w:proofErr w:type="spellEnd"/>
-      <w:r>
-        <w:rPr>
-          <w:lang w:val="en-US"/>
-        </w:rPr>
-        <w:t xml:space="preserve"> </w:t>
-      </w:r>
-      <w:proofErr w:type="spellStart"/>
-      <w:r>
-        <w:rPr>
-          <w:lang w:val="en-US"/>
-        </w:rPr>
-        <w:t>en</w:t>
-      </w:r>
-      <w:proofErr w:type="spellEnd"/>
-      <w:r>
-        <w:rPr>
-          <w:lang w:val="en-US"/>
-        </w:rPr>
-        <w:t xml:space="preserve"> weapon </w:t>
-      </w:r>
-      <w:proofErr w:type="spellStart"/>
-      <w:r>
-        <w:rPr>
-          <w:lang w:val="en-US"/>
-        </w:rPr>
-        <w:t>naar</w:t>
-      </w:r>
-      <w:proofErr w:type="spellEnd"/>
-      <w:r>
-        <w:rPr>
-          <w:lang w:val="en-US"/>
-        </w:rPr>
-        <w:t xml:space="preserve"> </w:t>
-      </w:r>
-      <w:proofErr w:type="spellStart"/>
-      <w:r>
-        <w:rPr>
-          <w:lang w:val="en-US"/>
-        </w:rPr>
-        <w:t>my_player_information</w:t>
-      </w:r>
-      <w:proofErr w:type="spellEnd"/>
-    </w:p>
-    <w:p>
-      <w:r>
-        <w:rPr>
-          <w:lang w:val="en-US"/>
-        </w:rPr>
-        <w:tab/>
-      </w:r>
-      <w:r>
-        <w:rPr>
-          <w:lang w:val="en-US"/>
-        </w:rPr>
-        <w:tab/>
-      </w:r>
-      <w:r>
-        <w:t xml:space="preserve">Stuurt </w:t>
-      </w:r>
-      <w:proofErr w:type="spellStart"/>
-      <w:r>
-        <w:t>playtime</w:t>
-      </w:r>
-      <w:proofErr w:type="spellEnd"/>
-      <w:r>
-        <w:t xml:space="preserve"> en start naar </w:t>
-      </w:r>
-      <w:proofErr w:type="spellStart"/>
-      <w:r>
-        <w:t>init_information</w:t>
-      </w:r>
-      <w:proofErr w:type="spellEnd"/>
-    </w:p>
-    <w:p>
-      <w:r>
-        <w:tab/>
-        <w:t xml:space="preserve">Ontvangen: </w:t>
-      </w:r>
-    </w:p>
-    <w:p>
-      <w:r>
-        <w:tab/>
-      </w:r>
-      <w:r>
-        <w:tab/>
-        <w:t xml:space="preserve">Ontvangt </w:t>
-      </w:r>
-      <w:proofErr w:type="spellStart"/>
-      <w:r>
-        <w:t>player_number</w:t>
-      </w:r>
-      <w:proofErr w:type="spellEnd"/>
-      <w:r>
-        <w:t xml:space="preserve"> van </w:t>
-      </w:r>
-      <w:proofErr w:type="spellStart"/>
-      <w:r>
-        <w:t>keypad</w:t>
-      </w:r>
-      <w:proofErr w:type="spellEnd"/>
-    </w:p>
-    <w:p>
-      <w:pPr>
-        <w:rPr>
-          <w:lang w:val="en-US"/>
-        </w:rPr>
-      </w:pPr>
-      <w:r>
-        <w:tab/>
-      </w:r>
-      <w:r>
-        <w:tab/>
-      </w:r>
-      <w:proofErr w:type="spellStart"/>
-      <w:r>
-        <w:rPr>
-          <w:lang w:val="en-US"/>
-        </w:rPr>
-        <w:t>Ontvangt</w:t>
-      </w:r>
-      <w:proofErr w:type="spellEnd"/>
-      <w:r>
-        <w:rPr>
-          <w:lang w:val="en-US"/>
-        </w:rPr>
-        <w:t xml:space="preserve"> weapon van keypad</w:t>
-      </w:r>
-    </w:p>
-    <w:p>
-      <w:pPr>
-        <w:rPr>
-          <w:lang w:val="en-US"/>
-        </w:rPr>
-      </w:pPr>
-      <w:r>
-        <w:rPr>
-          <w:lang w:val="en-US"/>
-        </w:rPr>
-        <w:tab/>
-      </w:r>
-      <w:r>
-        <w:rPr>
-          <w:lang w:val="en-US"/>
-        </w:rPr>
-        <w:tab/>
-      </w:r>
-      <w:proofErr w:type="spellStart"/>
-      <w:r>
-        <w:rPr>
-          <w:lang w:val="en-US"/>
-        </w:rPr>
-        <w:t>Ontvangt</w:t>
-      </w:r>
-      <w:proofErr w:type="spellEnd"/>
-      <w:r>
-        <w:rPr>
-          <w:lang w:val="en-US"/>
-        </w:rPr>
-        <w:t xml:space="preserve"> </w:t>
-      </w:r>
-      <w:r>
-        <w:rPr>
-          <w:lang w:val="en-US"/>
-        </w:rPr>
-        <w:t xml:space="preserve">command van </w:t>
-      </w:r>
-      <w:proofErr w:type="spellStart"/>
-      <w:r>
-        <w:rPr>
-          <w:lang w:val="en-US"/>
-        </w:rPr>
-        <w:t>receive_IR_message</w:t>
-      </w:r>
-      <w:proofErr w:type="spellEnd"/>
-      <w:r>
-        <w:rPr>
-          <w:lang w:val="en-US"/>
-        </w:rPr>
-        <w:t xml:space="preserve"> </w:t>
-      </w:r>
-      <w:r>
-        <w:rPr>
-          <w:lang w:val="en-US"/>
-        </w:rPr>
-        <w:tab/>
-      </w:r>
-    </w:p>
-    <w:p>
-      <w:pPr>
-        <w:rPr>
-          <w:lang w:val="en-US"/>
-        </w:rPr>
-      </w:pPr>
-      <w:proofErr w:type="spellStart"/>
-      <w:r>
-        <w:rPr>
-          <w:b/>
-          <w:lang w:val="en-US"/>
-        </w:rPr>
-        <w:t>Play_sound</w:t>
-      </w:r>
-      <w:proofErr w:type="spellEnd"/>
-      <w:r>
-        <w:rPr>
-          <w:b/>
-          <w:lang w:val="en-US"/>
-        </w:rPr>
-        <w:t>:</w:t>
-      </w:r>
-    </w:p>
-    <w:p>
-      <w:r>
-        <w:rPr>
-          <w:lang w:val="en-US"/>
-        </w:rPr>
-        <w:tab/>
-      </w:r>
-      <w:r>
-        <w:t>Sturen:</w:t>
-      </w:r>
-    </w:p>
-    <w:p>
-      <w:r>
-        <w:tab/>
-      </w:r>
-      <w:r>
-        <w:tab/>
-        <w:t xml:space="preserve">Stuurt </w:t>
-      </w:r>
-      <w:proofErr w:type="spellStart"/>
-      <w:r>
-        <w:t>decoded_sound_schiet</w:t>
-      </w:r>
-      <w:proofErr w:type="spellEnd"/>
-      <w:r>
-        <w:t xml:space="preserve"> naar speaker</w:t>
-      </w:r>
-    </w:p>
-    <w:p>
-      <w:pPr>
-        <w:rPr>
-          <w:lang w:val="en-US"/>
-        </w:rPr>
-      </w:pPr>
-      <w:r>
-        <w:tab/>
-      </w:r>
-      <w:r>
-        <w:tab/>
-      </w:r>
-      <w:proofErr w:type="spellStart"/>
-      <w:r>
-        <w:rPr>
-          <w:lang w:val="en-US"/>
-        </w:rPr>
-        <w:t>Stuurt</w:t>
-      </w:r>
-      <w:proofErr w:type="spellEnd"/>
-      <w:r>
-        <w:rPr>
-          <w:lang w:val="en-US"/>
-        </w:rPr>
-        <w:t xml:space="preserve"> </w:t>
-      </w:r>
-      <w:proofErr w:type="spellStart"/>
-      <w:r>
-        <w:rPr>
-          <w:lang w:val="en-US"/>
-        </w:rPr>
-        <w:t>decoded_sound_hit</w:t>
-      </w:r>
-      <w:proofErr w:type="spellEnd"/>
-      <w:r>
-        <w:rPr>
-          <w:lang w:val="en-US"/>
-        </w:rPr>
-        <w:t xml:space="preserve"> </w:t>
-      </w:r>
-      <w:proofErr w:type="spellStart"/>
-      <w:r>
-        <w:rPr>
-          <w:lang w:val="en-US"/>
-        </w:rPr>
-        <w:t>naar</w:t>
-      </w:r>
-      <w:proofErr w:type="spellEnd"/>
-      <w:r>
-        <w:rPr>
-          <w:lang w:val="en-US"/>
-        </w:rPr>
-        <w:t xml:space="preserve"> speaker</w:t>
-      </w:r>
-    </w:p>
-    <w:p>
-      <w:r>
-        <w:rPr>
-          <w:lang w:val="en-US"/>
-        </w:rPr>
-        <w:tab/>
-      </w:r>
-      <w:r>
-        <w:t>Ontvangen:</w:t>
-      </w:r>
-    </w:p>
-    <w:p>
-      <w:r>
-        <w:tab/>
-      </w:r>
-      <w:r>
-        <w:tab/>
-        <w:t xml:space="preserve">Ontvangt </w:t>
-      </w:r>
-      <w:proofErr w:type="spellStart"/>
-      <w:r>
-        <w:t>schiet_signaal</w:t>
-      </w:r>
-      <w:proofErr w:type="spellEnd"/>
-      <w:r>
-        <w:t xml:space="preserve"> van </w:t>
-      </w:r>
-      <w:proofErr w:type="spellStart"/>
-      <w:r>
-        <w:t>run_game</w:t>
-      </w:r>
-      <w:proofErr w:type="spellEnd"/>
-    </w:p>
-    <w:p>
-      <w:r>
-        <w:tab/>
-      </w:r>
-      <w:r>
-        <w:tab/>
-        <w:t xml:space="preserve">Ontvangt </w:t>
-      </w:r>
-      <w:proofErr w:type="spellStart"/>
-      <w:r>
-        <w:t>hit_signaal</w:t>
-      </w:r>
-      <w:proofErr w:type="spellEnd"/>
-      <w:r>
-        <w:t xml:space="preserve"> van </w:t>
-      </w:r>
-      <w:proofErr w:type="spellStart"/>
-      <w:r>
-        <w:t>run_game</w:t>
-      </w:r>
-      <w:proofErr w:type="spellEnd"/>
-      <w:r>
-        <w:t xml:space="preserve"> </w:t>
-      </w:r>
-    </w:p>
-    <w:p>
-      <w:pPr>
-        <w:rPr>
-          <w:b/>
-        </w:rPr>
-      </w:pPr>
-    </w:p>
-    <w:p>
-      <w:pPr>
-        <w:rPr>
-          <w:b/>
-        </w:rPr>
-      </w:pPr>
-      <w:proofErr w:type="spellStart"/>
-      <w:r>
-        <w:rPr>
-          <w:b/>
-        </w:rPr>
-        <w:t>LCD_letters</w:t>
-      </w:r>
-      <w:proofErr w:type="spellEnd"/>
-      <w:r>
-        <w:rPr>
-          <w:b/>
-        </w:rPr>
-        <w:t>:</w:t>
-      </w:r>
-    </w:p>
-    <w:p>
-      <w:r>
-        <w:tab/>
-      </w:r>
-      <w:r>
-        <w:t>Sturen:</w:t>
-      </w:r>
-    </w:p>
-    <w:p>
-      <w:r>
-        <w:tab/>
-      </w:r>
-      <w:r>
-        <w:tab/>
-        <w:t xml:space="preserve">Stuurt </w:t>
-      </w:r>
-      <w:proofErr w:type="spellStart"/>
-      <w:r>
-        <w:t>pixels_char</w:t>
-      </w:r>
-      <w:proofErr w:type="spellEnd"/>
-      <w:r>
-        <w:t xml:space="preserve"> naar lcd</w:t>
-      </w:r>
-    </w:p>
-    <w:p>
-      <w:r>
-        <w:tab/>
-        <w:t>Ontvangen:</w:t>
-      </w:r>
-    </w:p>
-    <w:p>
-      <w:r>
-        <w:tab/>
-      </w:r>
-      <w:r>
-        <w:tab/>
-        <w:t xml:space="preserve">Ontvangt </w:t>
-      </w:r>
-      <w:proofErr w:type="spellStart"/>
-      <w:r>
-        <w:t>text</w:t>
-      </w:r>
-      <w:proofErr w:type="spellEnd"/>
-      <w:r>
-        <w:t xml:space="preserve"> van </w:t>
-      </w:r>
-      <w:proofErr w:type="spellStart"/>
-      <w:r>
-        <w:t>run_game</w:t>
-      </w:r>
-      <w:proofErr w:type="spellEnd"/>
-    </w:p>
-    <w:p>
-      <w:proofErr w:type="spellStart"/>
-      <w:r>
-        <w:rPr>
-          <w:b/>
-        </w:rPr>
-        <w:t>Game_time</w:t>
-      </w:r>
-      <w:proofErr w:type="spellEnd"/>
-      <w:r>
-        <w:rPr>
-          <w:b/>
-        </w:rPr>
-        <w:t>:</w:t>
-      </w:r>
-    </w:p>
-    <w:p>
-      <w:r>
-        <w:rPr>
-          <w:b/>
-        </w:rPr>
-        <w:tab/>
-      </w:r>
-      <w:r>
-        <w:t>Sturen:</w:t>
-      </w:r>
-      <w:r>
-        <w:tab/>
-      </w:r>
-    </w:p>
-    <w:p>
-      <w:r>
-        <w:tab/>
-      </w:r>
-      <w:r>
-        <w:tab/>
-        <w:t xml:space="preserve">Stuurt </w:t>
-      </w:r>
-      <w:proofErr w:type="spellStart"/>
-      <w:r>
-        <w:t>overgebleven_tijd</w:t>
-      </w:r>
-      <w:proofErr w:type="spellEnd"/>
-      <w:r>
-        <w:t xml:space="preserve"> naar </w:t>
-      </w:r>
-      <w:proofErr w:type="spellStart"/>
-      <w:r>
-        <w:t>init_information</w:t>
-      </w:r>
-      <w:proofErr w:type="spellEnd"/>
-      <w:r>
-        <w:t xml:space="preserve">. </w:t>
-      </w:r>
-    </w:p>
-    <w:p>
-      <w:r>
-        <w:tab/>
-        <w:t>Ontvangen:</w:t>
-      </w:r>
-    </w:p>
-    <w:p>
-      <w:r>
-        <w:tab/>
-      </w:r>
-      <w:r>
-        <w:tab/>
-        <w:t xml:space="preserve">Ontvangt </w:t>
-      </w:r>
-      <w:proofErr w:type="spellStart"/>
-      <w:r>
-        <w:t>systeem_tijd</w:t>
-      </w:r>
-      <w:proofErr w:type="spellEnd"/>
-      <w:r>
-        <w:t xml:space="preserve"> van </w:t>
-      </w:r>
-      <w:proofErr w:type="spellStart"/>
-      <w:r>
-        <w:t>system_time</w:t>
-      </w:r>
-      <w:proofErr w:type="spellEnd"/>
-      <w:r>
-        <w:t xml:space="preserve"> </w:t>
-      </w:r>
-    </w:p>
-    <w:p>
-      <w:r>
-        <w:tab/>
-      </w:r>
-      <w:r>
-        <w:tab/>
-        <w:t xml:space="preserve">Ontvangt </w:t>
-      </w:r>
-      <w:proofErr w:type="spellStart"/>
-      <w:r>
-        <w:t>systeem_tijd_start</w:t>
-      </w:r>
-      <w:proofErr w:type="spellEnd"/>
-      <w:r>
-        <w:t xml:space="preserve"> van </w:t>
-      </w:r>
-      <w:proofErr w:type="spellStart"/>
-      <w:r>
-        <w:t>run_game</w:t>
-      </w:r>
-      <w:proofErr w:type="spellEnd"/>
-    </w:p>
-    <w:p>
-      <w:pPr>
-        <w:rPr>
-          <w:b/>
-        </w:rPr>
-      </w:pPr>
-      <w:proofErr w:type="spellStart"/>
-      <w:r>
-        <w:rPr>
-          <w:b/>
-        </w:rPr>
-        <w:t>Transfer_hits</w:t>
-      </w:r>
-      <w:proofErr w:type="spellEnd"/>
-      <w:r>
-        <w:rPr>
-          <w:b/>
-        </w:rPr>
-        <w:t>:</w:t>
-      </w:r>
-    </w:p>
-    <w:p>
-      <w:r>
-        <w:rPr>
-          <w:b/>
-        </w:rPr>
-        <w:tab/>
-      </w:r>
-      <w:r>
-        <w:t>Sturen:</w:t>
-      </w:r>
-    </w:p>
-    <w:p>
-      <w:r>
-        <w:tab/>
-      </w:r>
-      <w:r>
-        <w:tab/>
-        <w:t>Stuurt score naar pc</w:t>
-      </w:r>
-    </w:p>
-    <w:p>
-      <w:r>
-        <w:tab/>
-        <w:t>Ontvangen:</w:t>
-      </w:r>
-    </w:p>
-    <w:p>
-      <w:r>
-        <w:tab/>
-      </w:r>
-      <w:r>
-        <w:tab/>
-        <w:t xml:space="preserve">Ontvangt score van </w:t>
-      </w:r>
-      <w:proofErr w:type="spellStart"/>
-      <w:r>
-        <w:t>received_information</w:t>
-      </w:r>
-      <w:proofErr w:type="spellEnd"/>
+      <w:r>
+        <w:tab/>
+      </w:r>
+      <w:r>
+        <w:tab/>
+        <w:t>Ontvangt score van received_information</w:t>
+      </w:r>
     </w:p>
     <w:p/>
     <w:p>
@@ -2407,19 +1710,11 @@
           </wp:anchor>
         </w:drawing>
       </w:r>
-      <w:proofErr w:type="spellStart"/>
-      <w:r>
-        <w:rPr>
-          <w:b/>
-        </w:rPr>
-        <w:t>Klassediagram</w:t>
-      </w:r>
-      <w:proofErr w:type="spellEnd"/>
-      <w:r>
-        <w:rPr>
-          <w:b/>
-        </w:rPr>
-        <w:t>:</w:t>
+      <w:r>
+        <w:rPr>
+          <w:b/>
+        </w:rPr>
+        <w:t>Klassediagram:</w:t>
       </w:r>
     </w:p>
     <w:p>
@@ -2529,11 +1824,9 @@
             <w:tcW w:w="2565" w:type="dxa"/>
           </w:tcPr>
           <w:p>
-            <w:proofErr w:type="spellStart"/>
             <w:r>
               <w:t>IR_receiver</w:t>
             </w:r>
-            <w:proofErr w:type="spellEnd"/>
           </w:p>
         </w:tc>
         <w:tc>
@@ -2583,11 +1876,9 @@
             <w:tcW w:w="2565" w:type="dxa"/>
           </w:tcPr>
           <w:p>
-            <w:proofErr w:type="spellStart"/>
             <w:r>
               <w:t>receive_IR_message</w:t>
             </w:r>
-            <w:proofErr w:type="spellEnd"/>
           </w:p>
         </w:tc>
         <w:tc>
@@ -2637,11 +1928,9 @@
             <w:tcW w:w="2565" w:type="dxa"/>
           </w:tcPr>
           <w:p>
-            <w:proofErr w:type="spellStart"/>
             <w:r>
               <w:t>fire_button</w:t>
             </w:r>
-            <w:proofErr w:type="spellEnd"/>
           </w:p>
         </w:tc>
         <w:tc>
@@ -2694,11 +1983,9 @@
             <w:tcW w:w="2565" w:type="dxa"/>
           </w:tcPr>
           <w:p>
-            <w:proofErr w:type="spellStart"/>
             <w:r>
               <w:t>IR_sender</w:t>
             </w:r>
-            <w:proofErr w:type="spellEnd"/>
           </w:p>
         </w:tc>
         <w:tc>
@@ -2751,11 +2038,9 @@
             <w:tcW w:w="2565" w:type="dxa"/>
           </w:tcPr>
           <w:p>
-            <w:proofErr w:type="spellStart"/>
             <w:r>
               <w:t>send_IR_message</w:t>
             </w:r>
-            <w:proofErr w:type="spellEnd"/>
           </w:p>
         </w:tc>
         <w:tc>
@@ -2808,11 +2093,9 @@
             <w:tcW w:w="2565" w:type="dxa"/>
           </w:tcPr>
           <w:p>
-            <w:proofErr w:type="spellStart"/>
             <w:r>
               <w:t>run_game</w:t>
             </w:r>
-            <w:proofErr w:type="spellEnd"/>
           </w:p>
         </w:tc>
         <w:tc>
@@ -2862,11 +2145,9 @@
             <w:tcW w:w="2565" w:type="dxa"/>
           </w:tcPr>
           <w:p>
-            <w:proofErr w:type="spellStart"/>
             <w:r>
               <w:t>game_time</w:t>
             </w:r>
-            <w:proofErr w:type="spellEnd"/>
           </w:p>
         </w:tc>
         <w:tc>
@@ -2971,13 +2252,8 @@
             <w:tcW w:w="2565" w:type="dxa"/>
           </w:tcPr>
           <w:p>
-            <w:proofErr w:type="spellStart"/>
-            <w:r>
-              <w:t>play_sound</w:t>
-            </w:r>
-            <w:proofErr w:type="spellEnd"/>
-            <w:r>
-              <w:t xml:space="preserve"> </w:t>
+            <w:r>
+              <w:t xml:space="preserve">play_sound </w:t>
             </w:r>
           </w:p>
         </w:tc>
@@ -3080,11 +2356,9 @@
             <w:tcW w:w="2565" w:type="dxa"/>
           </w:tcPr>
           <w:p>
-            <w:proofErr w:type="spellStart"/>
             <w:r>
               <w:t>keypad</w:t>
             </w:r>
-            <w:proofErr w:type="spellEnd"/>
           </w:p>
         </w:tc>
         <w:tc>
@@ -3134,11 +2408,9 @@
             <w:tcW w:w="2565" w:type="dxa"/>
           </w:tcPr>
           <w:p>
-            <w:proofErr w:type="spellStart"/>
             <w:r>
               <w:t>Init_game</w:t>
             </w:r>
-            <w:proofErr w:type="spellEnd"/>
           </w:p>
         </w:tc>
         <w:tc>
@@ -3188,13 +2460,8 @@
             <w:tcW w:w="2565" w:type="dxa"/>
           </w:tcPr>
           <w:p>
-            <w:proofErr w:type="spellStart"/>
-            <w:r>
-              <w:t>register_game_parameter</w:t>
-            </w:r>
-            <w:proofErr w:type="spellEnd"/>
-            <w:r>
-              <w:t xml:space="preserve"> </w:t>
+            <w:r>
+              <w:t xml:space="preserve">register_game_parameter </w:t>
             </w:r>
           </w:p>
         </w:tc>
@@ -3245,14 +2512,12 @@
             <w:tcW w:w="2565" w:type="dxa"/>
           </w:tcPr>
           <w:p>
-            <w:proofErr w:type="spellStart"/>
             <w:r>
               <w:t>Rgb_led</w:t>
             </w:r>
             <w:r>
               <w:t>_task</w:t>
             </w:r>
-            <w:proofErr w:type="spellEnd"/>
           </w:p>
         </w:tc>
         <w:tc>
@@ -3302,31 +2567,7 @@
     </w:tbl>
     <w:p>
       <w:r>
-        <w:t xml:space="preserve">Zelf </w:t>
-      </w:r>
-      <w:proofErr w:type="spellStart"/>
-      <w:r>
-        <w:t>shots_fired</w:t>
-      </w:r>
-      <w:proofErr w:type="spellEnd"/>
-      <w:r>
-        <w:t xml:space="preserve"> </w:t>
-      </w:r>
-      <w:proofErr w:type="spellStart"/>
-      <w:r>
-        <w:t>task</w:t>
-      </w:r>
-      <w:proofErr w:type="spellEnd"/>
-      <w:r>
-        <w:t xml:space="preserve"> maken zodat </w:t>
-      </w:r>
-      <w:proofErr w:type="spellStart"/>
-      <w:r>
-        <w:t>run_game</w:t>
-      </w:r>
-      <w:proofErr w:type="spellEnd"/>
-      <w:r>
-        <w:t xml:space="preserve"> er niet meer naar hoeft te kijken</w:t>
+        <w:t>Zelf shots_fired task maken zodat run_game er niet meer naar hoeft te kijken</w:t>
       </w:r>
       <w:r>
         <w:t>.</w:t>
@@ -3351,167 +2592,79 @@
         <w:rPr>
           <w:lang w:val="en-US"/>
         </w:rPr>
-        <w:t xml:space="preserve">Na </w:t>
-      </w:r>
-      <w:proofErr w:type="spellStart"/>
-      <w:r>
-        <w:rPr>
-          <w:lang w:val="en-US"/>
-        </w:rPr>
-        <w:t>samenvoeging</w:t>
-      </w:r>
-      <w:proofErr w:type="spellEnd"/>
-      <w:r>
-        <w:rPr>
-          <w:lang w:val="en-US"/>
-        </w:rPr>
-        <w:t>:</w:t>
-      </w:r>
-    </w:p>
-    <w:p>
-      <w:pPr>
-        <w:rPr>
-          <w:lang w:val="en-US"/>
-        </w:rPr>
-      </w:pPr>
-      <w:proofErr w:type="spellStart"/>
-      <w:r>
-        <w:rPr>
-          <w:lang w:val="en-US"/>
-        </w:rPr>
-        <w:t>IR_receiver_task</w:t>
-      </w:r>
-      <w:proofErr w:type="spellEnd"/>
-      <w:r>
-        <w:rPr>
-          <w:lang w:val="en-US"/>
-        </w:rPr>
-        <w:t xml:space="preserve"> = </w:t>
-      </w:r>
-      <w:proofErr w:type="spellStart"/>
-      <w:r>
-        <w:rPr>
-          <w:lang w:val="en-US"/>
-        </w:rPr>
-        <w:t>IR_receiver</w:t>
-      </w:r>
-      <w:proofErr w:type="spellEnd"/>
-      <w:r>
-        <w:rPr>
-          <w:lang w:val="en-US"/>
-        </w:rPr>
-        <w:t xml:space="preserve"> – </w:t>
-      </w:r>
-      <w:proofErr w:type="spellStart"/>
-      <w:r>
-        <w:rPr>
-          <w:lang w:val="en-US"/>
-        </w:rPr>
-        <w:t>receive_</w:t>
-      </w:r>
-      <w:r>
-        <w:rPr>
-          <w:lang w:val="en-US"/>
-        </w:rPr>
-        <w:t>IR_message</w:t>
-      </w:r>
-      <w:proofErr w:type="spellEnd"/>
-      <w:r>
-        <w:rPr>
-          <w:lang w:val="en-US"/>
-        </w:rPr>
-        <w:t xml:space="preserve"> </w:t>
-      </w:r>
-    </w:p>
-    <w:p>
-      <w:pPr>
-        <w:rPr>
-          <w:lang w:val="en-US"/>
-        </w:rPr>
-      </w:pPr>
-      <w:r>
-        <w:rPr>
-          <w:lang w:val="en-US"/>
-        </w:rPr>
-        <w:t xml:space="preserve">IR sender task = fire button – </w:t>
-      </w:r>
-      <w:proofErr w:type="spellStart"/>
-      <w:r>
-        <w:rPr>
-          <w:lang w:val="en-US"/>
-        </w:rPr>
-        <w:t>IR_sender</w:t>
-      </w:r>
-      <w:proofErr w:type="spellEnd"/>
-      <w:r>
-        <w:rPr>
-          <w:lang w:val="en-US"/>
-        </w:rPr>
-        <w:t xml:space="preserve"> – send IR message</w:t>
-      </w:r>
-    </w:p>
-    <w:p>
-      <w:pPr>
-        <w:rPr>
-          <w:lang w:val="en-US"/>
-        </w:rPr>
-      </w:pPr>
-      <w:r>
-        <w:rPr>
-          <w:lang w:val="en-US"/>
-        </w:rPr>
-        <w:t xml:space="preserve">LCD task = LCD – </w:t>
-      </w:r>
-      <w:proofErr w:type="spellStart"/>
-      <w:r>
-        <w:rPr>
-          <w:lang w:val="en-US"/>
-        </w:rPr>
-        <w:t>LCD_char</w:t>
-      </w:r>
-      <w:proofErr w:type="spellEnd"/>
-    </w:p>
-    <w:p>
-      <w:pPr>
-        <w:rPr>
-          <w:lang w:val="en-US"/>
-        </w:rPr>
-      </w:pPr>
-      <w:proofErr w:type="spellStart"/>
-      <w:r>
-        <w:rPr>
-          <w:lang w:val="en-US"/>
-        </w:rPr>
-        <w:t>Sound_task</w:t>
-      </w:r>
-      <w:proofErr w:type="spellEnd"/>
-      <w:r>
-        <w:rPr>
-          <w:lang w:val="en-US"/>
-        </w:rPr>
-        <w:t xml:space="preserve"> = speaker – play-sound</w:t>
-      </w:r>
-    </w:p>
-    <w:p>
-      <w:pPr>
-        <w:rPr>
-          <w:lang w:val="en-US"/>
-        </w:rPr>
-      </w:pPr>
-      <w:r>
-        <w:rPr>
-          <w:lang w:val="en-US"/>
-        </w:rPr>
-        <w:t xml:space="preserve">Time task = </w:t>
-      </w:r>
-      <w:proofErr w:type="spellStart"/>
-      <w:r>
-        <w:rPr>
-          <w:lang w:val="en-US"/>
-        </w:rPr>
-        <w:t>game_time</w:t>
-      </w:r>
-      <w:proofErr w:type="spellEnd"/>
+        <w:t>Na samenvoeging:</w:t>
+      </w:r>
+    </w:p>
+    <w:p>
+      <w:pPr>
+        <w:rPr>
+          <w:lang w:val="en-US"/>
+        </w:rPr>
+      </w:pPr>
+      <w:r>
+        <w:rPr>
+          <w:lang w:val="en-US"/>
+        </w:rPr>
+        <w:t>IR_receiver_task = IR_receiver – receive_</w:t>
+      </w:r>
+      <w:r>
+        <w:rPr>
+          <w:lang w:val="en-US"/>
+        </w:rPr>
+        <w:t xml:space="preserve">IR_message </w:t>
+      </w:r>
+    </w:p>
+    <w:p>
+      <w:pPr>
+        <w:rPr>
+          <w:lang w:val="en-US"/>
+        </w:rPr>
+      </w:pPr>
+      <w:r>
+        <w:rPr>
+          <w:lang w:val="en-US"/>
+        </w:rPr>
+        <w:t>IR sender task = fire button – IR_sender – send IR message</w:t>
+      </w:r>
+    </w:p>
+    <w:p>
+      <w:pPr>
+        <w:rPr>
+          <w:lang w:val="en-US"/>
+        </w:rPr>
+      </w:pPr>
+      <w:r>
+        <w:rPr>
+          <w:lang w:val="en-US"/>
+        </w:rPr>
+        <w:t>LCD task = LCD – LCD_char</w:t>
+      </w:r>
+    </w:p>
+    <w:p>
+      <w:pPr>
+        <w:rPr>
+          <w:lang w:val="en-US"/>
+        </w:rPr>
+      </w:pPr>
+      <w:r>
+        <w:rPr>
+          <w:lang w:val="en-US"/>
+        </w:rPr>
+        <w:t>Sound_task = speaker – play-sound</w:t>
+      </w:r>
+    </w:p>
+    <w:p>
+      <w:pPr>
+        <w:rPr>
+          <w:lang w:val="en-US"/>
+        </w:rPr>
+      </w:pPr>
+      <w:r>
+        <w:rPr>
+          <w:lang w:val="en-US"/>
+        </w:rPr>
+        <w:t>Time task = game_time</w:t>
+      </w:r>
     </w:p>
     <w:p>
       <w:pPr>
@@ -3717,11 +2870,9 @@
             <w:tcW w:w="2565" w:type="dxa"/>
           </w:tcPr>
           <w:p>
-            <w:proofErr w:type="spellStart"/>
             <w:r>
               <w:t>IR_receiver</w:t>
             </w:r>
-            <w:proofErr w:type="spellEnd"/>
           </w:p>
         </w:tc>
         <w:tc>
@@ -3743,13 +2894,8 @@
           </w:tcPr>
           <w:p>
             <w:r>
-              <w:t xml:space="preserve">Wordt exclusief aangeroepen door </w:t>
-            </w:r>
-            <w:proofErr w:type="spellStart"/>
-            <w:r>
-              <w:t>receive_IR_message</w:t>
-            </w:r>
-            <w:proofErr w:type="spellEnd"/>
+              <w:t>Wordt exclusief aangeroepen door receive_IR_message</w:t>
+            </w:r>
           </w:p>
         </w:tc>
         <w:tc>
@@ -3757,11 +2903,9 @@
             <w:tcW w:w="1700" w:type="dxa"/>
           </w:tcPr>
           <w:p>
-            <w:proofErr w:type="spellStart"/>
             <w:r>
               <w:t>IR_receiver_task</w:t>
             </w:r>
-            <w:proofErr w:type="spellEnd"/>
           </w:p>
         </w:tc>
       </w:tr>
@@ -3771,11 +2915,9 @@
             <w:tcW w:w="2565" w:type="dxa"/>
           </w:tcPr>
           <w:p>
-            <w:proofErr w:type="spellStart"/>
             <w:r>
               <w:t>receive_IR_message</w:t>
             </w:r>
-            <w:proofErr w:type="spellEnd"/>
           </w:p>
         </w:tc>
         <w:tc>
@@ -3800,15 +2942,7 @@
               <w:t>Roept</w:t>
             </w:r>
             <w:r>
-              <w:t xml:space="preserve"> als enige de taak </w:t>
-            </w:r>
-            <w:proofErr w:type="spellStart"/>
-            <w:r>
-              <w:t>IR_receiver</w:t>
-            </w:r>
-            <w:proofErr w:type="spellEnd"/>
-            <w:r>
-              <w:t xml:space="preserve"> aan</w:t>
+              <w:t xml:space="preserve"> als enige de taak IR_receiver aan</w:t>
             </w:r>
           </w:p>
         </w:tc>
@@ -3817,11 +2951,9 @@
             <w:tcW w:w="1700" w:type="dxa"/>
           </w:tcPr>
           <w:p>
-            <w:proofErr w:type="spellStart"/>
             <w:r>
               <w:t>IR_receiver_task</w:t>
             </w:r>
-            <w:proofErr w:type="spellEnd"/>
           </w:p>
         </w:tc>
       </w:tr>
@@ -3831,11 +2963,9 @@
             <w:tcW w:w="2565" w:type="dxa"/>
           </w:tcPr>
           <w:p>
-            <w:proofErr w:type="spellStart"/>
             <w:r>
               <w:t>fire_button</w:t>
             </w:r>
-            <w:proofErr w:type="spellEnd"/>
           </w:p>
         </w:tc>
         <w:tc>
@@ -3860,16 +2990,11 @@
               <w:t>Wordt ex</w:t>
             </w:r>
             <w:r>
-              <w:t xml:space="preserve">clusief aangeroepen door </w:t>
-            </w:r>
-            <w:proofErr w:type="spellStart"/>
-            <w:r>
-              <w:t>send</w:t>
+              <w:t>clusief aangeroepen door send</w:t>
             </w:r>
             <w:r>
               <w:t>_IR_message</w:t>
             </w:r>
-            <w:proofErr w:type="spellEnd"/>
           </w:p>
         </w:tc>
         <w:tc>
@@ -3877,13 +3002,8 @@
             <w:tcW w:w="1700" w:type="dxa"/>
           </w:tcPr>
           <w:p>
-            <w:proofErr w:type="spellStart"/>
-            <w:r>
-              <w:t>IR_sender_task</w:t>
-            </w:r>
-            <w:proofErr w:type="spellEnd"/>
-            <w:r>
-              <w:t xml:space="preserve"> </w:t>
+            <w:r>
+              <w:t xml:space="preserve">IR_sender_task </w:t>
             </w:r>
           </w:p>
         </w:tc>
@@ -3894,11 +3014,9 @@
             <w:tcW w:w="2565" w:type="dxa"/>
           </w:tcPr>
           <w:p>
-            <w:proofErr w:type="spellStart"/>
             <w:r>
               <w:t>IR_sender</w:t>
             </w:r>
-            <w:proofErr w:type="spellEnd"/>
           </w:p>
         </w:tc>
         <w:tc>
@@ -3923,16 +3041,11 @@
               <w:t>Wordt ex</w:t>
             </w:r>
             <w:r>
-              <w:t xml:space="preserve">clusief aangeroepen door </w:t>
-            </w:r>
-            <w:proofErr w:type="spellStart"/>
-            <w:r>
-              <w:t>send</w:t>
+              <w:t>clusief aangeroepen door send</w:t>
             </w:r>
             <w:r>
               <w:t>_IR_message</w:t>
             </w:r>
-            <w:proofErr w:type="spellEnd"/>
           </w:p>
         </w:tc>
         <w:tc>
@@ -3940,11 +3053,9 @@
             <w:tcW w:w="1700" w:type="dxa"/>
           </w:tcPr>
           <w:p>
-            <w:proofErr w:type="spellStart"/>
             <w:r>
               <w:t>IR_sender_task</w:t>
             </w:r>
-            <w:proofErr w:type="spellEnd"/>
           </w:p>
         </w:tc>
       </w:tr>
@@ -3954,11 +3065,9 @@
             <w:tcW w:w="2565" w:type="dxa"/>
           </w:tcPr>
           <w:p>
-            <w:proofErr w:type="spellStart"/>
             <w:r>
               <w:t>send_IR_message</w:t>
             </w:r>
-            <w:proofErr w:type="spellEnd"/>
           </w:p>
         </w:tc>
         <w:tc>
@@ -3980,36 +3089,21 @@
           </w:tcPr>
           <w:p>
             <w:r>
-              <w:t xml:space="preserve">Roept als enige taken </w:t>
-            </w:r>
-            <w:proofErr w:type="spellStart"/>
-            <w:r>
-              <w:t>fire_button</w:t>
-            </w:r>
-            <w:proofErr w:type="spellEnd"/>
-            <w:r>
-              <w:t xml:space="preserve"> en </w:t>
-            </w:r>
-            <w:proofErr w:type="spellStart"/>
+              <w:t xml:space="preserve">Roept als enige taken fire_button en IR_sender aan </w:t>
+            </w:r>
+          </w:p>
+        </w:tc>
+        <w:tc>
+          <w:tcPr>
+            <w:tcW w:w="1700" w:type="dxa"/>
+          </w:tcPr>
+          <w:p>
             <w:r>
               <w:t>IR_sender</w:t>
             </w:r>
-            <w:proofErr w:type="spellEnd"/>
-            <w:r>
-              <w:t xml:space="preserve"> aan </w:t>
-            </w:r>
-          </w:p>
-        </w:tc>
-        <w:tc>
-          <w:tcPr>
-            <w:tcW w:w="1700" w:type="dxa"/>
-          </w:tcPr>
-          <w:p>
-            <w:proofErr w:type="spellStart"/>
-            <w:r>
-              <w:t>IR_sender</w:t>
-            </w:r>
-            <w:proofErr w:type="spellEnd"/>
+            <w:r>
+              <w:t>_task</w:t>
+            </w:r>
           </w:p>
         </w:tc>
       </w:tr>
@@ -4019,11 +3113,9 @@
             <w:tcW w:w="2565" w:type="dxa"/>
           </w:tcPr>
           <w:p>
-            <w:proofErr w:type="spellStart"/>
             <w:r>
               <w:t>run_game</w:t>
             </w:r>
-            <w:proofErr w:type="spellEnd"/>
           </w:p>
         </w:tc>
         <w:tc>
@@ -4063,11 +3155,9 @@
             <w:tcW w:w="2565" w:type="dxa"/>
           </w:tcPr>
           <w:p>
-            <w:proofErr w:type="spellStart"/>
             <w:r>
               <w:t>game_time</w:t>
             </w:r>
-            <w:proofErr w:type="spellEnd"/>
           </w:p>
         </w:tc>
         <w:tc>
@@ -4100,8 +3190,6 @@
             </w:r>
           </w:p>
         </w:tc>
-        <w:bookmarkStart w:id="0" w:name="_GoBack"/>
-        <w:bookmarkEnd w:id="0"/>
       </w:tr>
       <w:tr>
         <w:tc>
@@ -4156,13 +3244,8 @@
             <w:tcW w:w="2565" w:type="dxa"/>
           </w:tcPr>
           <w:p>
-            <w:proofErr w:type="spellStart"/>
-            <w:r>
-              <w:t>play_sound</w:t>
-            </w:r>
-            <w:proofErr w:type="spellEnd"/>
-            <w:r>
-              <w:t xml:space="preserve"> </w:t>
+            <w:r>
+              <w:t xml:space="preserve">play_sound </w:t>
             </w:r>
           </w:p>
         </w:tc>
@@ -4196,11 +3279,9 @@
             <w:tcW w:w="1700" w:type="dxa"/>
           </w:tcPr>
           <w:p>
-            <w:proofErr w:type="spellStart"/>
             <w:r>
               <w:t>Sound_task</w:t>
             </w:r>
-            <w:proofErr w:type="spellEnd"/>
           </w:p>
         </w:tc>
       </w:tr>
@@ -4231,13 +3312,8 @@
           </w:tcPr>
           <w:p>
             <w:r>
-              <w:t xml:space="preserve">Wordt exclusief aangeroepen door </w:t>
-            </w:r>
-            <w:proofErr w:type="spellStart"/>
-            <w:r>
-              <w:t>play_sound</w:t>
-            </w:r>
-            <w:proofErr w:type="spellEnd"/>
+              <w:t>Wordt exclusief aangeroepen door play_sound</w:t>
+            </w:r>
           </w:p>
         </w:tc>
         <w:tc>
@@ -4245,11 +3321,9 @@
             <w:tcW w:w="1700" w:type="dxa"/>
           </w:tcPr>
           <w:p>
-            <w:proofErr w:type="spellStart"/>
             <w:r>
               <w:t>Sound_task</w:t>
             </w:r>
-            <w:proofErr w:type="spellEnd"/>
           </w:p>
         </w:tc>
       </w:tr>
@@ -4259,11 +3333,9 @@
             <w:tcW w:w="2565" w:type="dxa"/>
           </w:tcPr>
           <w:p>
-            <w:proofErr w:type="spellStart"/>
             <w:r>
               <w:t>keypad</w:t>
             </w:r>
-            <w:proofErr w:type="spellEnd"/>
           </w:p>
         </w:tc>
         <w:tc>
@@ -4303,11 +3375,9 @@
             <w:tcW w:w="2565" w:type="dxa"/>
           </w:tcPr>
           <w:p>
-            <w:proofErr w:type="spellStart"/>
             <w:r>
               <w:t>Init_game</w:t>
             </w:r>
-            <w:proofErr w:type="spellEnd"/>
           </w:p>
         </w:tc>
         <w:tc>
@@ -4347,13 +3417,8 @@
             <w:tcW w:w="2565" w:type="dxa"/>
           </w:tcPr>
           <w:p>
-            <w:proofErr w:type="spellStart"/>
-            <w:r>
-              <w:t>register_game_parameter</w:t>
-            </w:r>
-            <w:proofErr w:type="spellEnd"/>
-            <w:r>
-              <w:t xml:space="preserve"> </w:t>
+            <w:r>
+              <w:t xml:space="preserve">register_game_parameter </w:t>
             </w:r>
           </w:p>
         </w:tc>
@@ -4394,14 +3459,12 @@
             <w:tcW w:w="2565" w:type="dxa"/>
           </w:tcPr>
           <w:p>
-            <w:proofErr w:type="spellStart"/>
             <w:r>
               <w:t>Rgb_led</w:t>
             </w:r>
             <w:r>
               <w:t>_task</w:t>
             </w:r>
-            <w:proofErr w:type="spellEnd"/>
           </w:p>
         </w:tc>
         <w:tc>
@@ -4536,19 +3599,9 @@
             <w:tcW w:w="2565" w:type="dxa"/>
           </w:tcPr>
           <w:p>
-            <w:proofErr w:type="spellStart"/>
-            <w:r>
-              <w:t>IR_receiver</w:t>
-            </w:r>
-            <w:proofErr w:type="spellEnd"/>
-            <w:r>
-              <w:t xml:space="preserve"> </w:t>
-            </w:r>
-            <w:proofErr w:type="spellStart"/>
-            <w:r>
-              <w:t>task</w:t>
-            </w:r>
-            <w:proofErr w:type="spellEnd"/>
+            <w:r>
+              <w:t>IR_receiver task</w:t>
+            </w:r>
           </w:p>
         </w:tc>
         <w:tc>
@@ -4598,11 +3651,9 @@
             <w:tcW w:w="2565" w:type="dxa"/>
           </w:tcPr>
           <w:p>
-            <w:proofErr w:type="spellStart"/>
             <w:r>
               <w:t>IR_sender_task</w:t>
             </w:r>
-            <w:proofErr w:type="spellEnd"/>
           </w:p>
         </w:tc>
         <w:tc>
@@ -4611,10 +3662,7 @@
           </w:tcPr>
           <w:p>
             <w:r>
-              <w:t>Periodiek I/O</w:t>
-            </w:r>
-            <w:r>
-              <w:t xml:space="preserve"> /Asynchroon</w:t>
+              <w:t>Asynchroon</w:t>
             </w:r>
           </w:p>
         </w:tc>
@@ -4624,8 +3672,10 @@
           </w:tcPr>
           <w:p>
             <w:r>
-              <w:t>50 ms</w:t>
-            </w:r>
+              <w:t>-</w:t>
+            </w:r>
+            <w:bookmarkStart w:id="0" w:name="_GoBack"/>
+            <w:bookmarkEnd w:id="0"/>
           </w:p>
         </w:tc>
         <w:tc>
@@ -4658,11 +3708,9 @@
             <w:tcW w:w="2565" w:type="dxa"/>
           </w:tcPr>
           <w:p>
-            <w:proofErr w:type="spellStart"/>
             <w:r>
               <w:t>run_game</w:t>
             </w:r>
-            <w:proofErr w:type="spellEnd"/>
           </w:p>
         </w:tc>
         <w:tc>
@@ -4712,11 +3760,9 @@
             <w:tcW w:w="2565" w:type="dxa"/>
           </w:tcPr>
           <w:p>
-            <w:proofErr w:type="spellStart"/>
             <w:r>
               <w:t>Game_time</w:t>
             </w:r>
-            <w:proofErr w:type="spellEnd"/>
           </w:p>
         </w:tc>
         <w:tc>
@@ -4766,14 +3812,12 @@
             <w:tcW w:w="2565" w:type="dxa"/>
           </w:tcPr>
           <w:p>
-            <w:proofErr w:type="spellStart"/>
             <w:r>
               <w:t>LCD</w:t>
             </w:r>
             <w:r>
               <w:t>_task</w:t>
             </w:r>
-            <w:proofErr w:type="spellEnd"/>
           </w:p>
         </w:tc>
         <w:tc>
@@ -4823,11 +3867,9 @@
             <w:tcW w:w="2565" w:type="dxa"/>
           </w:tcPr>
           <w:p>
-            <w:proofErr w:type="spellStart"/>
             <w:r>
               <w:t>Sound_task</w:t>
             </w:r>
-            <w:proofErr w:type="spellEnd"/>
           </w:p>
         </w:tc>
         <w:tc>
@@ -4877,11 +3919,9 @@
             <w:tcW w:w="2565" w:type="dxa"/>
           </w:tcPr>
           <w:p>
-            <w:proofErr w:type="spellStart"/>
             <w:r>
               <w:t>keypad</w:t>
             </w:r>
-            <w:proofErr w:type="spellEnd"/>
           </w:p>
         </w:tc>
         <w:tc>
@@ -4931,11 +3971,9 @@
             <w:tcW w:w="2565" w:type="dxa"/>
           </w:tcPr>
           <w:p>
-            <w:proofErr w:type="spellStart"/>
             <w:r>
               <w:t>Init_game</w:t>
             </w:r>
-            <w:proofErr w:type="spellEnd"/>
           </w:p>
         </w:tc>
         <w:tc>
@@ -4985,13 +4023,8 @@
             <w:tcW w:w="2565" w:type="dxa"/>
           </w:tcPr>
           <w:p>
-            <w:proofErr w:type="spellStart"/>
-            <w:r>
-              <w:t>register_game_parameter</w:t>
-            </w:r>
-            <w:proofErr w:type="spellEnd"/>
-            <w:r>
-              <w:t xml:space="preserve"> </w:t>
+            <w:r>
+              <w:t xml:space="preserve">register_game_parameter </w:t>
             </w:r>
           </w:p>
         </w:tc>
@@ -5042,7 +4075,6 @@
             <w:tcW w:w="2565" w:type="dxa"/>
           </w:tcPr>
           <w:p>
-            <w:proofErr w:type="spellStart"/>
             <w:r>
               <w:t>Rgb_</w:t>
             </w:r>
@@ -5052,7 +4084,6 @@
             <w:r>
               <w:t>_task</w:t>
             </w:r>
-            <w:proofErr w:type="spellEnd"/>
           </w:p>
         </w:tc>
         <w:tc>
@@ -5112,7 +4143,7 @@
 </file>
 
 <file path=word/numbering.xml><?xml version="1.0" encoding="utf-8"?>
-<w:numbering xmlns:wpc="http://schemas.microsoft.com/office/word/2010/wordprocessingCanvas" xmlns:cx="http://schemas.microsoft.com/office/drawing/2014/chartex" xmlns:cx1="http://schemas.microsoft.com/office/drawing/2015/9/8/chartex" xmlns:cx2="http://schemas.microsoft.com/office/drawing/2015/10/21/chartex" xmlns:cx3="http://schemas.microsoft.com/office/drawing/2016/5/9/chartex" xmlns:cx4="http://schemas.microsoft.com/office/drawing/2016/5/10/chartex" xmlns:cx5="http://schemas.microsoft.com/office/drawing/2016/5/11/chartex" xmlns:mc="http://schemas.openxmlformats.org/markup-compatibility/2006" xmlns:o="urn:schemas-microsoft-com:office:office" xmlns:r="http://schemas.openxmlformats.org/officeDocument/2006/relationships" xmlns:m="http://schemas.openxmlformats.org/officeDocument/2006/math" xmlns:v="urn:schemas-microsoft-com:vml" xmlns:wp14="http://schemas.microsoft.com/office/word/2010/wordprocessingDrawing" xmlns:wp="http://schemas.openxmlformats.org/drawingml/2006/wordprocessingDrawing" xmlns:w10="urn:schemas-microsoft-com:office:word" xmlns:w="http://schemas.openxmlformats.org/wordprocessingml/2006/main" xmlns:w14="http://schemas.microsoft.com/office/word/2010/wordml" xmlns:w15="http://schemas.microsoft.com/office/word/2012/wordml" xmlns:w16se="http://schemas.microsoft.com/office/word/2015/wordml/symex" xmlns:wpg="http://schemas.microsoft.com/office/word/2010/wordprocessingGroup" xmlns:wpi="http://schemas.microsoft.com/office/word/2010/wordprocessingInk" xmlns:wne="http://schemas.microsoft.com/office/word/2006/wordml" xmlns:wps="http://schemas.microsoft.com/office/word/2010/wordprocessingShape" mc:Ignorable="w14 w15 w16se wp14">
+<w:numbering xmlns:wpc="http://schemas.microsoft.com/office/word/2010/wordprocessingCanvas" xmlns:cx="http://schemas.microsoft.com/office/drawing/2014/chartex" xmlns:cx1="http://schemas.microsoft.com/office/drawing/2015/9/8/chartex" xmlns:cx2="http://schemas.microsoft.com/office/drawing/2015/10/21/chartex" xmlns:mc="http://schemas.openxmlformats.org/markup-compatibility/2006" xmlns:o="urn:schemas-microsoft-com:office:office" xmlns:r="http://schemas.openxmlformats.org/officeDocument/2006/relationships" xmlns:m="http://schemas.openxmlformats.org/officeDocument/2006/math" xmlns:v="urn:schemas-microsoft-com:vml" xmlns:wp14="http://schemas.microsoft.com/office/word/2010/wordprocessingDrawing" xmlns:wp="http://schemas.openxmlformats.org/drawingml/2006/wordprocessingDrawing" xmlns:w10="urn:schemas-microsoft-com:office:word" xmlns:w="http://schemas.openxmlformats.org/wordprocessingml/2006/main" xmlns:w14="http://schemas.microsoft.com/office/word/2010/wordml" xmlns:w15="http://schemas.microsoft.com/office/word/2012/wordml" xmlns:w16se="http://schemas.microsoft.com/office/word/2015/wordml/symex" xmlns:wpg="http://schemas.microsoft.com/office/word/2010/wordprocessingGroup" xmlns:wpi="http://schemas.microsoft.com/office/word/2010/wordprocessingInk" xmlns:wne="http://schemas.microsoft.com/office/word/2006/wordml" xmlns:wps="http://schemas.microsoft.com/office/word/2010/wordprocessingShape" mc:Ignorable="w14 w15 w16se wp14">
   <w:abstractNum w:abstractNumId="0" w15:restartNumberingAfterBreak="0">
     <w:nsid w:val="54A45C2E"/>
     <w:multiLevelType w:val="hybridMultilevel"/>
@@ -5248,7 +4279,7 @@
       </w:pPr>
     </w:pPrDefault>
   </w:docDefaults>
-  <w:latentStyles w:defLockedState="0" w:defUIPriority="99" w:defSemiHidden="0" w:defUnhideWhenUsed="0" w:defQFormat="0" w:count="374">
+  <w:latentStyles w:defLockedState="0" w:defUIPriority="99" w:defSemiHidden="0" w:defUnhideWhenUsed="0" w:defQFormat="0" w:count="372">
     <w:lsdException w:name="Normal" w:uiPriority="0" w:qFormat="1"/>
     <w:lsdException w:name="heading 1" w:uiPriority="9" w:qFormat="1"/>
     <w:lsdException w:name="heading 2" w:semiHidden="1" w:uiPriority="9" w:unhideWhenUsed="1" w:qFormat="1"/>
@@ -5354,6 +4385,7 @@
     <w:lsdException w:name="HTML Sample" w:semiHidden="1" w:unhideWhenUsed="1"/>
     <w:lsdException w:name="HTML Typewriter" w:semiHidden="1" w:unhideWhenUsed="1"/>
     <w:lsdException w:name="HTML Variable" w:semiHidden="1" w:unhideWhenUsed="1"/>
+    <w:lsdException w:name="Normal Table" w:semiHidden="1" w:unhideWhenUsed="1"/>
     <w:lsdException w:name="annotation subject" w:semiHidden="1" w:unhideWhenUsed="1"/>
     <w:lsdException w:name="No List" w:semiHidden="1" w:unhideWhenUsed="1"/>
     <w:lsdException w:name="Outline List 1" w:semiHidden="1" w:unhideWhenUsed="1"/>
@@ -5399,9 +4431,11 @@
     <w:lsdException w:name="Table Subtle 1" w:semiHidden="1" w:unhideWhenUsed="1"/>
     <w:lsdException w:name="Table Subtle 2" w:semiHidden="1" w:unhideWhenUsed="1"/>
     <w:lsdException w:name="Table Web 1" w:semiHidden="1" w:unhideWhenUsed="1"/>
+    <w:lsdException w:name="Table Web 2" w:semiHidden="1" w:unhideWhenUsed="1"/>
     <w:lsdException w:name="Table Web 3" w:semiHidden="1" w:unhideWhenUsed="1"/>
     <w:lsdException w:name="Balloon Text" w:semiHidden="1" w:unhideWhenUsed="1"/>
     <w:lsdException w:name="Table Grid" w:uiPriority="39"/>
+    <w:lsdException w:name="Table Theme" w:semiHidden="1" w:unhideWhenUsed="1"/>
     <w:lsdException w:name="Placeholder Text" w:semiHidden="1"/>
     <w:lsdException w:name="No Spacing" w:uiPriority="1" w:qFormat="1"/>
     <w:lsdException w:name="Light Shading" w:uiPriority="60"/>
@@ -5618,8 +4652,6 @@
     <w:lsdException w:name="List Table 6 Colorful Accent 6" w:uiPriority="51"/>
     <w:lsdException w:name="List Table 7 Colorful Accent 6" w:uiPriority="52"/>
     <w:lsdException w:name="Mention" w:semiHidden="1" w:unhideWhenUsed="1"/>
-    <w:lsdException w:name="Smart Hyperlink" w:semiHidden="1" w:unhideWhenUsed="1"/>
-    <w:lsdException w:name="Hashtag" w:semiHidden="1" w:unhideWhenUsed="1"/>
   </w:latentStyles>
   <w:style w:type="paragraph" w:default="1" w:styleId="Standaard">
     <w:name w:val="Normal"/>

</xml_diff>